<commit_message>
added explaination for each of the problems solved and made proper arrangements of the problems
</commit_message>
<xml_diff>
--- a/DSA Practice.docx
+++ b/DSA Practice.docx
@@ -1,6 +1,6 @@
 
 <file path=word/document.xml><?xml version="1.0" encoding="utf-8"?>
-<w:document xmlns:wpc="http://schemas.microsoft.com/office/word/2010/wordprocessingCanvas" xmlns:cx="http://schemas.microsoft.com/office/drawing/2014/chartex" xmlns:cx1="http://schemas.microsoft.com/office/drawing/2015/9/8/chartex" xmlns:cx2="http://schemas.microsoft.com/office/drawing/2015/10/21/chartex" xmlns:cx3="http://schemas.microsoft.com/office/drawing/2016/5/9/chartex" xmlns:cx4="http://schemas.microsoft.com/office/drawing/2016/5/10/chartex" xmlns:cx5="http://schemas.microsoft.com/office/drawing/2016/5/11/chartex" xmlns:cx6="http://schemas.microsoft.com/office/drawing/2016/5/12/chartex" xmlns:cx7="http://schemas.microsoft.com/office/drawing/2016/5/13/chartex" xmlns:cx8="http://schemas.microsoft.com/office/drawing/2016/5/14/chartex" xmlns:mc="http://schemas.openxmlformats.org/markup-compatibility/2006" xmlns:aink="http://schemas.microsoft.com/office/drawing/2016/ink" xmlns:am3d="http://schemas.microsoft.com/office/drawing/2017/model3d" xmlns:o="urn:schemas-microsoft-com:office:office" xmlns:r="http://schemas.openxmlformats.org/officeDocument/2006/relationships" xmlns:m="http://schemas.openxmlformats.org/officeDocument/2006/math" xmlns:v="urn:schemas-microsoft-com:vml" xmlns:wp14="http://schemas.microsoft.com/office/word/2010/wordprocessingDrawing" xmlns:wp="http://schemas.openxmlformats.org/drawingml/2006/wordprocessingDrawing" xmlns:w10="urn:schemas-microsoft-com:office:word" xmlns:w="http://schemas.openxmlformats.org/wordprocessingml/2006/main" xmlns:w14="http://schemas.microsoft.com/office/word/2010/wordml" xmlns:w15="http://schemas.microsoft.com/office/word/2012/wordml" xmlns:w16cex="http://schemas.microsoft.com/office/word/2018/wordml/cex" xmlns:w16cid="http://schemas.microsoft.com/office/word/2016/wordml/cid" xmlns:w16="http://schemas.microsoft.com/office/word/2018/wordml" xmlns:w16sdtdh="http://schemas.microsoft.com/office/word/2020/wordml/sdtdatahash" xmlns:w16se="http://schemas.microsoft.com/office/word/2015/wordml/symex" xmlns:wpg="http://schemas.microsoft.com/office/word/2010/wordprocessingGroup" xmlns:wpi="http://schemas.microsoft.com/office/word/2010/wordprocessingInk" xmlns:wne="http://schemas.microsoft.com/office/word/2006/wordml" xmlns:wps="http://schemas.microsoft.com/office/word/2010/wordprocessingShape" mc:Ignorable="w14 w15 w16se w16cid w16 w16cex w16sdtdh wp14">
+<w:document xmlns:ve="http://schemas.openxmlformats.org/markup-compatibility/2006" xmlns:o="urn:schemas-microsoft-com:office:office" xmlns:r="http://schemas.openxmlformats.org/officeDocument/2006/relationships" xmlns:m="http://schemas.openxmlformats.org/officeDocument/2006/math" xmlns:v="urn:schemas-microsoft-com:vml" xmlns:wp="http://schemas.openxmlformats.org/drawingml/2006/wordprocessingDrawing" xmlns:w10="urn:schemas-microsoft-com:office:word" xmlns:w="http://schemas.openxmlformats.org/wordprocessingml/2006/main" xmlns:wne="http://schemas.microsoft.com/office/word/2006/wordml">
   <w:body>
     <w:p>
       <w:pPr>
@@ -52,7 +52,7 @@
           <w:szCs w:val="28"/>
         </w:rPr>
       </w:pPr>
-      <w:hyperlink r:id="rId4" w:history="1">
+      <w:hyperlink r:id="rId5" w:history="1">
         <w:r>
           <w:rPr>
             <w:rStyle w:val="Hyperlink"/>
@@ -121,7 +121,7 @@
           <w:szCs w:val="28"/>
         </w:rPr>
       </w:pPr>
-      <w:hyperlink r:id="rId5" w:history="1">
+      <w:hyperlink r:id="rId6" w:history="1">
         <w:r>
           <w:rPr>
             <w:rStyle w:val="Hyperlink"/>
@@ -148,7 +148,25 @@
           <w:sz w:val="28"/>
           <w:szCs w:val="28"/>
         </w:rPr>
-        <w:t xml:space="preserve">Approach: If the current element is not equal to the next </w:t>
+        <w:t>Approach: If the current element is not equal to the next element then replace the current element with the next element.</w:t>
+      </w:r>
+    </w:p>
+    <w:p>
+      <w:pPr>
+        <w:spacing w:after="0" w:line="276" w:lineRule="auto"/>
+        <w:rPr>
+          <w:rFonts w:ascii="Times New Roman" w:hAnsi="Times New Roman" w:cs="Times New Roman"/>
+          <w:sz w:val="28"/>
+          <w:szCs w:val="28"/>
+        </w:rPr>
+      </w:pPr>
+      <w:r>
+        <w:rPr>
+          <w:rFonts w:ascii="Times New Roman" w:hAnsi="Times New Roman" w:cs="Times New Roman"/>
+          <w:sz w:val="28"/>
+          <w:szCs w:val="28"/>
+        </w:rPr>
+        <w:t xml:space="preserve">Time Complexity: </w:t>
       </w:r>
       <w:proofErr w:type="gramStart"/>
       <w:r>
@@ -157,7 +175,7 @@
           <w:sz w:val="28"/>
           <w:szCs w:val="28"/>
         </w:rPr>
-        <w:t>element</w:t>
+        <w:t>O(</w:t>
       </w:r>
       <w:proofErr w:type="gramEnd"/>
       <w:r>
@@ -166,42 +184,6 @@
           <w:sz w:val="28"/>
           <w:szCs w:val="28"/>
         </w:rPr>
-        <w:t xml:space="preserve"> then replace the current element with the next element.</w:t>
-      </w:r>
-    </w:p>
-    <w:p>
-      <w:pPr>
-        <w:spacing w:after="0" w:line="276" w:lineRule="auto"/>
-        <w:rPr>
-          <w:rFonts w:ascii="Times New Roman" w:hAnsi="Times New Roman" w:cs="Times New Roman"/>
-          <w:sz w:val="28"/>
-          <w:szCs w:val="28"/>
-        </w:rPr>
-      </w:pPr>
-      <w:r>
-        <w:rPr>
-          <w:rFonts w:ascii="Times New Roman" w:hAnsi="Times New Roman" w:cs="Times New Roman"/>
-          <w:sz w:val="28"/>
-          <w:szCs w:val="28"/>
-        </w:rPr>
-        <w:t xml:space="preserve">Time Complexity: </w:t>
-      </w:r>
-      <w:proofErr w:type="gramStart"/>
-      <w:r>
-        <w:rPr>
-          <w:rFonts w:ascii="Times New Roman" w:hAnsi="Times New Roman" w:cs="Times New Roman"/>
-          <w:sz w:val="28"/>
-          <w:szCs w:val="28"/>
-        </w:rPr>
-        <w:t>O(</w:t>
-      </w:r>
-      <w:proofErr w:type="gramEnd"/>
-      <w:r>
-        <w:rPr>
-          <w:rFonts w:ascii="Times New Roman" w:hAnsi="Times New Roman" w:cs="Times New Roman"/>
-          <w:sz w:val="28"/>
-          <w:szCs w:val="28"/>
-        </w:rPr>
         <w:t>log N) N is the number of elements in the array</w:t>
       </w:r>
     </w:p>
@@ -244,7 +226,7 @@
           <w:szCs w:val="28"/>
         </w:rPr>
       </w:pPr>
-      <w:hyperlink r:id="rId6" w:history="1">
+      <w:hyperlink r:id="rId7" w:history="1">
         <w:r>
           <w:rPr>
             <w:rStyle w:val="Hyperlink"/>
@@ -313,7 +295,7 @@
           <w:szCs w:val="28"/>
         </w:rPr>
       </w:pPr>
-      <w:hyperlink r:id="rId7" w:history="1">
+      <w:hyperlink r:id="rId8" w:history="1">
         <w:r>
           <w:rPr>
             <w:rStyle w:val="Hyperlink"/>
@@ -428,7 +410,7 @@
           <w:szCs w:val="28"/>
         </w:rPr>
       </w:pPr>
-      <w:hyperlink r:id="rId8" w:history="1">
+      <w:hyperlink r:id="rId9" w:history="1">
         <w:r>
           <w:rPr>
             <w:rStyle w:val="Hyperlink"/>
@@ -501,7 +483,39 @@
           <w:sz w:val="28"/>
           <w:szCs w:val="28"/>
         </w:rPr>
-        <w:t>Approach 2: (Efficient using some math)</w:t>
+        <w:t>Approach 2: (Efficient using some math</w:t>
+      </w:r>
+      <w:r>
+        <w:rPr>
+          <w:rFonts w:ascii="Times New Roman" w:hAnsi="Times New Roman" w:cs="Times New Roman"/>
+          <w:sz w:val="28"/>
+          <w:szCs w:val="28"/>
+        </w:rPr>
+        <w:t xml:space="preserve"> modular </w:t>
+      </w:r>
+      <w:r>
+        <w:rPr>
+          <w:rFonts w:ascii="Times New Roman" w:hAnsi="Times New Roman" w:cs="Times New Roman"/>
+          <w:sz w:val="28"/>
+          <w:szCs w:val="28"/>
+        </w:rPr>
+        <w:t>arithmetic</w:t>
+      </w:r>
+      <w:r>
+        <w:rPr>
+          <w:rFonts w:ascii="Times New Roman" w:hAnsi="Times New Roman" w:cs="Times New Roman"/>
+          <w:sz w:val="28"/>
+          <w:szCs w:val="28"/>
+        </w:rPr>
+        <w:t>)</w:t>
+      </w:r>
+      <w:r>
+        <w:rPr>
+          <w:rFonts w:ascii="Times New Roman" w:hAnsi="Times New Roman" w:cs="Times New Roman"/>
+          <w:sz w:val="28"/>
+          <w:szCs w:val="28"/>
+        </w:rPr>
+        <w:t xml:space="preserve"> </w:t>
       </w:r>
     </w:p>
     <w:p>
@@ -579,7 +593,7 @@
           <w:szCs w:val="28"/>
         </w:rPr>
       </w:pPr>
-      <w:hyperlink r:id="rId9" w:history="1">
+      <w:hyperlink r:id="rId10" w:history="1">
         <w:r>
           <w:rPr>
             <w:rStyle w:val="Hyperlink"/>
@@ -682,13 +696,23 @@
           <w:szCs w:val="28"/>
         </w:rPr>
       </w:pPr>
-      <w:r>
-        <w:rPr>
-          <w:rFonts w:ascii="Times New Roman" w:hAnsi="Times New Roman" w:cs="Times New Roman"/>
-          <w:sz w:val="28"/>
-          <w:szCs w:val="28"/>
-        </w:rPr>
-        <w:t>if (</w:t>
+      <w:proofErr w:type="gramStart"/>
+      <w:r>
+        <w:rPr>
+          <w:rFonts w:ascii="Times New Roman" w:hAnsi="Times New Roman" w:cs="Times New Roman"/>
+          <w:sz w:val="28"/>
+          <w:szCs w:val="28"/>
+        </w:rPr>
+        <w:t>if</w:t>
+      </w:r>
+      <w:proofErr w:type="gramEnd"/>
+      <w:r>
+        <w:rPr>
+          <w:rFonts w:ascii="Times New Roman" w:hAnsi="Times New Roman" w:cs="Times New Roman"/>
+          <w:sz w:val="28"/>
+          <w:szCs w:val="28"/>
+        </w:rPr>
+        <w:t xml:space="preserve"> (</w:t>
       </w:r>
       <w:proofErr w:type="spellStart"/>
       <w:r>
@@ -706,10 +730,9 @@
           <w:sz w:val="28"/>
           <w:szCs w:val="28"/>
         </w:rPr>
-        <w:t xml:space="preserve">[mid] &lt; </w:t>
+        <w:t>[mid] &lt;</w:t>
       </w:r>
       <w:proofErr w:type="spellStart"/>
-      <w:proofErr w:type="gramStart"/>
       <w:r>
         <w:rPr>
           <w:rFonts w:ascii="Times New Roman" w:hAnsi="Times New Roman" w:cs="Times New Roman"/>
@@ -725,16 +748,7 @@
           <w:sz w:val="28"/>
           <w:szCs w:val="28"/>
         </w:rPr>
-        <w:t>[</w:t>
-      </w:r>
-      <w:proofErr w:type="gramEnd"/>
-      <w:r>
-        <w:rPr>
-          <w:rFonts w:ascii="Times New Roman" w:hAnsi="Times New Roman" w:cs="Times New Roman"/>
-          <w:sz w:val="28"/>
-          <w:szCs w:val="28"/>
-        </w:rPr>
-        <w:t>mid + 1]) {</w:t>
+        <w:t>[mid + 1]) {</w:t>
       </w:r>
     </w:p>
     <w:p>
@@ -894,7 +908,7 @@
           <w:szCs w:val="28"/>
         </w:rPr>
       </w:pPr>
-      <w:hyperlink r:id="rId10" w:history="1">
+      <w:hyperlink r:id="rId11" w:history="1">
         <w:r>
           <w:rPr>
             <w:rStyle w:val="Hyperlink"/>
@@ -1542,7 +1556,7 @@
           <w:szCs w:val="28"/>
         </w:rPr>
       </w:pPr>
-      <w:hyperlink r:id="rId11" w:history="1">
+      <w:hyperlink r:id="rId12" w:history="1">
         <w:r>
           <w:rPr>
             <w:rStyle w:val="Hyperlink"/>
@@ -1693,7 +1707,7 @@
           <w:szCs w:val="28"/>
         </w:rPr>
       </w:pPr>
-      <w:hyperlink r:id="rId12" w:history="1">
+      <w:hyperlink r:id="rId13" w:history="1">
         <w:r>
           <w:rPr>
             <w:rStyle w:val="Hyperlink"/>
@@ -1738,7 +1752,7 @@
           <w:sz w:val="28"/>
           <w:szCs w:val="28"/>
         </w:rPr>
-        <w:t xml:space="preserve">) Iterate over the entire array and if the element found such that current element is greater than or equal to target then return current element index. and if the iterator is reached to the last </w:t>
+        <w:t xml:space="preserve">) Iterate over the entire array and if the element found such that current element is greater than or equal to target then return current element index. </w:t>
       </w:r>
       <w:proofErr w:type="gramStart"/>
       <w:r>
@@ -1747,7 +1761,7 @@
           <w:sz w:val="28"/>
           <w:szCs w:val="28"/>
         </w:rPr>
-        <w:t>element</w:t>
+        <w:t>and</w:t>
       </w:r>
       <w:proofErr w:type="gramEnd"/>
       <w:r>
@@ -1756,7 +1770,7 @@
           <w:sz w:val="28"/>
           <w:szCs w:val="28"/>
         </w:rPr>
-        <w:t xml:space="preserve"> then if it is less than target then return i+1th index.</w:t>
+        <w:t xml:space="preserve"> if the iterator is reached to the last element then if it is less than target then return i+1th index.</w:t>
       </w:r>
     </w:p>
     <w:p>
@@ -1806,6 +1820,7 @@
           <w:szCs w:val="28"/>
         </w:rPr>
       </w:pPr>
+      <w:proofErr w:type="gramStart"/>
       <w:r>
         <w:rPr>
           <w:rFonts w:ascii="Times New Roman" w:hAnsi="Times New Roman" w:cs="Times New Roman"/>
@@ -1814,19 +1829,30 @@
           <w:sz w:val="28"/>
           <w:szCs w:val="28"/>
         </w:rPr>
-        <w:t>5.Two sum - II</w:t>
-      </w:r>
-    </w:p>
-    <w:p>
-      <w:pPr>
-        <w:spacing w:after="0" w:line="276" w:lineRule="auto"/>
-        <w:rPr>
-          <w:rFonts w:ascii="Times New Roman" w:hAnsi="Times New Roman" w:cs="Times New Roman"/>
-          <w:sz w:val="28"/>
-          <w:szCs w:val="28"/>
-        </w:rPr>
-      </w:pPr>
-      <w:hyperlink r:id="rId13" w:history="1">
+        <w:t>5.Two</w:t>
+      </w:r>
+      <w:proofErr w:type="gramEnd"/>
+      <w:r>
+        <w:rPr>
+          <w:rFonts w:ascii="Times New Roman" w:hAnsi="Times New Roman" w:cs="Times New Roman"/>
+          <w:b/>
+          <w:bCs/>
+          <w:sz w:val="28"/>
+          <w:szCs w:val="28"/>
+        </w:rPr>
+        <w:t xml:space="preserve"> sum - II</w:t>
+      </w:r>
+    </w:p>
+    <w:p>
+      <w:pPr>
+        <w:spacing w:after="0" w:line="276" w:lineRule="auto"/>
+        <w:rPr>
+          <w:rFonts w:ascii="Times New Roman" w:hAnsi="Times New Roman" w:cs="Times New Roman"/>
+          <w:sz w:val="28"/>
+          <w:szCs w:val="28"/>
+        </w:rPr>
+      </w:pPr>
+      <w:hyperlink r:id="rId14" w:history="1">
         <w:r>
           <w:rPr>
             <w:rStyle w:val="Hyperlink"/>
@@ -1930,7 +1956,7 @@
           <w:szCs w:val="28"/>
         </w:rPr>
       </w:pPr>
-      <w:hyperlink r:id="rId14" w:history="1">
+      <w:hyperlink r:id="rId15" w:history="1">
         <w:r>
           <w:rPr>
             <w:rStyle w:val="Hyperlink"/>
@@ -2076,7 +2102,23 @@
           <w:sz w:val="28"/>
           <w:szCs w:val="28"/>
         </w:rPr>
-        <w:t>.) make two pointers even and odd and assign them to start and end of the given array respectively. Then check whether the even has occurred in an array pointed by an even pointer, if found leave as it is and also same with odd in which the odd occurs in the last position of then leave it as its. If even and odd found simultaneously then swap them.</w:t>
+        <w:t>.) make two pointers even and odd and assign them to start and end of the given array respectively. Then check whether the even has occurred in an array pointed by an even pointer, if found leave as it is and also same with odd in which the odd occurs in the last position of then leave it as it</w:t>
+      </w:r>
+      <w:r>
+        <w:rPr>
+          <w:rFonts w:ascii="Times New Roman" w:hAnsi="Times New Roman" w:cs="Times New Roman"/>
+          <w:sz w:val="28"/>
+          <w:szCs w:val="28"/>
+        </w:rPr>
+        <w:t xml:space="preserve"> i</w:t>
+      </w:r>
+      <w:r>
+        <w:rPr>
+          <w:rFonts w:ascii="Times New Roman" w:hAnsi="Times New Roman" w:cs="Times New Roman"/>
+          <w:sz w:val="28"/>
+          <w:szCs w:val="28"/>
+        </w:rPr>
+        <w:t>s. If even and odd found simultaneously then swap them.</w:t>
       </w:r>
     </w:p>
     <w:p>
@@ -2153,7 +2195,7 @@
           <w:szCs w:val="28"/>
         </w:rPr>
       </w:pPr>
-      <w:hyperlink r:id="rId15" w:history="1">
+      <w:hyperlink r:id="rId16" w:history="1">
         <w:r>
           <w:rPr>
             <w:rStyle w:val="Hyperlink"/>
@@ -2180,6 +2222,169 @@
           <w:sz w:val="28"/>
           <w:szCs w:val="28"/>
         </w:rPr>
+        <w:t>Approach 1: T</w:t>
+      </w:r>
+      <w:r>
+        <w:rPr>
+          <w:rFonts w:ascii="Times New Roman" w:hAnsi="Times New Roman" w:cs="Times New Roman"/>
+          <w:sz w:val="28"/>
+          <w:szCs w:val="28"/>
+        </w:rPr>
+        <w:t>raverse the entire string and maintain the frequency array of the each and every character. And again traverse the string and compare the frequency which is having 1 and occurs first in the string is itself is the first unique character in the string.</w:t>
+      </w:r>
+      <w:r>
+        <w:rPr>
+          <w:rFonts w:ascii="Times New Roman" w:hAnsi="Times New Roman" w:cs="Times New Roman"/>
+          <w:sz w:val="28"/>
+          <w:szCs w:val="28"/>
+        </w:rPr>
+        <w:t xml:space="preserve"> Compare the string with the character and not with the ASCII values otherwise the operation of comparison becomes slower.</w:t>
+      </w:r>
+    </w:p>
+    <w:p>
+      <w:pPr>
+        <w:spacing w:after="0" w:line="276" w:lineRule="auto"/>
+        <w:rPr>
+          <w:rFonts w:ascii="Times New Roman" w:hAnsi="Times New Roman" w:cs="Times New Roman"/>
+          <w:sz w:val="28"/>
+          <w:szCs w:val="28"/>
+        </w:rPr>
+      </w:pPr>
+    </w:p>
+    <w:p>
+      <w:pPr>
+        <w:spacing w:after="0" w:line="276" w:lineRule="auto"/>
+        <w:rPr>
+          <w:rFonts w:ascii="Times New Roman" w:hAnsi="Times New Roman" w:cs="Times New Roman"/>
+          <w:b/>
+          <w:sz w:val="28"/>
+          <w:szCs w:val="28"/>
+        </w:rPr>
+      </w:pPr>
+      <w:proofErr w:type="gramStart"/>
+      <w:r>
+        <w:rPr>
+          <w:rFonts w:ascii="Times New Roman" w:hAnsi="Times New Roman" w:cs="Times New Roman"/>
+          <w:b/>
+          <w:sz w:val="28"/>
+          <w:szCs w:val="28"/>
+        </w:rPr>
+        <w:t>2.Longest</w:t>
+      </w:r>
+      <w:proofErr w:type="gramEnd"/>
+      <w:r>
+        <w:rPr>
+          <w:rFonts w:ascii="Times New Roman" w:hAnsi="Times New Roman" w:cs="Times New Roman"/>
+          <w:b/>
+          <w:sz w:val="28"/>
+          <w:szCs w:val="28"/>
+        </w:rPr>
+        <w:t xml:space="preserve"> Common prefix</w:t>
+      </w:r>
+    </w:p>
+    <w:p>
+      <w:pPr>
+        <w:spacing w:after="0" w:line="276" w:lineRule="auto"/>
+        <w:rPr>
+          <w:rFonts w:ascii="Times New Roman" w:hAnsi="Times New Roman" w:cs="Times New Roman"/>
+          <w:sz w:val="28"/>
+          <w:szCs w:val="28"/>
+        </w:rPr>
+      </w:pPr>
+      <w:hyperlink r:id="rId17" w:history="1">
+        <w:r>
+          <w:rPr>
+            <w:rStyle w:val="Hyperlink"/>
+            <w:rFonts w:ascii="Times New Roman" w:hAnsi="Times New Roman" w:cs="Times New Roman"/>
+            <w:sz w:val="28"/>
+            <w:szCs w:val="28"/>
+          </w:rPr>
+          <w:t>https://leetcode.com/problems/longest-common-prefix/</w:t>
+        </w:r>
+      </w:hyperlink>
+    </w:p>
+    <w:p>
+      <w:pPr>
+        <w:spacing w:after="0" w:line="276" w:lineRule="auto"/>
+        <w:rPr>
+          <w:rFonts w:ascii="Times New Roman" w:hAnsi="Times New Roman" w:cs="Times New Roman"/>
+          <w:sz w:val="28"/>
+          <w:szCs w:val="28"/>
+        </w:rPr>
+      </w:pPr>
+      <w:r>
+        <w:rPr>
+          <w:rFonts w:ascii="Times New Roman" w:hAnsi="Times New Roman" w:cs="Times New Roman"/>
+          <w:sz w:val="28"/>
+          <w:szCs w:val="28"/>
+        </w:rPr>
+        <w:t xml:space="preserve">Approach 1: In the given list of string and make the first string as the reference string and go on comparing this reference string with the </w:t>
+      </w:r>
+      <w:r>
+        <w:rPr>
+          <w:rFonts w:ascii="Times New Roman" w:hAnsi="Times New Roman" w:cs="Times New Roman"/>
+          <w:sz w:val="28"/>
+          <w:szCs w:val="28"/>
+        </w:rPr>
+        <w:t>other strings in the list for their common prefixes, by matching the reference string with the other strings in the list character by character.</w:t>
+      </w:r>
+    </w:p>
+    <w:p>
+      <w:pPr>
+        <w:spacing w:after="0" w:line="276" w:lineRule="auto"/>
+        <w:rPr>
+          <w:rFonts w:ascii="Times New Roman" w:hAnsi="Times New Roman" w:cs="Times New Roman"/>
+          <w:sz w:val="28"/>
+          <w:szCs w:val="28"/>
+        </w:rPr>
+      </w:pPr>
+    </w:p>
+    <w:p>
+      <w:pPr>
+        <w:spacing w:after="0" w:line="276" w:lineRule="auto"/>
+        <w:rPr>
+          <w:rFonts w:ascii="Times New Roman" w:hAnsi="Times New Roman" w:cs="Times New Roman"/>
+          <w:b/>
+          <w:sz w:val="28"/>
+          <w:szCs w:val="28"/>
+        </w:rPr>
+      </w:pPr>
+      <w:proofErr w:type="gramStart"/>
+      <w:r>
+        <w:rPr>
+          <w:rFonts w:ascii="Times New Roman" w:hAnsi="Times New Roman" w:cs="Times New Roman"/>
+          <w:b/>
+          <w:sz w:val="28"/>
+          <w:szCs w:val="28"/>
+        </w:rPr>
+        <w:t>3.Valid</w:t>
+      </w:r>
+      <w:proofErr w:type="gramEnd"/>
+      <w:r>
+        <w:rPr>
+          <w:rFonts w:ascii="Times New Roman" w:hAnsi="Times New Roman" w:cs="Times New Roman"/>
+          <w:b/>
+          <w:sz w:val="28"/>
+          <w:szCs w:val="28"/>
+        </w:rPr>
+        <w:t xml:space="preserve"> palindrome</w:t>
+      </w:r>
+    </w:p>
+    <w:p>
+      <w:pPr>
+        <w:spacing w:after="0" w:line="276" w:lineRule="auto"/>
+        <w:rPr>
+          <w:rFonts w:ascii="Times New Roman" w:hAnsi="Times New Roman" w:cs="Times New Roman"/>
+          <w:sz w:val="28"/>
+          <w:szCs w:val="28"/>
+        </w:rPr>
+      </w:pPr>
+      <w:r>
+        <w:rPr>
+          <w:rFonts w:ascii="Times New Roman" w:hAnsi="Times New Roman" w:cs="Times New Roman"/>
+          <w:sz w:val="28"/>
+          <w:szCs w:val="28"/>
+        </w:rPr>
         <w:t>Approach 1: (</w:t>
       </w:r>
       <w:proofErr w:type="spellStart"/>
@@ -2198,7 +2403,33 @@
           <w:sz w:val="28"/>
           <w:szCs w:val="28"/>
         </w:rPr>
-        <w:t>)</w:t>
+        <w:t xml:space="preserve">) Iterate the entire string and check the string character by character and </w:t>
+      </w:r>
+      <w:r>
+        <w:rPr>
+          <w:rFonts w:ascii="Times New Roman" w:hAnsi="Times New Roman" w:cs="Times New Roman"/>
+          <w:sz w:val="28"/>
+          <w:szCs w:val="28"/>
+        </w:rPr>
+        <w:t>then compare whether that character is alphabet special character or digit.</w:t>
+      </w:r>
+    </w:p>
+    <w:p>
+      <w:pPr>
+        <w:spacing w:after="0" w:line="276" w:lineRule="auto"/>
+        <w:rPr>
+          <w:rFonts w:ascii="Times New Roman" w:hAnsi="Times New Roman" w:cs="Times New Roman"/>
+          <w:sz w:val="28"/>
+          <w:szCs w:val="28"/>
+        </w:rPr>
+      </w:pPr>
+      <w:r>
+        <w:rPr>
+          <w:rFonts w:ascii="Times New Roman" w:hAnsi="Times New Roman" w:cs="Times New Roman"/>
+          <w:sz w:val="28"/>
+          <w:szCs w:val="28"/>
+        </w:rPr>
+        <w:t xml:space="preserve">Approach 2: (Efficient) </w:t>
       </w:r>
     </w:p>
     <w:p>
@@ -2275,7 +2506,7 @@
           <w:szCs w:val="28"/>
         </w:rPr>
       </w:pPr>
-      <w:hyperlink r:id="rId16" w:history="1">
+      <w:hyperlink r:id="rId18" w:history="1">
         <w:r>
           <w:rPr>
             <w:rStyle w:val="Hyperlink"/>
@@ -2302,7 +2533,39 @@
           <w:sz w:val="28"/>
           <w:szCs w:val="28"/>
         </w:rPr>
-        <w:t>Approach: Recursively iterate the entire array and track the current maximum and find whether the current element is maximum or minimum and if they are greater or smaller than current max or min elements and if is true update current max or min.</w:t>
+        <w:t xml:space="preserve">Approach: Recursively iterate the entire array and </w:t>
+      </w:r>
+      <w:r>
+        <w:rPr>
+          <w:rFonts w:ascii="Times New Roman" w:hAnsi="Times New Roman" w:cs="Times New Roman"/>
+          <w:sz w:val="28"/>
+          <w:szCs w:val="28"/>
+        </w:rPr>
+        <w:t xml:space="preserve">keep the </w:t>
+      </w:r>
+      <w:r>
+        <w:rPr>
+          <w:rFonts w:ascii="Times New Roman" w:hAnsi="Times New Roman" w:cs="Times New Roman"/>
+          <w:sz w:val="28"/>
+          <w:szCs w:val="28"/>
+        </w:rPr>
+        <w:t xml:space="preserve">track </w:t>
+      </w:r>
+      <w:r>
+        <w:rPr>
+          <w:rFonts w:ascii="Times New Roman" w:hAnsi="Times New Roman" w:cs="Times New Roman"/>
+          <w:sz w:val="28"/>
+          <w:szCs w:val="28"/>
+        </w:rPr>
+        <w:t xml:space="preserve">of </w:t>
+      </w:r>
+      <w:r>
+        <w:rPr>
+          <w:rFonts w:ascii="Times New Roman" w:hAnsi="Times New Roman" w:cs="Times New Roman"/>
+          <w:sz w:val="28"/>
+          <w:szCs w:val="28"/>
+        </w:rPr>
+        <w:t>the current maximum and find whether the current element is maximum or minimum and if they are greater or smaller than current max or min elements and if is true update current max or min.</w:t>
       </w:r>
     </w:p>
     <w:p>
@@ -2326,7 +2589,7 @@
 </file>
 
 <file path=word/styles.xml><?xml version="1.0" encoding="utf-8"?>
-<w:styles xmlns:mc="http://schemas.openxmlformats.org/markup-compatibility/2006" xmlns:r="http://schemas.openxmlformats.org/officeDocument/2006/relationships" xmlns:w="http://schemas.openxmlformats.org/wordprocessingml/2006/main" xmlns:w14="http://schemas.microsoft.com/office/word/2010/wordml" xmlns:w15="http://schemas.microsoft.com/office/word/2012/wordml" xmlns:w16cex="http://schemas.microsoft.com/office/word/2018/wordml/cex" xmlns:w16cid="http://schemas.microsoft.com/office/word/2016/wordml/cid" xmlns:w16="http://schemas.microsoft.com/office/word/2018/wordml" xmlns:w16sdtdh="http://schemas.microsoft.com/office/word/2020/wordml/sdtdatahash" xmlns:w16se="http://schemas.microsoft.com/office/word/2015/wordml/symex" mc:Ignorable="w14 w15 w16se w16cid w16 w16cex w16sdtdh">
+<w:styles xmlns:r="http://schemas.openxmlformats.org/officeDocument/2006/relationships" xmlns:w="http://schemas.openxmlformats.org/wordprocessingml/2006/main">
   <w:docDefaults>
     <w:rPrDefault>
       <w:rPr>
@@ -2342,387 +2605,149 @@
       </w:pPr>
     </w:pPrDefault>
   </w:docDefaults>
-  <w:latentStyles w:defLockedState="0" w:defUIPriority="99" w:defSemiHidden="0" w:defUnhideWhenUsed="0" w:defQFormat="0" w:count="376">
-    <w:lsdException w:name="Normal" w:uiPriority="0" w:qFormat="1"/>
-    <w:lsdException w:name="heading 1" w:uiPriority="9" w:qFormat="1"/>
-    <w:lsdException w:name="heading 2" w:semiHidden="1" w:uiPriority="9" w:unhideWhenUsed="1" w:qFormat="1"/>
-    <w:lsdException w:name="heading 3" w:semiHidden="1" w:uiPriority="9" w:unhideWhenUsed="1" w:qFormat="1"/>
-    <w:lsdException w:name="heading 4" w:semiHidden="1" w:uiPriority="9" w:unhideWhenUsed="1" w:qFormat="1"/>
-    <w:lsdException w:name="heading 5" w:semiHidden="1" w:uiPriority="9" w:unhideWhenUsed="1" w:qFormat="1"/>
-    <w:lsdException w:name="heading 6" w:semiHidden="1" w:uiPriority="9" w:unhideWhenUsed="1" w:qFormat="1"/>
-    <w:lsdException w:name="heading 7" w:semiHidden="1" w:uiPriority="9" w:unhideWhenUsed="1" w:qFormat="1"/>
-    <w:lsdException w:name="heading 8" w:semiHidden="1" w:uiPriority="9" w:unhideWhenUsed="1" w:qFormat="1"/>
-    <w:lsdException w:name="heading 9" w:semiHidden="1" w:uiPriority="9" w:unhideWhenUsed="1" w:qFormat="1"/>
-    <w:lsdException w:name="index 1" w:semiHidden="1" w:unhideWhenUsed="1"/>
-    <w:lsdException w:name="index 2" w:semiHidden="1" w:unhideWhenUsed="1"/>
-    <w:lsdException w:name="index 3" w:semiHidden="1" w:unhideWhenUsed="1"/>
-    <w:lsdException w:name="index 4" w:semiHidden="1" w:unhideWhenUsed="1"/>
-    <w:lsdException w:name="index 5" w:semiHidden="1" w:unhideWhenUsed="1"/>
-    <w:lsdException w:name="index 6" w:semiHidden="1" w:unhideWhenUsed="1"/>
-    <w:lsdException w:name="index 7" w:semiHidden="1" w:unhideWhenUsed="1"/>
-    <w:lsdException w:name="index 8" w:semiHidden="1" w:unhideWhenUsed="1"/>
-    <w:lsdException w:name="index 9" w:semiHidden="1" w:unhideWhenUsed="1"/>
-    <w:lsdException w:name="toc 1" w:semiHidden="1" w:uiPriority="39" w:unhideWhenUsed="1"/>
-    <w:lsdException w:name="toc 2" w:semiHidden="1" w:uiPriority="39" w:unhideWhenUsed="1"/>
-    <w:lsdException w:name="toc 3" w:semiHidden="1" w:uiPriority="39" w:unhideWhenUsed="1"/>
-    <w:lsdException w:name="toc 4" w:semiHidden="1" w:uiPriority="39" w:unhideWhenUsed="1"/>
-    <w:lsdException w:name="toc 5" w:semiHidden="1" w:uiPriority="39" w:unhideWhenUsed="1"/>
-    <w:lsdException w:name="toc 6" w:semiHidden="1" w:uiPriority="39" w:unhideWhenUsed="1"/>
-    <w:lsdException w:name="toc 7" w:semiHidden="1" w:uiPriority="39" w:unhideWhenUsed="1"/>
-    <w:lsdException w:name="toc 8" w:semiHidden="1" w:uiPriority="39" w:unhideWhenUsed="1"/>
-    <w:lsdException w:name="toc 9" w:semiHidden="1" w:uiPriority="39" w:unhideWhenUsed="1"/>
-    <w:lsdException w:name="Normal Indent" w:semiHidden="1" w:unhideWhenUsed="1"/>
-    <w:lsdException w:name="footnote text" w:semiHidden="1" w:unhideWhenUsed="1"/>
-    <w:lsdException w:name="annotation text" w:semiHidden="1" w:unhideWhenUsed="1"/>
-    <w:lsdException w:name="header" w:semiHidden="1" w:unhideWhenUsed="1"/>
-    <w:lsdException w:name="footer" w:semiHidden="1" w:unhideWhenUsed="1"/>
-    <w:lsdException w:name="index heading" w:semiHidden="1" w:unhideWhenUsed="1"/>
-    <w:lsdException w:name="caption" w:semiHidden="1" w:uiPriority="35" w:unhideWhenUsed="1" w:qFormat="1"/>
-    <w:lsdException w:name="table of figures" w:semiHidden="1" w:unhideWhenUsed="1"/>
-    <w:lsdException w:name="envelope address" w:semiHidden="1" w:unhideWhenUsed="1"/>
-    <w:lsdException w:name="envelope return" w:semiHidden="1" w:unhideWhenUsed="1"/>
-    <w:lsdException w:name="footnote reference" w:semiHidden="1" w:unhideWhenUsed="1"/>
-    <w:lsdException w:name="annotation reference" w:semiHidden="1" w:unhideWhenUsed="1"/>
-    <w:lsdException w:name="line number" w:semiHidden="1" w:unhideWhenUsed="1"/>
-    <w:lsdException w:name="page number" w:semiHidden="1" w:unhideWhenUsed="1"/>
-    <w:lsdException w:name="endnote reference" w:semiHidden="1" w:unhideWhenUsed="1"/>
-    <w:lsdException w:name="endnote text" w:semiHidden="1" w:unhideWhenUsed="1"/>
-    <w:lsdException w:name="table of authorities" w:semiHidden="1" w:unhideWhenUsed="1"/>
-    <w:lsdException w:name="macro" w:semiHidden="1" w:unhideWhenUsed="1"/>
-    <w:lsdException w:name="toa heading" w:semiHidden="1" w:unhideWhenUsed="1"/>
-    <w:lsdException w:name="List" w:semiHidden="1" w:unhideWhenUsed="1"/>
-    <w:lsdException w:name="List Bullet" w:semiHidden="1" w:unhideWhenUsed="1"/>
-    <w:lsdException w:name="List Number" w:semiHidden="1" w:unhideWhenUsed="1"/>
-    <w:lsdException w:name="List 2" w:semiHidden="1" w:unhideWhenUsed="1"/>
-    <w:lsdException w:name="List 3" w:semiHidden="1" w:unhideWhenUsed="1"/>
-    <w:lsdException w:name="List 4" w:semiHidden="1" w:unhideWhenUsed="1"/>
-    <w:lsdException w:name="List 5" w:semiHidden="1" w:unhideWhenUsed="1"/>
-    <w:lsdException w:name="List Bullet 2" w:semiHidden="1" w:unhideWhenUsed="1"/>
-    <w:lsdException w:name="List Bullet 3" w:semiHidden="1" w:unhideWhenUsed="1"/>
-    <w:lsdException w:name="List Bullet 4" w:semiHidden="1" w:unhideWhenUsed="1"/>
-    <w:lsdException w:name="List Bullet 5" w:semiHidden="1" w:unhideWhenUsed="1"/>
-    <w:lsdException w:name="List Number 2" w:semiHidden="1" w:unhideWhenUsed="1"/>
-    <w:lsdException w:name="List Number 3" w:semiHidden="1" w:unhideWhenUsed="1"/>
-    <w:lsdException w:name="List Number 4" w:semiHidden="1" w:unhideWhenUsed="1"/>
-    <w:lsdException w:name="List Number 5" w:semiHidden="1" w:unhideWhenUsed="1"/>
-    <w:lsdException w:name="Title" w:uiPriority="10" w:qFormat="1"/>
-    <w:lsdException w:name="Closing" w:semiHidden="1" w:unhideWhenUsed="1"/>
-    <w:lsdException w:name="Signature" w:semiHidden="1" w:unhideWhenUsed="1"/>
-    <w:lsdException w:name="Default Paragraph Font" w:semiHidden="1" w:uiPriority="1" w:unhideWhenUsed="1"/>
-    <w:lsdException w:name="Body Text" w:semiHidden="1" w:unhideWhenUsed="1"/>
-    <w:lsdException w:name="Body Text Indent" w:semiHidden="1" w:unhideWhenUsed="1"/>
-    <w:lsdException w:name="List Continue" w:semiHidden="1" w:unhideWhenUsed="1"/>
-    <w:lsdException w:name="List Continue 2" w:semiHidden="1" w:unhideWhenUsed="1"/>
-    <w:lsdException w:name="List Continue 3" w:semiHidden="1" w:unhideWhenUsed="1"/>
-    <w:lsdException w:name="List Continue 4" w:semiHidden="1" w:unhideWhenUsed="1"/>
-    <w:lsdException w:name="List Continue 5" w:semiHidden="1" w:unhideWhenUsed="1"/>
-    <w:lsdException w:name="Message Header" w:semiHidden="1" w:unhideWhenUsed="1"/>
-    <w:lsdException w:name="Subtitle" w:uiPriority="11" w:qFormat="1"/>
-    <w:lsdException w:name="Salutation" w:semiHidden="1" w:unhideWhenUsed="1"/>
-    <w:lsdException w:name="Date" w:semiHidden="1" w:unhideWhenUsed="1"/>
-    <w:lsdException w:name="Body Text First Indent" w:semiHidden="1" w:unhideWhenUsed="1"/>
-    <w:lsdException w:name="Body Text First Indent 2" w:semiHidden="1" w:unhideWhenUsed="1"/>
-    <w:lsdException w:name="Note Heading" w:semiHidden="1" w:unhideWhenUsed="1"/>
-    <w:lsdException w:name="Body Text 2" w:semiHidden="1" w:unhideWhenUsed="1"/>
-    <w:lsdException w:name="Body Text 3" w:semiHidden="1" w:unhideWhenUsed="1"/>
-    <w:lsdException w:name="Body Text Indent 2" w:semiHidden="1" w:unhideWhenUsed="1"/>
-    <w:lsdException w:name="Body Text Indent 3" w:semiHidden="1" w:unhideWhenUsed="1"/>
-    <w:lsdException w:name="Block Text" w:semiHidden="1" w:unhideWhenUsed="1"/>
-    <w:lsdException w:name="Hyperlink" w:semiHidden="1" w:unhideWhenUsed="1"/>
-    <w:lsdException w:name="FollowedHyperlink" w:semiHidden="1" w:unhideWhenUsed="1"/>
-    <w:lsdException w:name="Strong" w:uiPriority="22" w:qFormat="1"/>
-    <w:lsdException w:name="Emphasis" w:uiPriority="20" w:qFormat="1"/>
-    <w:lsdException w:name="Document Map" w:semiHidden="1" w:unhideWhenUsed="1"/>
-    <w:lsdException w:name="Plain Text" w:semiHidden="1" w:unhideWhenUsed="1"/>
-    <w:lsdException w:name="E-mail Signature" w:semiHidden="1" w:unhideWhenUsed="1"/>
-    <w:lsdException w:name="HTML Top of Form" w:semiHidden="1" w:unhideWhenUsed="1"/>
-    <w:lsdException w:name="HTML Bottom of Form" w:semiHidden="1" w:unhideWhenUsed="1"/>
-    <w:lsdException w:name="Normal (Web)" w:semiHidden="1" w:unhideWhenUsed="1"/>
-    <w:lsdException w:name="HTML Acronym" w:semiHidden="1" w:unhideWhenUsed="1"/>
-    <w:lsdException w:name="HTML Address" w:semiHidden="1" w:unhideWhenUsed="1"/>
-    <w:lsdException w:name="HTML Cite" w:semiHidden="1" w:unhideWhenUsed="1"/>
-    <w:lsdException w:name="HTML Code" w:semiHidden="1" w:unhideWhenUsed="1"/>
-    <w:lsdException w:name="HTML Definition" w:semiHidden="1" w:unhideWhenUsed="1"/>
-    <w:lsdException w:name="HTML Keyboard" w:semiHidden="1" w:unhideWhenUsed="1"/>
-    <w:lsdException w:name="HTML Preformatted" w:semiHidden="1" w:unhideWhenUsed="1"/>
-    <w:lsdException w:name="HTML Sample" w:semiHidden="1" w:unhideWhenUsed="1"/>
-    <w:lsdException w:name="HTML Typewriter" w:semiHidden="1" w:unhideWhenUsed="1"/>
-    <w:lsdException w:name="HTML Variable" w:semiHidden="1" w:unhideWhenUsed="1"/>
-    <w:lsdException w:name="Normal Table" w:semiHidden="1" w:unhideWhenUsed="1"/>
-    <w:lsdException w:name="annotation subject" w:semiHidden="1" w:unhideWhenUsed="1"/>
-    <w:lsdException w:name="No List" w:semiHidden="1" w:unhideWhenUsed="1"/>
-    <w:lsdException w:name="Outline List 1" w:semiHidden="1" w:unhideWhenUsed="1"/>
-    <w:lsdException w:name="Outline List 2" w:semiHidden="1" w:unhideWhenUsed="1"/>
-    <w:lsdException w:name="Outline List 3" w:semiHidden="1" w:unhideWhenUsed="1"/>
-    <w:lsdException w:name="Table Simple 1" w:semiHidden="1" w:unhideWhenUsed="1"/>
-    <w:lsdException w:name="Table Simple 2" w:semiHidden="1" w:unhideWhenUsed="1"/>
-    <w:lsdException w:name="Table Simple 3" w:semiHidden="1" w:unhideWhenUsed="1"/>
-    <w:lsdException w:name="Table Classic 1" w:semiHidden="1" w:unhideWhenUsed="1"/>
-    <w:lsdException w:name="Table Classic 2" w:semiHidden="1" w:unhideWhenUsed="1"/>
-    <w:lsdException w:name="Table Classic 3" w:semiHidden="1" w:unhideWhenUsed="1"/>
-    <w:lsdException w:name="Table Classic 4" w:semiHidden="1" w:unhideWhenUsed="1"/>
-    <w:lsdException w:name="Table Colorful 1" w:semiHidden="1" w:unhideWhenUsed="1"/>
-    <w:lsdException w:name="Table Colorful 2" w:semiHidden="1" w:unhideWhenUsed="1"/>
-    <w:lsdException w:name="Table Colorful 3" w:semiHidden="1" w:unhideWhenUsed="1"/>
-    <w:lsdException w:name="Table Columns 1" w:semiHidden="1" w:unhideWhenUsed="1"/>
-    <w:lsdException w:name="Table Columns 2" w:semiHidden="1" w:unhideWhenUsed="1"/>
-    <w:lsdException w:name="Table Columns 3" w:semiHidden="1" w:unhideWhenUsed="1"/>
-    <w:lsdException w:name="Table Columns 4" w:semiHidden="1" w:unhideWhenUsed="1"/>
-    <w:lsdException w:name="Table Columns 5" w:semiHidden="1" w:unhideWhenUsed="1"/>
-    <w:lsdException w:name="Table Grid 1" w:semiHidden="1" w:unhideWhenUsed="1"/>
-    <w:lsdException w:name="Table Grid 2" w:semiHidden="1" w:unhideWhenUsed="1"/>
-    <w:lsdException w:name="Table Grid 3" w:semiHidden="1" w:unhideWhenUsed="1"/>
-    <w:lsdException w:name="Table Grid 4" w:semiHidden="1" w:unhideWhenUsed="1"/>
-    <w:lsdException w:name="Table Grid 5" w:semiHidden="1" w:unhideWhenUsed="1"/>
-    <w:lsdException w:name="Table Grid 6" w:semiHidden="1" w:unhideWhenUsed="1"/>
-    <w:lsdException w:name="Table Grid 7" w:semiHidden="1" w:unhideWhenUsed="1"/>
-    <w:lsdException w:name="Table Grid 8" w:semiHidden="1" w:unhideWhenUsed="1"/>
-    <w:lsdException w:name="Table List 1" w:semiHidden="1" w:unhideWhenUsed="1"/>
-    <w:lsdException w:name="Table List 2" w:semiHidden="1" w:unhideWhenUsed="1"/>
-    <w:lsdException w:name="Table List 3" w:semiHidden="1" w:unhideWhenUsed="1"/>
-    <w:lsdException w:name="Table List 4" w:semiHidden="1" w:unhideWhenUsed="1"/>
-    <w:lsdException w:name="Table List 5" w:semiHidden="1" w:unhideWhenUsed="1"/>
-    <w:lsdException w:name="Table List 6" w:semiHidden="1" w:unhideWhenUsed="1"/>
-    <w:lsdException w:name="Table List 7" w:semiHidden="1" w:unhideWhenUsed="1"/>
-    <w:lsdException w:name="Table List 8" w:semiHidden="1" w:unhideWhenUsed="1"/>
-    <w:lsdException w:name="Table 3D effects 1" w:semiHidden="1" w:unhideWhenUsed="1"/>
-    <w:lsdException w:name="Table 3D effects 2" w:semiHidden="1" w:unhideWhenUsed="1"/>
-    <w:lsdException w:name="Table 3D effects 3" w:semiHidden="1" w:unhideWhenUsed="1"/>
-    <w:lsdException w:name="Table Contemporary" w:semiHidden="1" w:unhideWhenUsed="1"/>
-    <w:lsdException w:name="Table Elegant" w:semiHidden="1" w:unhideWhenUsed="1"/>
-    <w:lsdException w:name="Table Professional" w:semiHidden="1" w:unhideWhenUsed="1"/>
-    <w:lsdException w:name="Table Subtle 1" w:semiHidden="1" w:unhideWhenUsed="1"/>
-    <w:lsdException w:name="Table Subtle 2" w:semiHidden="1" w:unhideWhenUsed="1"/>
-    <w:lsdException w:name="Table Web 1" w:semiHidden="1" w:unhideWhenUsed="1"/>
-    <w:lsdException w:name="Table Web 2" w:semiHidden="1" w:unhideWhenUsed="1"/>
-    <w:lsdException w:name="Table Web 3" w:semiHidden="1" w:unhideWhenUsed="1"/>
-    <w:lsdException w:name="Balloon Text" w:semiHidden="1" w:unhideWhenUsed="1"/>
-    <w:lsdException w:name="Table Grid" w:uiPriority="39"/>
-    <w:lsdException w:name="Table Theme" w:semiHidden="1" w:unhideWhenUsed="1"/>
-    <w:lsdException w:name="Placeholder Text" w:semiHidden="1"/>
-    <w:lsdException w:name="No Spacing" w:uiPriority="1" w:qFormat="1"/>
-    <w:lsdException w:name="Light Shading" w:uiPriority="60"/>
-    <w:lsdException w:name="Light List" w:uiPriority="61"/>
-    <w:lsdException w:name="Light Grid" w:uiPriority="62"/>
-    <w:lsdException w:name="Medium Shading 1" w:uiPriority="63"/>
-    <w:lsdException w:name="Medium Shading 2" w:uiPriority="64"/>
-    <w:lsdException w:name="Medium List 1" w:uiPriority="65"/>
-    <w:lsdException w:name="Medium List 2" w:uiPriority="66"/>
-    <w:lsdException w:name="Medium Grid 1" w:uiPriority="67"/>
-    <w:lsdException w:name="Medium Grid 2" w:uiPriority="68"/>
-    <w:lsdException w:name="Medium Grid 3" w:uiPriority="69"/>
-    <w:lsdException w:name="Dark List" w:uiPriority="70"/>
-    <w:lsdException w:name="Colorful Shading" w:uiPriority="71"/>
-    <w:lsdException w:name="Colorful List" w:uiPriority="72"/>
-    <w:lsdException w:name="Colorful Grid" w:uiPriority="73"/>
-    <w:lsdException w:name="Light Shading Accent 1" w:uiPriority="60"/>
-    <w:lsdException w:name="Light List Accent 1" w:uiPriority="61"/>
-    <w:lsdException w:name="Light Grid Accent 1" w:uiPriority="62"/>
-    <w:lsdException w:name="Medium Shading 1 Accent 1" w:uiPriority="63"/>
-    <w:lsdException w:name="Medium Shading 2 Accent 1" w:uiPriority="64"/>
-    <w:lsdException w:name="Medium List 1 Accent 1" w:uiPriority="65"/>
-    <w:lsdException w:name="Revision" w:semiHidden="1"/>
-    <w:lsdException w:name="List Paragraph" w:uiPriority="34" w:qFormat="1"/>
-    <w:lsdException w:name="Quote" w:uiPriority="29" w:qFormat="1"/>
-    <w:lsdException w:name="Intense Quote" w:uiPriority="30" w:qFormat="1"/>
-    <w:lsdException w:name="Medium List 2 Accent 1" w:uiPriority="66"/>
-    <w:lsdException w:name="Medium Grid 1 Accent 1" w:uiPriority="67"/>
-    <w:lsdException w:name="Medium Grid 2 Accent 1" w:uiPriority="68"/>
-    <w:lsdException w:name="Medium Grid 3 Accent 1" w:uiPriority="69"/>
-    <w:lsdException w:name="Dark List Accent 1" w:uiPriority="70"/>
-    <w:lsdException w:name="Colorful Shading Accent 1" w:uiPriority="71"/>
-    <w:lsdException w:name="Colorful List Accent 1" w:uiPriority="72"/>
-    <w:lsdException w:name="Colorful Grid Accent 1" w:uiPriority="73"/>
-    <w:lsdException w:name="Light Shading Accent 2" w:uiPriority="60"/>
-    <w:lsdException w:name="Light List Accent 2" w:uiPriority="61"/>
-    <w:lsdException w:name="Light Grid Accent 2" w:uiPriority="62"/>
-    <w:lsdException w:name="Medium Shading 1 Accent 2" w:uiPriority="63"/>
-    <w:lsdException w:name="Medium Shading 2 Accent 2" w:uiPriority="64"/>
-    <w:lsdException w:name="Medium List 1 Accent 2" w:uiPriority="65"/>
-    <w:lsdException w:name="Medium List 2 Accent 2" w:uiPriority="66"/>
-    <w:lsdException w:name="Medium Grid 1 Accent 2" w:uiPriority="67"/>
-    <w:lsdException w:name="Medium Grid 2 Accent 2" w:uiPriority="68"/>
-    <w:lsdException w:name="Medium Grid 3 Accent 2" w:uiPriority="69"/>
-    <w:lsdException w:name="Dark List Accent 2" w:uiPriority="70"/>
-    <w:lsdException w:name="Colorful Shading Accent 2" w:uiPriority="71"/>
-    <w:lsdException w:name="Colorful List Accent 2" w:uiPriority="72"/>
-    <w:lsdException w:name="Colorful Grid Accent 2" w:uiPriority="73"/>
-    <w:lsdException w:name="Light Shading Accent 3" w:uiPriority="60"/>
-    <w:lsdException w:name="Light List Accent 3" w:uiPriority="61"/>
-    <w:lsdException w:name="Light Grid Accent 3" w:uiPriority="62"/>
-    <w:lsdException w:name="Medium Shading 1 Accent 3" w:uiPriority="63"/>
-    <w:lsdException w:name="Medium Shading 2 Accent 3" w:uiPriority="64"/>
-    <w:lsdException w:name="Medium List 1 Accent 3" w:uiPriority="65"/>
-    <w:lsdException w:name="Medium List 2 Accent 3" w:uiPriority="66"/>
-    <w:lsdException w:name="Medium Grid 1 Accent 3" w:uiPriority="67"/>
-    <w:lsdException w:name="Medium Grid 2 Accent 3" w:uiPriority="68"/>
-    <w:lsdException w:name="Medium Grid 3 Accent 3" w:uiPriority="69"/>
-    <w:lsdException w:name="Dark List Accent 3" w:uiPriority="70"/>
-    <w:lsdException w:name="Colorful Shading Accent 3" w:uiPriority="71"/>
-    <w:lsdException w:name="Colorful List Accent 3" w:uiPriority="72"/>
-    <w:lsdException w:name="Colorful Grid Accent 3" w:uiPriority="73"/>
-    <w:lsdException w:name="Light Shading Accent 4" w:uiPriority="60"/>
-    <w:lsdException w:name="Light List Accent 4" w:uiPriority="61"/>
-    <w:lsdException w:name="Light Grid Accent 4" w:uiPriority="62"/>
-    <w:lsdException w:name="Medium Shading 1 Accent 4" w:uiPriority="63"/>
-    <w:lsdException w:name="Medium Shading 2 Accent 4" w:uiPriority="64"/>
-    <w:lsdException w:name="Medium List 1 Accent 4" w:uiPriority="65"/>
-    <w:lsdException w:name="Medium List 2 Accent 4" w:uiPriority="66"/>
-    <w:lsdException w:name="Medium Grid 1 Accent 4" w:uiPriority="67"/>
-    <w:lsdException w:name="Medium Grid 2 Accent 4" w:uiPriority="68"/>
-    <w:lsdException w:name="Medium Grid 3 Accent 4" w:uiPriority="69"/>
-    <w:lsdException w:name="Dark List Accent 4" w:uiPriority="70"/>
-    <w:lsdException w:name="Colorful Shading Accent 4" w:uiPriority="71"/>
-    <w:lsdException w:name="Colorful List Accent 4" w:uiPriority="72"/>
-    <w:lsdException w:name="Colorful Grid Accent 4" w:uiPriority="73"/>
-    <w:lsdException w:name="Light Shading Accent 5" w:uiPriority="60"/>
-    <w:lsdException w:name="Light List Accent 5" w:uiPriority="61"/>
-    <w:lsdException w:name="Light Grid Accent 5" w:uiPriority="62"/>
-    <w:lsdException w:name="Medium Shading 1 Accent 5" w:uiPriority="63"/>
-    <w:lsdException w:name="Medium Shading 2 Accent 5" w:uiPriority="64"/>
-    <w:lsdException w:name="Medium List 1 Accent 5" w:uiPriority="65"/>
-    <w:lsdException w:name="Medium List 2 Accent 5" w:uiPriority="66"/>
-    <w:lsdException w:name="Medium Grid 1 Accent 5" w:uiPriority="67"/>
-    <w:lsdException w:name="Medium Grid 2 Accent 5" w:uiPriority="68"/>
-    <w:lsdException w:name="Medium Grid 3 Accent 5" w:uiPriority="69"/>
-    <w:lsdException w:name="Dark List Accent 5" w:uiPriority="70"/>
-    <w:lsdException w:name="Colorful Shading Accent 5" w:uiPriority="71"/>
-    <w:lsdException w:name="Colorful List Accent 5" w:uiPriority="72"/>
-    <w:lsdException w:name="Colorful Grid Accent 5" w:uiPriority="73"/>
-    <w:lsdException w:name="Light Shading Accent 6" w:uiPriority="60"/>
-    <w:lsdException w:name="Light List Accent 6" w:uiPriority="61"/>
-    <w:lsdException w:name="Light Grid Accent 6" w:uiPriority="62"/>
-    <w:lsdException w:name="Medium Shading 1 Accent 6" w:uiPriority="63"/>
-    <w:lsdException w:name="Medium Shading 2 Accent 6" w:uiPriority="64"/>
-    <w:lsdException w:name="Medium List 1 Accent 6" w:uiPriority="65"/>
-    <w:lsdException w:name="Medium List 2 Accent 6" w:uiPriority="66"/>
-    <w:lsdException w:name="Medium Grid 1 Accent 6" w:uiPriority="67"/>
-    <w:lsdException w:name="Medium Grid 2 Accent 6" w:uiPriority="68"/>
-    <w:lsdException w:name="Medium Grid 3 Accent 6" w:uiPriority="69"/>
-    <w:lsdException w:name="Dark List Accent 6" w:uiPriority="70"/>
-    <w:lsdException w:name="Colorful Shading Accent 6" w:uiPriority="71"/>
-    <w:lsdException w:name="Colorful List Accent 6" w:uiPriority="72"/>
-    <w:lsdException w:name="Colorful Grid Accent 6" w:uiPriority="73"/>
-    <w:lsdException w:name="Subtle Emphasis" w:uiPriority="19" w:qFormat="1"/>
-    <w:lsdException w:name="Intense Emphasis" w:uiPriority="21" w:qFormat="1"/>
-    <w:lsdException w:name="Subtle Reference" w:uiPriority="31" w:qFormat="1"/>
-    <w:lsdException w:name="Intense Reference" w:uiPriority="32" w:qFormat="1"/>
-    <w:lsdException w:name="Book Title" w:uiPriority="33" w:qFormat="1"/>
-    <w:lsdException w:name="Bibliography" w:semiHidden="1" w:uiPriority="37" w:unhideWhenUsed="1"/>
-    <w:lsdException w:name="TOC Heading" w:semiHidden="1" w:uiPriority="39" w:unhideWhenUsed="1" w:qFormat="1"/>
-    <w:lsdException w:name="Plain Table 1" w:uiPriority="41"/>
-    <w:lsdException w:name="Plain Table 2" w:uiPriority="42"/>
-    <w:lsdException w:name="Plain Table 3" w:uiPriority="43"/>
-    <w:lsdException w:name="Plain Table 4" w:uiPriority="44"/>
-    <w:lsdException w:name="Plain Table 5" w:uiPriority="45"/>
-    <w:lsdException w:name="Grid Table Light" w:uiPriority="40"/>
-    <w:lsdException w:name="Grid Table 1 Light" w:uiPriority="46"/>
-    <w:lsdException w:name="Grid Table 2" w:uiPriority="47"/>
-    <w:lsdException w:name="Grid Table 3" w:uiPriority="48"/>
-    <w:lsdException w:name="Grid Table 4" w:uiPriority="49"/>
-    <w:lsdException w:name="Grid Table 5 Dark" w:uiPriority="50"/>
-    <w:lsdException w:name="Grid Table 6 Colorful" w:uiPriority="51"/>
-    <w:lsdException w:name="Grid Table 7 Colorful" w:uiPriority="52"/>
-    <w:lsdException w:name="Grid Table 1 Light Accent 1" w:uiPriority="46"/>
-    <w:lsdException w:name="Grid Table 2 Accent 1" w:uiPriority="47"/>
-    <w:lsdException w:name="Grid Table 3 Accent 1" w:uiPriority="48"/>
-    <w:lsdException w:name="Grid Table 4 Accent 1" w:uiPriority="49"/>
-    <w:lsdException w:name="Grid Table 5 Dark Accent 1" w:uiPriority="50"/>
-    <w:lsdException w:name="Grid Table 6 Colorful Accent 1" w:uiPriority="51"/>
-    <w:lsdException w:name="Grid Table 7 Colorful Accent 1" w:uiPriority="52"/>
-    <w:lsdException w:name="Grid Table 1 Light Accent 2" w:uiPriority="46"/>
-    <w:lsdException w:name="Grid Table 2 Accent 2" w:uiPriority="47"/>
-    <w:lsdException w:name="Grid Table 3 Accent 2" w:uiPriority="48"/>
-    <w:lsdException w:name="Grid Table 4 Accent 2" w:uiPriority="49"/>
-    <w:lsdException w:name="Grid Table 5 Dark Accent 2" w:uiPriority="50"/>
-    <w:lsdException w:name="Grid Table 6 Colorful Accent 2" w:uiPriority="51"/>
-    <w:lsdException w:name="Grid Table 7 Colorful Accent 2" w:uiPriority="52"/>
-    <w:lsdException w:name="Grid Table 1 Light Accent 3" w:uiPriority="46"/>
-    <w:lsdException w:name="Grid Table 2 Accent 3" w:uiPriority="47"/>
-    <w:lsdException w:name="Grid Table 3 Accent 3" w:uiPriority="48"/>
-    <w:lsdException w:name="Grid Table 4 Accent 3" w:uiPriority="49"/>
-    <w:lsdException w:name="Grid Table 5 Dark Accent 3" w:uiPriority="50"/>
-    <w:lsdException w:name="Grid Table 6 Colorful Accent 3" w:uiPriority="51"/>
-    <w:lsdException w:name="Grid Table 7 Colorful Accent 3" w:uiPriority="52"/>
-    <w:lsdException w:name="Grid Table 1 Light Accent 4" w:uiPriority="46"/>
-    <w:lsdException w:name="Grid Table 2 Accent 4" w:uiPriority="47"/>
-    <w:lsdException w:name="Grid Table 3 Accent 4" w:uiPriority="48"/>
-    <w:lsdException w:name="Grid Table 4 Accent 4" w:uiPriority="49"/>
-    <w:lsdException w:name="Grid Table 5 Dark Accent 4" w:uiPriority="50"/>
-    <w:lsdException w:name="Grid Table 6 Colorful Accent 4" w:uiPriority="51"/>
-    <w:lsdException w:name="Grid Table 7 Colorful Accent 4" w:uiPriority="52"/>
-    <w:lsdException w:name="Grid Table 1 Light Accent 5" w:uiPriority="46"/>
-    <w:lsdException w:name="Grid Table 2 Accent 5" w:uiPriority="47"/>
-    <w:lsdException w:name="Grid Table 3 Accent 5" w:uiPriority="48"/>
-    <w:lsdException w:name="Grid Table 4 Accent 5" w:uiPriority="49"/>
-    <w:lsdException w:name="Grid Table 5 Dark Accent 5" w:uiPriority="50"/>
-    <w:lsdException w:name="Grid Table 6 Colorful Accent 5" w:uiPriority="51"/>
-    <w:lsdException w:name="Grid Table 7 Colorful Accent 5" w:uiPriority="52"/>
-    <w:lsdException w:name="Grid Table 1 Light Accent 6" w:uiPriority="46"/>
-    <w:lsdException w:name="Grid Table 2 Accent 6" w:uiPriority="47"/>
-    <w:lsdException w:name="Grid Table 3 Accent 6" w:uiPriority="48"/>
-    <w:lsdException w:name="Grid Table 4 Accent 6" w:uiPriority="49"/>
-    <w:lsdException w:name="Grid Table 5 Dark Accent 6" w:uiPriority="50"/>
-    <w:lsdException w:name="Grid Table 6 Colorful Accent 6" w:uiPriority="51"/>
-    <w:lsdException w:name="Grid Table 7 Colorful Accent 6" w:uiPriority="52"/>
-    <w:lsdException w:name="List Table 1 Light" w:uiPriority="46"/>
-    <w:lsdException w:name="List Table 2" w:uiPriority="47"/>
-    <w:lsdException w:name="List Table 3" w:uiPriority="48"/>
-    <w:lsdException w:name="List Table 4" w:uiPriority="49"/>
-    <w:lsdException w:name="List Table 5 Dark" w:uiPriority="50"/>
-    <w:lsdException w:name="List Table 6 Colorful" w:uiPriority="51"/>
-    <w:lsdException w:name="List Table 7 Colorful" w:uiPriority="52"/>
-    <w:lsdException w:name="List Table 1 Light Accent 1" w:uiPriority="46"/>
-    <w:lsdException w:name="List Table 2 Accent 1" w:uiPriority="47"/>
-    <w:lsdException w:name="List Table 3 Accent 1" w:uiPriority="48"/>
-    <w:lsdException w:name="List Table 4 Accent 1" w:uiPriority="49"/>
-    <w:lsdException w:name="List Table 5 Dark Accent 1" w:uiPriority="50"/>
-    <w:lsdException w:name="List Table 6 Colorful Accent 1" w:uiPriority="51"/>
-    <w:lsdException w:name="List Table 7 Colorful Accent 1" w:uiPriority="52"/>
-    <w:lsdException w:name="List Table 1 Light Accent 2" w:uiPriority="46"/>
-    <w:lsdException w:name="List Table 2 Accent 2" w:uiPriority="47"/>
-    <w:lsdException w:name="List Table 3 Accent 2" w:uiPriority="48"/>
-    <w:lsdException w:name="List Table 4 Accent 2" w:uiPriority="49"/>
-    <w:lsdException w:name="List Table 5 Dark Accent 2" w:uiPriority="50"/>
-    <w:lsdException w:name="List Table 6 Colorful Accent 2" w:uiPriority="51"/>
-    <w:lsdException w:name="List Table 7 Colorful Accent 2" w:uiPriority="52"/>
-    <w:lsdException w:name="List Table 1 Light Accent 3" w:uiPriority="46"/>
-    <w:lsdException w:name="List Table 2 Accent 3" w:uiPriority="47"/>
-    <w:lsdException w:name="List Table 3 Accent 3" w:uiPriority="48"/>
-    <w:lsdException w:name="List Table 4 Accent 3" w:uiPriority="49"/>
-    <w:lsdException w:name="List Table 5 Dark Accent 3" w:uiPriority="50"/>
-    <w:lsdException w:name="List Table 6 Colorful Accent 3" w:uiPriority="51"/>
-    <w:lsdException w:name="List Table 7 Colorful Accent 3" w:uiPriority="52"/>
-    <w:lsdException w:name="List Table 1 Light Accent 4" w:uiPriority="46"/>
-    <w:lsdException w:name="List Table 2 Accent 4" w:uiPriority="47"/>
-    <w:lsdException w:name="List Table 3 Accent 4" w:uiPriority="48"/>
-    <w:lsdException w:name="List Table 4 Accent 4" w:uiPriority="49"/>
-    <w:lsdException w:name="List Table 5 Dark Accent 4" w:uiPriority="50"/>
-    <w:lsdException w:name="List Table 6 Colorful Accent 4" w:uiPriority="51"/>
-    <w:lsdException w:name="List Table 7 Colorful Accent 4" w:uiPriority="52"/>
-    <w:lsdException w:name="List Table 1 Light Accent 5" w:uiPriority="46"/>
-    <w:lsdException w:name="List Table 2 Accent 5" w:uiPriority="47"/>
-    <w:lsdException w:name="List Table 3 Accent 5" w:uiPriority="48"/>
-    <w:lsdException w:name="List Table 4 Accent 5" w:uiPriority="49"/>
-    <w:lsdException w:name="List Table 5 Dark Accent 5" w:uiPriority="50"/>
-    <w:lsdException w:name="List Table 6 Colorful Accent 5" w:uiPriority="51"/>
-    <w:lsdException w:name="List Table 7 Colorful Accent 5" w:uiPriority="52"/>
-    <w:lsdException w:name="List Table 1 Light Accent 6" w:uiPriority="46"/>
-    <w:lsdException w:name="List Table 2 Accent 6" w:uiPriority="47"/>
-    <w:lsdException w:name="List Table 3 Accent 6" w:uiPriority="48"/>
-    <w:lsdException w:name="List Table 4 Accent 6" w:uiPriority="49"/>
-    <w:lsdException w:name="List Table 5 Dark Accent 6" w:uiPriority="50"/>
-    <w:lsdException w:name="List Table 6 Colorful Accent 6" w:uiPriority="51"/>
-    <w:lsdException w:name="List Table 7 Colorful Accent 6" w:uiPriority="52"/>
-    <w:lsdException w:name="Mention" w:semiHidden="1" w:unhideWhenUsed="1"/>
-    <w:lsdException w:name="Smart Hyperlink" w:semiHidden="1" w:unhideWhenUsed="1"/>
-    <w:lsdException w:name="Hashtag" w:semiHidden="1" w:unhideWhenUsed="1"/>
-    <w:lsdException w:name="Unresolved Mention" w:semiHidden="1" w:unhideWhenUsed="1"/>
-    <w:lsdException w:name="Smart Link" w:semiHidden="1" w:unhideWhenUsed="1"/>
+  <w:latentStyles w:defLockedState="0" w:defUIPriority="99" w:defSemiHidden="1" w:defUnhideWhenUsed="1" w:defQFormat="0" w:count="267">
+    <w:lsdException w:name="Normal" w:semiHidden="0" w:uiPriority="0" w:unhideWhenUsed="0" w:qFormat="1"/>
+    <w:lsdException w:name="heading 1" w:semiHidden="0" w:uiPriority="9" w:unhideWhenUsed="0" w:qFormat="1"/>
+    <w:lsdException w:name="heading 2" w:uiPriority="9" w:qFormat="1"/>
+    <w:lsdException w:name="heading 3" w:uiPriority="9" w:qFormat="1"/>
+    <w:lsdException w:name="heading 4" w:uiPriority="9" w:qFormat="1"/>
+    <w:lsdException w:name="heading 5" w:uiPriority="9" w:qFormat="1"/>
+    <w:lsdException w:name="heading 6" w:uiPriority="9" w:qFormat="1"/>
+    <w:lsdException w:name="heading 7" w:uiPriority="9" w:qFormat="1"/>
+    <w:lsdException w:name="heading 8" w:uiPriority="9" w:qFormat="1"/>
+    <w:lsdException w:name="heading 9" w:uiPriority="9" w:qFormat="1"/>
+    <w:lsdException w:name="toc 1" w:uiPriority="39"/>
+    <w:lsdException w:name="toc 2" w:uiPriority="39"/>
+    <w:lsdException w:name="toc 3" w:uiPriority="39"/>
+    <w:lsdException w:name="toc 4" w:uiPriority="39"/>
+    <w:lsdException w:name="toc 5" w:uiPriority="39"/>
+    <w:lsdException w:name="toc 6" w:uiPriority="39"/>
+    <w:lsdException w:name="toc 7" w:uiPriority="39"/>
+    <w:lsdException w:name="toc 8" w:uiPriority="39"/>
+    <w:lsdException w:name="toc 9" w:uiPriority="39"/>
+    <w:lsdException w:name="caption" w:uiPriority="35" w:qFormat="1"/>
+    <w:lsdException w:name="Title" w:semiHidden="0" w:uiPriority="10" w:unhideWhenUsed="0" w:qFormat="1"/>
+    <w:lsdException w:name="Default Paragraph Font" w:uiPriority="1"/>
+    <w:lsdException w:name="Subtitle" w:semiHidden="0" w:uiPriority="11" w:unhideWhenUsed="0" w:qFormat="1"/>
+    <w:lsdException w:name="Strong" w:semiHidden="0" w:uiPriority="22" w:unhideWhenUsed="0" w:qFormat="1"/>
+    <w:lsdException w:name="Emphasis" w:semiHidden="0" w:uiPriority="20" w:unhideWhenUsed="0" w:qFormat="1"/>
+    <w:lsdException w:name="Table Grid" w:semiHidden="0" w:uiPriority="39" w:unhideWhenUsed="0"/>
+    <w:lsdException w:name="Placeholder Text" w:unhideWhenUsed="0"/>
+    <w:lsdException w:name="No Spacing" w:semiHidden="0" w:uiPriority="1" w:unhideWhenUsed="0" w:qFormat="1"/>
+    <w:lsdException w:name="Light Shading" w:semiHidden="0" w:uiPriority="60" w:unhideWhenUsed="0"/>
+    <w:lsdException w:name="Light List" w:semiHidden="0" w:uiPriority="61" w:unhideWhenUsed="0"/>
+    <w:lsdException w:name="Light Grid" w:semiHidden="0" w:uiPriority="62" w:unhideWhenUsed="0"/>
+    <w:lsdException w:name="Medium Shading 1" w:semiHidden="0" w:uiPriority="63" w:unhideWhenUsed="0"/>
+    <w:lsdException w:name="Medium Shading 2" w:semiHidden="0" w:uiPriority="64" w:unhideWhenUsed="0"/>
+    <w:lsdException w:name="Medium List 1" w:semiHidden="0" w:uiPriority="65" w:unhideWhenUsed="0"/>
+    <w:lsdException w:name="Medium List 2" w:semiHidden="0" w:uiPriority="66" w:unhideWhenUsed="0"/>
+    <w:lsdException w:name="Medium Grid 1" w:semiHidden="0" w:uiPriority="67" w:unhideWhenUsed="0"/>
+    <w:lsdException w:name="Medium Grid 2" w:semiHidden="0" w:uiPriority="68" w:unhideWhenUsed="0"/>
+    <w:lsdException w:name="Medium Grid 3" w:semiHidden="0" w:uiPriority="69" w:unhideWhenUsed="0"/>
+    <w:lsdException w:name="Dark List" w:semiHidden="0" w:uiPriority="70" w:unhideWhenUsed="0"/>
+    <w:lsdException w:name="Colorful Shading" w:semiHidden="0" w:uiPriority="71" w:unhideWhenUsed="0"/>
+    <w:lsdException w:name="Colorful List" w:semiHidden="0" w:uiPriority="72" w:unhideWhenUsed="0"/>
+    <w:lsdException w:name="Colorful Grid" w:semiHidden="0" w:uiPriority="73" w:unhideWhenUsed="0"/>
+    <w:lsdException w:name="Light Shading Accent 1" w:semiHidden="0" w:uiPriority="60" w:unhideWhenUsed="0"/>
+    <w:lsdException w:name="Light List Accent 1" w:semiHidden="0" w:uiPriority="61" w:unhideWhenUsed="0"/>
+    <w:lsdException w:name="Light Grid Accent 1" w:semiHidden="0" w:uiPriority="62" w:unhideWhenUsed="0"/>
+    <w:lsdException w:name="Medium Shading 1 Accent 1" w:semiHidden="0" w:uiPriority="63" w:unhideWhenUsed="0"/>
+    <w:lsdException w:name="Medium Shading 2 Accent 1" w:semiHidden="0" w:uiPriority="64" w:unhideWhenUsed="0"/>
+    <w:lsdException w:name="Medium List 1 Accent 1" w:semiHidden="0" w:uiPriority="65" w:unhideWhenUsed="0"/>
+    <w:lsdException w:name="Revision" w:unhideWhenUsed="0"/>
+    <w:lsdException w:name="List Paragraph" w:semiHidden="0" w:uiPriority="34" w:unhideWhenUsed="0" w:qFormat="1"/>
+    <w:lsdException w:name="Quote" w:semiHidden="0" w:uiPriority="29" w:unhideWhenUsed="0" w:qFormat="1"/>
+    <w:lsdException w:name="Intense Quote" w:semiHidden="0" w:uiPriority="30" w:unhideWhenUsed="0" w:qFormat="1"/>
+    <w:lsdException w:name="Medium List 2 Accent 1" w:semiHidden="0" w:uiPriority="66" w:unhideWhenUsed="0"/>
+    <w:lsdException w:name="Medium Grid 1 Accent 1" w:semiHidden="0" w:uiPriority="67" w:unhideWhenUsed="0"/>
+    <w:lsdException w:name="Medium Grid 2 Accent 1" w:semiHidden="0" w:uiPriority="68" w:unhideWhenUsed="0"/>
+    <w:lsdException w:name="Medium Grid 3 Accent 1" w:semiHidden="0" w:uiPriority="69" w:unhideWhenUsed="0"/>
+    <w:lsdException w:name="Dark List Accent 1" w:semiHidden="0" w:uiPriority="70" w:unhideWhenUsed="0"/>
+    <w:lsdException w:name="Colorful Shading Accent 1" w:semiHidden="0" w:uiPriority="71" w:unhideWhenUsed="0"/>
+    <w:lsdException w:name="Colorful List Accent 1" w:semiHidden="0" w:uiPriority="72" w:unhideWhenUsed="0"/>
+    <w:lsdException w:name="Colorful Grid Accent 1" w:semiHidden="0" w:uiPriority="73" w:unhideWhenUsed="0"/>
+    <w:lsdException w:name="Light Shading Accent 2" w:semiHidden="0" w:uiPriority="60" w:unhideWhenUsed="0"/>
+    <w:lsdException w:name="Light List Accent 2" w:semiHidden="0" w:uiPriority="61" w:unhideWhenUsed="0"/>
+    <w:lsdException w:name="Light Grid Accent 2" w:semiHidden="0" w:uiPriority="62" w:unhideWhenUsed="0"/>
+    <w:lsdException w:name="Medium Shading 1 Accent 2" w:semiHidden="0" w:uiPriority="63" w:unhideWhenUsed="0"/>
+    <w:lsdException w:name="Medium Shading 2 Accent 2" w:semiHidden="0" w:uiPriority="64" w:unhideWhenUsed="0"/>
+    <w:lsdException w:name="Medium List 1 Accent 2" w:semiHidden="0" w:uiPriority="65" w:unhideWhenUsed="0"/>
+    <w:lsdException w:name="Medium List 2 Accent 2" w:semiHidden="0" w:uiPriority="66" w:unhideWhenUsed="0"/>
+    <w:lsdException w:name="Medium Grid 1 Accent 2" w:semiHidden="0" w:uiPriority="67" w:unhideWhenUsed="0"/>
+    <w:lsdException w:name="Medium Grid 2 Accent 2" w:semiHidden="0" w:uiPriority="68" w:unhideWhenUsed="0"/>
+    <w:lsdException w:name="Medium Grid 3 Accent 2" w:semiHidden="0" w:uiPriority="69" w:unhideWhenUsed="0"/>
+    <w:lsdException w:name="Dark List Accent 2" w:semiHidden="0" w:uiPriority="70" w:unhideWhenUsed="0"/>
+    <w:lsdException w:name="Colorful Shading Accent 2" w:semiHidden="0" w:uiPriority="71" w:unhideWhenUsed="0"/>
+    <w:lsdException w:name="Colorful List Accent 2" w:semiHidden="0" w:uiPriority="72" w:unhideWhenUsed="0"/>
+    <w:lsdException w:name="Colorful Grid Accent 2" w:semiHidden="0" w:uiPriority="73" w:unhideWhenUsed="0"/>
+    <w:lsdException w:name="Light Shading Accent 3" w:semiHidden="0" w:uiPriority="60" w:unhideWhenUsed="0"/>
+    <w:lsdException w:name="Light List Accent 3" w:semiHidden="0" w:uiPriority="61" w:unhideWhenUsed="0"/>
+    <w:lsdException w:name="Light Grid Accent 3" w:semiHidden="0" w:uiPriority="62" w:unhideWhenUsed="0"/>
+    <w:lsdException w:name="Medium Shading 1 Accent 3" w:semiHidden="0" w:uiPriority="63" w:unhideWhenUsed="0"/>
+    <w:lsdException w:name="Medium Shading 2 Accent 3" w:semiHidden="0" w:uiPriority="64" w:unhideWhenUsed="0"/>
+    <w:lsdException w:name="Medium List 1 Accent 3" w:semiHidden="0" w:uiPriority="65" w:unhideWhenUsed="0"/>
+    <w:lsdException w:name="Medium List 2 Accent 3" w:semiHidden="0" w:uiPriority="66" w:unhideWhenUsed="0"/>
+    <w:lsdException w:name="Medium Grid 1 Accent 3" w:semiHidden="0" w:uiPriority="67" w:unhideWhenUsed="0"/>
+    <w:lsdException w:name="Medium Grid 2 Accent 3" w:semiHidden="0" w:uiPriority="68" w:unhideWhenUsed="0"/>
+    <w:lsdException w:name="Medium Grid 3 Accent 3" w:semiHidden="0" w:uiPriority="69" w:unhideWhenUsed="0"/>
+    <w:lsdException w:name="Dark List Accent 3" w:semiHidden="0" w:uiPriority="70" w:unhideWhenUsed="0"/>
+    <w:lsdException w:name="Colorful Shading Accent 3" w:semiHidden="0" w:uiPriority="71" w:unhideWhenUsed="0"/>
+    <w:lsdException w:name="Colorful List Accent 3" w:semiHidden="0" w:uiPriority="72" w:unhideWhenUsed="0"/>
+    <w:lsdException w:name="Colorful Grid Accent 3" w:semiHidden="0" w:uiPriority="73" w:unhideWhenUsed="0"/>
+    <w:lsdException w:name="Light Shading Accent 4" w:semiHidden="0" w:uiPriority="60" w:unhideWhenUsed="0"/>
+    <w:lsdException w:name="Light List Accent 4" w:semiHidden="0" w:uiPriority="61" w:unhideWhenUsed="0"/>
+    <w:lsdException w:name="Light Grid Accent 4" w:semiHidden="0" w:uiPriority="62" w:unhideWhenUsed="0"/>
+    <w:lsdException w:name="Medium Shading 1 Accent 4" w:semiHidden="0" w:uiPriority="63" w:unhideWhenUsed="0"/>
+    <w:lsdException w:name="Medium Shading 2 Accent 4" w:semiHidden="0" w:uiPriority="64" w:unhideWhenUsed="0"/>
+    <w:lsdException w:name="Medium List 1 Accent 4" w:semiHidden="0" w:uiPriority="65" w:unhideWhenUsed="0"/>
+    <w:lsdException w:name="Medium List 2 Accent 4" w:semiHidden="0" w:uiPriority="66" w:unhideWhenUsed="0"/>
+    <w:lsdException w:name="Medium Grid 1 Accent 4" w:semiHidden="0" w:uiPriority="67" w:unhideWhenUsed="0"/>
+    <w:lsdException w:name="Medium Grid 2 Accent 4" w:semiHidden="0" w:uiPriority="68" w:unhideWhenUsed="0"/>
+    <w:lsdException w:name="Medium Grid 3 Accent 4" w:semiHidden="0" w:uiPriority="69" w:unhideWhenUsed="0"/>
+    <w:lsdException w:name="Dark List Accent 4" w:semiHidden="0" w:uiPriority="70" w:unhideWhenUsed="0"/>
+    <w:lsdException w:name="Colorful Shading Accent 4" w:semiHidden="0" w:uiPriority="71" w:unhideWhenUsed="0"/>
+    <w:lsdException w:name="Colorful List Accent 4" w:semiHidden="0" w:uiPriority="72" w:unhideWhenUsed="0"/>
+    <w:lsdException w:name="Colorful Grid Accent 4" w:semiHidden="0" w:uiPriority="73" w:unhideWhenUsed="0"/>
+    <w:lsdException w:name="Light Shading Accent 5" w:semiHidden="0" w:uiPriority="60" w:unhideWhenUsed="0"/>
+    <w:lsdException w:name="Light List Accent 5" w:semiHidden="0" w:uiPriority="61" w:unhideWhenUsed="0"/>
+    <w:lsdException w:name="Light Grid Accent 5" w:semiHidden="0" w:uiPriority="62" w:unhideWhenUsed="0"/>
+    <w:lsdException w:name="Medium Shading 1 Accent 5" w:semiHidden="0" w:uiPriority="63" w:unhideWhenUsed="0"/>
+    <w:lsdException w:name="Medium Shading 2 Accent 5" w:semiHidden="0" w:uiPriority="64" w:unhideWhenUsed="0"/>
+    <w:lsdException w:name="Medium List 1 Accent 5" w:semiHidden="0" w:uiPriority="65" w:unhideWhenUsed="0"/>
+    <w:lsdException w:name="Medium List 2 Accent 5" w:semiHidden="0" w:uiPriority="66" w:unhideWhenUsed="0"/>
+    <w:lsdException w:name="Medium Grid 1 Accent 5" w:semiHidden="0" w:uiPriority="67" w:unhideWhenUsed="0"/>
+    <w:lsdException w:name="Medium Grid 2 Accent 5" w:semiHidden="0" w:uiPriority="68" w:unhideWhenUsed="0"/>
+    <w:lsdException w:name="Medium Grid 3 Accent 5" w:semiHidden="0" w:uiPriority="69" w:unhideWhenUsed="0"/>
+    <w:lsdException w:name="Dark List Accent 5" w:semiHidden="0" w:uiPriority="70" w:unhideWhenUsed="0"/>
+    <w:lsdException w:name="Colorful Shading Accent 5" w:semiHidden="0" w:uiPriority="71" w:unhideWhenUsed="0"/>
+    <w:lsdException w:name="Colorful List Accent 5" w:semiHidden="0" w:uiPriority="72" w:unhideWhenUsed="0"/>
+    <w:lsdException w:name="Colorful Grid Accent 5" w:semiHidden="0" w:uiPriority="73" w:unhideWhenUsed="0"/>
+    <w:lsdException w:name="Light Shading Accent 6" w:semiHidden="0" w:uiPriority="60" w:unhideWhenUsed="0"/>
+    <w:lsdException w:name="Light List Accent 6" w:semiHidden="0" w:uiPriority="61" w:unhideWhenUsed="0"/>
+    <w:lsdException w:name="Light Grid Accent 6" w:semiHidden="0" w:uiPriority="62" w:unhideWhenUsed="0"/>
+    <w:lsdException w:name="Medium Shading 1 Accent 6" w:semiHidden="0" w:uiPriority="63" w:unhideWhenUsed="0"/>
+    <w:lsdException w:name="Medium Shading 2 Accent 6" w:semiHidden="0" w:uiPriority="64" w:unhideWhenUsed="0"/>
+    <w:lsdException w:name="Medium List 1 Accent 6" w:semiHidden="0" w:uiPriority="65" w:unhideWhenUsed="0"/>
+    <w:lsdException w:name="Medium List 2 Accent 6" w:semiHidden="0" w:uiPriority="66" w:unhideWhenUsed="0"/>
+    <w:lsdException w:name="Medium Grid 1 Accent 6" w:semiHidden="0" w:uiPriority="67" w:unhideWhenUsed="0"/>
+    <w:lsdException w:name="Medium Grid 2 Accent 6" w:semiHidden="0" w:uiPriority="68" w:unhideWhenUsed="0"/>
+    <w:lsdException w:name="Medium Grid 3 Accent 6" w:semiHidden="0" w:uiPriority="69" w:unhideWhenUsed="0"/>
+    <w:lsdException w:name="Dark List Accent 6" w:semiHidden="0" w:uiPriority="70" w:unhideWhenUsed="0"/>
+    <w:lsdException w:name="Colorful Shading Accent 6" w:semiHidden="0" w:uiPriority="71" w:unhideWhenUsed="0"/>
+    <w:lsdException w:name="Colorful List Accent 6" w:semiHidden="0" w:uiPriority="72" w:unhideWhenUsed="0"/>
+    <w:lsdException w:name="Colorful Grid Accent 6" w:semiHidden="0" w:uiPriority="73" w:unhideWhenUsed="0"/>
+    <w:lsdException w:name="Subtle Emphasis" w:semiHidden="0" w:uiPriority="19" w:unhideWhenUsed="0" w:qFormat="1"/>
+    <w:lsdException w:name="Intense Emphasis" w:semiHidden="0" w:uiPriority="21" w:unhideWhenUsed="0" w:qFormat="1"/>
+    <w:lsdException w:name="Subtle Reference" w:semiHidden="0" w:uiPriority="31" w:unhideWhenUsed="0" w:qFormat="1"/>
+    <w:lsdException w:name="Intense Reference" w:semiHidden="0" w:uiPriority="32" w:unhideWhenUsed="0" w:qFormat="1"/>
+    <w:lsdException w:name="Book Title" w:semiHidden="0" w:uiPriority="33" w:unhideWhenUsed="0" w:qFormat="1"/>
+    <w:lsdException w:name="Bibliography" w:uiPriority="37"/>
+    <w:lsdException w:name="TOC Heading" w:uiPriority="39" w:qFormat="1"/>
   </w:latentStyles>
   <w:style w:type="paragraph" w:default="1" w:styleId="Normal">
     <w:name w:val="Normal"/>
     <w:qFormat/>
+    <w:rsid w:val="00AE2A7F"/>
   </w:style>
   <w:style w:type="character" w:default="1" w:styleId="DefaultParagraphFont">
     <w:name w:val="Default Paragraph Font"/>
@@ -2735,6 +2760,7 @@
     <w:uiPriority w:val="99"/>
     <w:semiHidden/>
     <w:unhideWhenUsed/>
+    <w:qFormat/>
     <w:tblPr>
       <w:tblInd w:w="0" w:type="dxa"/>
       <w:tblCellMar>
@@ -2762,7 +2788,7 @@
       <w:u w:val="single"/>
     </w:rPr>
   </w:style>
-  <w:style w:type="character" w:styleId="UnresolvedMention">
+  <w:style w:type="character" w:customStyle="1" w:styleId="UnresolvedMention">
     <w:name w:val="Unresolved Mention"/>
     <w:basedOn w:val="DefaultParagraphFont"/>
     <w:uiPriority w:val="99"/>
@@ -2772,6 +2798,18 @@
     <w:rPr>
       <w:color w:val="605E5C"/>
       <w:shd w:val="clear" w:color="auto" w:fill="E1DFDD"/>
+    </w:rPr>
+  </w:style>
+  <w:style w:type="character" w:styleId="FollowedHyperlink">
+    <w:name w:val="FollowedHyperlink"/>
+    <w:basedOn w:val="DefaultParagraphFont"/>
+    <w:uiPriority w:val="99"/>
+    <w:semiHidden/>
+    <w:unhideWhenUsed/>
+    <w:rsid w:val="00C25111"/>
+    <w:rPr>
+      <w:color w:val="954F72" w:themeColor="followedHyperlink"/>
+      <w:u w:val="single"/>
     </w:rPr>
   </w:style>
 </w:styles>
@@ -2820,7 +2858,7 @@
     </a:clrScheme>
     <a:fontScheme name="Office">
       <a:majorFont>
-        <a:latin typeface="Calibri Light" panose="020F0302020204030204"/>
+        <a:latin typeface="Calibri Light"/>
         <a:ea typeface=""/>
         <a:cs typeface=""/>
         <a:font script="Jpan" typeface="游ゴシック Light"/>
@@ -2872,7 +2910,7 @@
         <a:font script="Tfng" typeface="Ebrima"/>
       </a:majorFont>
       <a:minorFont>
-        <a:latin typeface="Calibri" panose="020F0502020204030204"/>
+        <a:latin typeface="Calibri"/>
         <a:ea typeface=""/>
         <a:cs typeface=""/>
         <a:font script="Jpan" typeface="游明朝"/>
@@ -3066,8 +3104,20 @@
   <a:extraClrSchemeLst/>
   <a:extLst>
     <a:ext uri="{05A4C25C-085E-4340-85A3-A5531E510DB2}">
-      <thm15:themeFamily xmlns:thm15="http://schemas.microsoft.com/office/thememl/2012/main" name="Office Theme" id="{62F939B6-93AF-4DB8-9C6B-D6C7DFDC589F}" vid="{4A3C46E8-61CC-4603-A589-7422A47A8E4A}"/>
+      <thm15:themeFamily xmlns="" xmlns:thm15="http://schemas.microsoft.com/office/thememl/2012/main" name="Office Theme" id="{62F939B6-93AF-4DB8-9C6B-D6C7DFDC589F}" vid="{4A3C46E8-61CC-4603-A589-7422A47A8E4A}"/>
     </a:ext>
   </a:extLst>
 </a:theme>
+</file>
+
+<file path=customXml/item1.xml><?xml version="1.0" encoding="utf-8"?>
+<b:Sources xmlns:b="http://schemas.openxmlformats.org/officeDocument/2006/bibliography" xmlns="http://schemas.openxmlformats.org/officeDocument/2006/bibliography" SelectedStyle="\APA.XSL" StyleName="APA"/>
+</file>
+
+<file path=customXml/itemProps1.xml><?xml version="1.0" encoding="utf-8"?>
+<ds:datastoreItem xmlns:ds="http://schemas.openxmlformats.org/officeDocument/2006/customXml" ds:itemID="{569A1311-C4DD-4D32-AD10-B0A4CAC8ECA4}">
+  <ds:schemaRefs>
+    <ds:schemaRef ds:uri="http://schemas.openxmlformats.org/officeDocument/2006/bibliography"/>
+  </ds:schemaRefs>
+</ds:datastoreItem>
 </file>
</xml_diff>

<commit_message>
Updated the solved document
</commit_message>
<xml_diff>
--- a/DSA Practice.docx
+++ b/DSA Practice.docx
@@ -1,6 +1,6 @@
 
 <file path=word/document.xml><?xml version="1.0" encoding="utf-8"?>
-<w:document xmlns:ve="http://schemas.openxmlformats.org/markup-compatibility/2006" xmlns:o="urn:schemas-microsoft-com:office:office" xmlns:r="http://schemas.openxmlformats.org/officeDocument/2006/relationships" xmlns:m="http://schemas.openxmlformats.org/officeDocument/2006/math" xmlns:v="urn:schemas-microsoft-com:vml" xmlns:wp="http://schemas.openxmlformats.org/drawingml/2006/wordprocessingDrawing" xmlns:w10="urn:schemas-microsoft-com:office:word" xmlns:w="http://schemas.openxmlformats.org/wordprocessingml/2006/main" xmlns:wne="http://schemas.microsoft.com/office/word/2006/wordml">
+<w:document xmlns:wpc="http://schemas.microsoft.com/office/word/2010/wordprocessingCanvas" xmlns:cx="http://schemas.microsoft.com/office/drawing/2014/chartex" xmlns:cx1="http://schemas.microsoft.com/office/drawing/2015/9/8/chartex" xmlns:cx2="http://schemas.microsoft.com/office/drawing/2015/10/21/chartex" xmlns:cx3="http://schemas.microsoft.com/office/drawing/2016/5/9/chartex" xmlns:cx4="http://schemas.microsoft.com/office/drawing/2016/5/10/chartex" xmlns:cx5="http://schemas.microsoft.com/office/drawing/2016/5/11/chartex" xmlns:cx6="http://schemas.microsoft.com/office/drawing/2016/5/12/chartex" xmlns:cx7="http://schemas.microsoft.com/office/drawing/2016/5/13/chartex" xmlns:cx8="http://schemas.microsoft.com/office/drawing/2016/5/14/chartex" xmlns:mc="http://schemas.openxmlformats.org/markup-compatibility/2006" xmlns:aink="http://schemas.microsoft.com/office/drawing/2016/ink" xmlns:am3d="http://schemas.microsoft.com/office/drawing/2017/model3d" xmlns:o="urn:schemas-microsoft-com:office:office" xmlns:r="http://schemas.openxmlformats.org/officeDocument/2006/relationships" xmlns:m="http://schemas.openxmlformats.org/officeDocument/2006/math" xmlns:v="urn:schemas-microsoft-com:vml" xmlns:wp14="http://schemas.microsoft.com/office/word/2010/wordprocessingDrawing" xmlns:wp="http://schemas.openxmlformats.org/drawingml/2006/wordprocessingDrawing" xmlns:w10="urn:schemas-microsoft-com:office:word" xmlns:w="http://schemas.openxmlformats.org/wordprocessingml/2006/main" xmlns:w14="http://schemas.microsoft.com/office/word/2010/wordml" xmlns:w15="http://schemas.microsoft.com/office/word/2012/wordml" xmlns:w16cex="http://schemas.microsoft.com/office/word/2018/wordml/cex" xmlns:w16cid="http://schemas.microsoft.com/office/word/2016/wordml/cid" xmlns:w16="http://schemas.microsoft.com/office/word/2018/wordml" xmlns:w16sdtdh="http://schemas.microsoft.com/office/word/2020/wordml/sdtdatahash" xmlns:w16se="http://schemas.microsoft.com/office/word/2015/wordml/symex" xmlns:wpg="http://schemas.microsoft.com/office/word/2010/wordprocessingGroup" xmlns:wpi="http://schemas.microsoft.com/office/word/2010/wordprocessingInk" xmlns:wne="http://schemas.microsoft.com/office/word/2006/wordml" xmlns:wps="http://schemas.microsoft.com/office/word/2010/wordprocessingShape" mc:Ignorable="w14 w15 w16se w16cid w16 w16cex w16sdtdh wp14">
   <w:body>
     <w:p>
       <w:pPr>
@@ -166,25 +166,7 @@
           <w:sz w:val="28"/>
           <w:szCs w:val="28"/>
         </w:rPr>
-        <w:t xml:space="preserve">Time Complexity: </w:t>
-      </w:r>
-      <w:proofErr w:type="gramStart"/>
-      <w:r>
-        <w:rPr>
-          <w:rFonts w:ascii="Times New Roman" w:hAnsi="Times New Roman" w:cs="Times New Roman"/>
-          <w:sz w:val="28"/>
-          <w:szCs w:val="28"/>
-        </w:rPr>
-        <w:t>O(</w:t>
-      </w:r>
-      <w:proofErr w:type="gramEnd"/>
-      <w:r>
-        <w:rPr>
-          <w:rFonts w:ascii="Times New Roman" w:hAnsi="Times New Roman" w:cs="Times New Roman"/>
-          <w:sz w:val="28"/>
-          <w:szCs w:val="28"/>
-        </w:rPr>
-        <w:t>log N) N is the number of elements in the array</w:t>
+        <w:t>Time Complexity: O(log N) N is the number of elements in the array</w:t>
       </w:r>
     </w:p>
     <w:p>
@@ -322,25 +304,7 @@
           <w:sz w:val="28"/>
           <w:szCs w:val="28"/>
         </w:rPr>
-        <w:t>Approach 1: (</w:t>
-      </w:r>
-      <w:proofErr w:type="spellStart"/>
-      <w:r>
-        <w:rPr>
-          <w:rFonts w:ascii="Times New Roman" w:hAnsi="Times New Roman" w:cs="Times New Roman"/>
-          <w:sz w:val="28"/>
-          <w:szCs w:val="28"/>
-        </w:rPr>
-        <w:t>Bruteforce</w:t>
-      </w:r>
-      <w:proofErr w:type="spellEnd"/>
-      <w:r>
-        <w:rPr>
-          <w:rFonts w:ascii="Times New Roman" w:hAnsi="Times New Roman" w:cs="Times New Roman"/>
-          <w:sz w:val="28"/>
-          <w:szCs w:val="28"/>
-        </w:rPr>
-        <w:t>) Iterate over the array and check for each element whether there exists another element which upon summation it equals target or not.</w:t>
+        <w:t>Approach 1: (Bruteforce) Iterate over the array and check for each element whether there exists another element which upon summation it equals target or not.</w:t>
       </w:r>
     </w:p>
     <w:p>
@@ -437,25 +401,7 @@
           <w:sz w:val="28"/>
           <w:szCs w:val="28"/>
         </w:rPr>
-        <w:t>Approach 1: (</w:t>
-      </w:r>
-      <w:proofErr w:type="spellStart"/>
-      <w:r>
-        <w:rPr>
-          <w:rFonts w:ascii="Times New Roman" w:hAnsi="Times New Roman" w:cs="Times New Roman"/>
-          <w:sz w:val="28"/>
-          <w:szCs w:val="28"/>
-        </w:rPr>
-        <w:t>Bruteforce</w:t>
-      </w:r>
-      <w:proofErr w:type="spellEnd"/>
-      <w:r>
-        <w:rPr>
-          <w:rFonts w:ascii="Times New Roman" w:hAnsi="Times New Roman" w:cs="Times New Roman"/>
-          <w:sz w:val="28"/>
-          <w:szCs w:val="28"/>
-        </w:rPr>
-        <w:t>)</w:t>
+        <w:t>Approach 1: (Bruteforce)</w:t>
       </w:r>
     </w:p>
     <w:p>
@@ -620,25 +566,7 @@
           <w:sz w:val="28"/>
           <w:szCs w:val="28"/>
         </w:rPr>
-        <w:t>Approach 1: (</w:t>
-      </w:r>
-      <w:proofErr w:type="spellStart"/>
-      <w:r>
-        <w:rPr>
-          <w:rFonts w:ascii="Times New Roman" w:hAnsi="Times New Roman" w:cs="Times New Roman"/>
-          <w:sz w:val="28"/>
-          <w:szCs w:val="28"/>
-        </w:rPr>
-        <w:t>Bruteforce</w:t>
-      </w:r>
-      <w:proofErr w:type="spellEnd"/>
-      <w:r>
-        <w:rPr>
-          <w:rFonts w:ascii="Times New Roman" w:hAnsi="Times New Roman" w:cs="Times New Roman"/>
-          <w:sz w:val="28"/>
-          <w:szCs w:val="28"/>
-        </w:rPr>
-        <w:t>) Iterate over the array and check whether the element exists such that its left and right elements are less than that element.</w:t>
+        <w:t>Approach 1: (Bruteforce) Iterate over the array and check whether the element exists such that its left and right elements are less than that element.</w:t>
       </w:r>
     </w:p>
     <w:p>
@@ -696,59 +624,13 @@
           <w:szCs w:val="28"/>
         </w:rPr>
       </w:pPr>
-      <w:proofErr w:type="gramStart"/>
-      <w:r>
-        <w:rPr>
-          <w:rFonts w:ascii="Times New Roman" w:hAnsi="Times New Roman" w:cs="Times New Roman"/>
-          <w:sz w:val="28"/>
-          <w:szCs w:val="28"/>
-        </w:rPr>
-        <w:t>if</w:t>
-      </w:r>
-      <w:proofErr w:type="gramEnd"/>
-      <w:r>
-        <w:rPr>
-          <w:rFonts w:ascii="Times New Roman" w:hAnsi="Times New Roman" w:cs="Times New Roman"/>
-          <w:sz w:val="28"/>
-          <w:szCs w:val="28"/>
-        </w:rPr>
-        <w:t xml:space="preserve"> (</w:t>
-      </w:r>
-      <w:proofErr w:type="spellStart"/>
-      <w:r>
-        <w:rPr>
-          <w:rFonts w:ascii="Times New Roman" w:hAnsi="Times New Roman" w:cs="Times New Roman"/>
-          <w:sz w:val="28"/>
-          <w:szCs w:val="28"/>
-        </w:rPr>
-        <w:t>nums</w:t>
-      </w:r>
-      <w:proofErr w:type="spellEnd"/>
-      <w:r>
-        <w:rPr>
-          <w:rFonts w:ascii="Times New Roman" w:hAnsi="Times New Roman" w:cs="Times New Roman"/>
-          <w:sz w:val="28"/>
-          <w:szCs w:val="28"/>
-        </w:rPr>
-        <w:t>[mid] &lt;</w:t>
-      </w:r>
-      <w:proofErr w:type="spellStart"/>
-      <w:r>
-        <w:rPr>
-          <w:rFonts w:ascii="Times New Roman" w:hAnsi="Times New Roman" w:cs="Times New Roman"/>
-          <w:sz w:val="28"/>
-          <w:szCs w:val="28"/>
-        </w:rPr>
-        <w:t>nums</w:t>
-      </w:r>
-      <w:proofErr w:type="spellEnd"/>
-      <w:r>
-        <w:rPr>
-          <w:rFonts w:ascii="Times New Roman" w:hAnsi="Times New Roman" w:cs="Times New Roman"/>
-          <w:sz w:val="28"/>
-          <w:szCs w:val="28"/>
-        </w:rPr>
-        <w:t>[mid + 1]) {</w:t>
+      <w:r>
+        <w:rPr>
+          <w:rFonts w:ascii="Times New Roman" w:hAnsi="Times New Roman" w:cs="Times New Roman"/>
+          <w:sz w:val="28"/>
+          <w:szCs w:val="28"/>
+        </w:rPr>
+        <w:t>if (nums[mid] &lt;nums[mid + 1]) {</w:t>
       </w:r>
     </w:p>
     <w:p>
@@ -848,25 +730,7 @@
           <w:szCs w:val="28"/>
         </w:rPr>
         <w:br/>
-        <w:t xml:space="preserve">Time complexity: </w:t>
-      </w:r>
-      <w:proofErr w:type="gramStart"/>
-      <w:r>
-        <w:rPr>
-          <w:rFonts w:ascii="Times New Roman" w:hAnsi="Times New Roman" w:cs="Times New Roman"/>
-          <w:sz w:val="28"/>
-          <w:szCs w:val="28"/>
-        </w:rPr>
-        <w:t>O(</w:t>
-      </w:r>
-      <w:proofErr w:type="gramEnd"/>
-      <w:r>
-        <w:rPr>
-          <w:rFonts w:ascii="Times New Roman" w:hAnsi="Times New Roman" w:cs="Times New Roman"/>
-          <w:sz w:val="28"/>
-          <w:szCs w:val="28"/>
-        </w:rPr>
-        <w:t>log N) N is the number of elements in array</w:t>
+        <w:t>Time complexity: O(log N) N is the number of elements in array</w:t>
       </w:r>
     </w:p>
     <w:p>
@@ -935,25 +799,7 @@
           <w:sz w:val="28"/>
           <w:szCs w:val="28"/>
         </w:rPr>
-        <w:t>Approach 1: (</w:t>
-      </w:r>
-      <w:proofErr w:type="spellStart"/>
-      <w:r>
-        <w:rPr>
-          <w:rFonts w:ascii="Times New Roman" w:hAnsi="Times New Roman" w:cs="Times New Roman"/>
-          <w:sz w:val="28"/>
-          <w:szCs w:val="28"/>
-        </w:rPr>
-        <w:t>Bruteforce</w:t>
-      </w:r>
-      <w:proofErr w:type="spellEnd"/>
-      <w:r>
-        <w:rPr>
-          <w:rFonts w:ascii="Times New Roman" w:hAnsi="Times New Roman" w:cs="Times New Roman"/>
-          <w:sz w:val="28"/>
-          <w:szCs w:val="28"/>
-        </w:rPr>
-        <w:t>) Iterate over the first occurrence of the element and then iterate from the last index of the array and store both of the results in the two variables.</w:t>
+        <w:t>Approach 1: (Bruteforce) Iterate over the first occurrence of the element and then iterate from the last index of the array and store both of the results in the two variables.</w:t>
       </w:r>
     </w:p>
     <w:p>
@@ -1496,25 +1342,7 @@
           <w:sz w:val="28"/>
           <w:szCs w:val="28"/>
         </w:rPr>
-        <w:t xml:space="preserve">Time Complexity: </w:t>
-      </w:r>
-      <w:proofErr w:type="gramStart"/>
-      <w:r>
-        <w:rPr>
-          <w:rFonts w:ascii="Times New Roman" w:hAnsi="Times New Roman" w:cs="Times New Roman"/>
-          <w:sz w:val="28"/>
-          <w:szCs w:val="28"/>
-        </w:rPr>
-        <w:t>O(</w:t>
-      </w:r>
-      <w:proofErr w:type="gramEnd"/>
-      <w:r>
-        <w:rPr>
-          <w:rFonts w:ascii="Times New Roman" w:hAnsi="Times New Roman" w:cs="Times New Roman"/>
-          <w:sz w:val="28"/>
-          <w:szCs w:val="28"/>
-        </w:rPr>
-        <w:t>log N) N is the number of elements in array</w:t>
+        <w:t>Time Complexity: O(log N) N is the number of elements in array</w:t>
       </w:r>
     </w:p>
     <w:p>
@@ -1583,25 +1411,7 @@
           <w:sz w:val="28"/>
           <w:szCs w:val="28"/>
         </w:rPr>
-        <w:t>Approach 1: (</w:t>
-      </w:r>
-      <w:proofErr w:type="spellStart"/>
-      <w:r>
-        <w:rPr>
-          <w:rFonts w:ascii="Times New Roman" w:hAnsi="Times New Roman" w:cs="Times New Roman"/>
-          <w:sz w:val="28"/>
-          <w:szCs w:val="28"/>
-        </w:rPr>
-        <w:t>Bruteforce</w:t>
-      </w:r>
-      <w:proofErr w:type="spellEnd"/>
-      <w:r>
-        <w:rPr>
-          <w:rFonts w:ascii="Times New Roman" w:hAnsi="Times New Roman" w:cs="Times New Roman"/>
-          <w:sz w:val="28"/>
-          <w:szCs w:val="28"/>
-        </w:rPr>
-        <w:t>) Iterate over both the arrays and find the elements which are common in both of the arrays and maintain the Set data structure for not making the duplicates of the common elements.</w:t>
+        <w:t>Approach 1: (Bruteforce) Iterate over both the arrays and find the elements which are common in both of the arrays and maintain the Set data structure for not making the duplicates of the common elements.</w:t>
       </w:r>
     </w:p>
     <w:p>
@@ -1647,25 +1457,7 @@
           <w:sz w:val="28"/>
           <w:szCs w:val="28"/>
         </w:rPr>
-        <w:t xml:space="preserve">Time Complexity: </w:t>
-      </w:r>
-      <w:proofErr w:type="gramStart"/>
-      <w:r>
-        <w:rPr>
-          <w:rFonts w:ascii="Times New Roman" w:hAnsi="Times New Roman" w:cs="Times New Roman"/>
-          <w:sz w:val="28"/>
-          <w:szCs w:val="28"/>
-        </w:rPr>
-        <w:t>O(</w:t>
-      </w:r>
-      <w:proofErr w:type="gramEnd"/>
-      <w:r>
-        <w:rPr>
-          <w:rFonts w:ascii="Times New Roman" w:hAnsi="Times New Roman" w:cs="Times New Roman"/>
-          <w:sz w:val="28"/>
-          <w:szCs w:val="28"/>
-        </w:rPr>
-        <w:t>log N) N is the number of elements in the length of the array.</w:t>
+        <w:t>Time Complexity: O(log N) N is the number of elements in the length of the array.</w:t>
       </w:r>
     </w:p>
     <w:p>
@@ -1734,43 +1526,7 @@
           <w:sz w:val="28"/>
           <w:szCs w:val="28"/>
         </w:rPr>
-        <w:t>Approach 1: (</w:t>
-      </w:r>
-      <w:proofErr w:type="spellStart"/>
-      <w:r>
-        <w:rPr>
-          <w:rFonts w:ascii="Times New Roman" w:hAnsi="Times New Roman" w:cs="Times New Roman"/>
-          <w:sz w:val="28"/>
-          <w:szCs w:val="28"/>
-        </w:rPr>
-        <w:t>Bruteforce</w:t>
-      </w:r>
-      <w:proofErr w:type="spellEnd"/>
-      <w:r>
-        <w:rPr>
-          <w:rFonts w:ascii="Times New Roman" w:hAnsi="Times New Roman" w:cs="Times New Roman"/>
-          <w:sz w:val="28"/>
-          <w:szCs w:val="28"/>
-        </w:rPr>
-        <w:t xml:space="preserve">) Iterate over the entire array and if the element found such that current element is greater than or equal to target then return current element index. </w:t>
-      </w:r>
-      <w:proofErr w:type="gramStart"/>
-      <w:r>
-        <w:rPr>
-          <w:rFonts w:ascii="Times New Roman" w:hAnsi="Times New Roman" w:cs="Times New Roman"/>
-          <w:sz w:val="28"/>
-          <w:szCs w:val="28"/>
-        </w:rPr>
-        <w:t>and</w:t>
-      </w:r>
-      <w:proofErr w:type="gramEnd"/>
-      <w:r>
-        <w:rPr>
-          <w:rFonts w:ascii="Times New Roman" w:hAnsi="Times New Roman" w:cs="Times New Roman"/>
-          <w:sz w:val="28"/>
-          <w:szCs w:val="28"/>
-        </w:rPr>
-        <w:t xml:space="preserve"> if the iterator is reached to the last element then if it is less than target then return i+1th index.</w:t>
+        <w:t>Approach 1: (Bruteforce) Iterate over the entire array and if the element found such that current element is greater than or equal to target then return current element index. and if the iterator is reached to the last element then if it is less than target then return i+1th index.</w:t>
       </w:r>
     </w:p>
     <w:p>
@@ -1820,7 +1576,6 @@
           <w:szCs w:val="28"/>
         </w:rPr>
       </w:pPr>
-      <w:proofErr w:type="gramStart"/>
       <w:r>
         <w:rPr>
           <w:rFonts w:ascii="Times New Roman" w:hAnsi="Times New Roman" w:cs="Times New Roman"/>
@@ -1829,18 +1584,7 @@
           <w:sz w:val="28"/>
           <w:szCs w:val="28"/>
         </w:rPr>
-        <w:t>5.Two</w:t>
-      </w:r>
-      <w:proofErr w:type="gramEnd"/>
-      <w:r>
-        <w:rPr>
-          <w:rFonts w:ascii="Times New Roman" w:hAnsi="Times New Roman" w:cs="Times New Roman"/>
-          <w:b/>
-          <w:bCs/>
-          <w:sz w:val="28"/>
-          <w:szCs w:val="28"/>
-        </w:rPr>
-        <w:t xml:space="preserve"> sum - II</w:t>
+        <w:t>5.Two sum - II</w:t>
       </w:r>
     </w:p>
     <w:p>
@@ -1983,53 +1727,7 @@
           <w:sz w:val="28"/>
           <w:szCs w:val="28"/>
         </w:rPr>
-        <w:t>Approach 1: (</w:t>
-      </w:r>
-      <w:proofErr w:type="spellStart"/>
-      <w:r>
-        <w:rPr>
-          <w:rFonts w:ascii="Times New Roman" w:hAnsi="Times New Roman" w:cs="Times New Roman"/>
-          <w:sz w:val="28"/>
-          <w:szCs w:val="28"/>
-        </w:rPr>
-        <w:t>Bruteforce</w:t>
-      </w:r>
-      <w:proofErr w:type="spellEnd"/>
-      <w:r>
-        <w:rPr>
-          <w:rFonts w:ascii="Times New Roman" w:hAnsi="Times New Roman" w:cs="Times New Roman"/>
-          <w:sz w:val="28"/>
-          <w:szCs w:val="28"/>
-        </w:rPr>
-        <w:t xml:space="preserve">) get the evens and odds in separate lists and make the new array </w:t>
-      </w:r>
-      <w:proofErr w:type="spellStart"/>
-      <w:proofErr w:type="gramStart"/>
-      <w:r>
-        <w:rPr>
-          <w:rFonts w:ascii="Times New Roman" w:hAnsi="Times New Roman" w:cs="Times New Roman"/>
-          <w:sz w:val="28"/>
-          <w:szCs w:val="28"/>
-        </w:rPr>
-        <w:t>ans</w:t>
-      </w:r>
-      <w:proofErr w:type="spellEnd"/>
-      <w:r>
-        <w:rPr>
-          <w:rFonts w:ascii="Times New Roman" w:hAnsi="Times New Roman" w:cs="Times New Roman"/>
-          <w:sz w:val="28"/>
-          <w:szCs w:val="28"/>
-        </w:rPr>
-        <w:t>[</w:t>
-      </w:r>
-      <w:proofErr w:type="gramEnd"/>
-      <w:r>
-        <w:rPr>
-          <w:rFonts w:ascii="Times New Roman" w:hAnsi="Times New Roman" w:cs="Times New Roman"/>
-          <w:sz w:val="28"/>
-          <w:szCs w:val="28"/>
-        </w:rPr>
-        <w:t>] of length of number of evens and odds</w:t>
+        <w:t>Approach 1: (Bruteforce) get the evens and odds in separate lists and make the new array ans[] of length of number of evens and odds</w:t>
       </w:r>
       <w:r>
         <w:rPr>
@@ -2038,71 +1736,35 @@
           <w:szCs w:val="28"/>
         </w:rPr>
         <w:tab/>
-        <w:t xml:space="preserve">and evens first and then odds after inserting the evens in the answer array and then return </w:t>
-      </w:r>
-      <w:proofErr w:type="spellStart"/>
-      <w:r>
-        <w:rPr>
-          <w:rFonts w:ascii="Times New Roman" w:hAnsi="Times New Roman" w:cs="Times New Roman"/>
-          <w:sz w:val="28"/>
-          <w:szCs w:val="28"/>
-        </w:rPr>
-        <w:t>ans</w:t>
-      </w:r>
-      <w:proofErr w:type="spellEnd"/>
-      <w:r>
-        <w:rPr>
-          <w:rFonts w:ascii="Times New Roman" w:hAnsi="Times New Roman" w:cs="Times New Roman"/>
-          <w:sz w:val="28"/>
-          <w:szCs w:val="28"/>
-        </w:rPr>
-        <w:t xml:space="preserve"> array.</w:t>
-      </w:r>
-    </w:p>
-    <w:p>
-      <w:pPr>
-        <w:spacing w:after="0" w:line="276" w:lineRule="auto"/>
-        <w:rPr>
-          <w:rFonts w:ascii="Times New Roman" w:hAnsi="Times New Roman" w:cs="Times New Roman"/>
-          <w:sz w:val="28"/>
-          <w:szCs w:val="28"/>
-        </w:rPr>
-      </w:pPr>
-    </w:p>
-    <w:p>
-      <w:pPr>
-        <w:spacing w:after="0" w:line="276" w:lineRule="auto"/>
-        <w:rPr>
-          <w:rFonts w:ascii="Times New Roman" w:hAnsi="Times New Roman" w:cs="Times New Roman"/>
-          <w:sz w:val="28"/>
-          <w:szCs w:val="28"/>
-        </w:rPr>
-      </w:pPr>
-      <w:r>
-        <w:rPr>
-          <w:rFonts w:ascii="Times New Roman" w:hAnsi="Times New Roman" w:cs="Times New Roman"/>
-          <w:sz w:val="28"/>
-          <w:szCs w:val="28"/>
-        </w:rPr>
-        <w:t xml:space="preserve">Approach 2: (Efficient in terms of time </w:t>
-      </w:r>
-      <w:proofErr w:type="spellStart"/>
-      <w:r>
-        <w:rPr>
-          <w:rFonts w:ascii="Times New Roman" w:hAnsi="Times New Roman" w:cs="Times New Roman"/>
-          <w:sz w:val="28"/>
-          <w:szCs w:val="28"/>
-        </w:rPr>
-        <w:t>compl</w:t>
-      </w:r>
-      <w:proofErr w:type="spellEnd"/>
-      <w:r>
-        <w:rPr>
-          <w:rFonts w:ascii="Times New Roman" w:hAnsi="Times New Roman" w:cs="Times New Roman"/>
-          <w:sz w:val="28"/>
-          <w:szCs w:val="28"/>
-        </w:rPr>
-        <w:t>.) make two pointers even and odd and assign them to start and end of the given array respectively. Then check whether the even has occurred in an array pointed by an even pointer, if found leave as it is and also same with odd in which the odd occurs in the last position of then leave it as it</w:t>
+        <w:t>and evens first and then odds after inserting the evens in the answer array and then return ans array.</w:t>
+      </w:r>
+    </w:p>
+    <w:p>
+      <w:pPr>
+        <w:spacing w:after="0" w:line="276" w:lineRule="auto"/>
+        <w:rPr>
+          <w:rFonts w:ascii="Times New Roman" w:hAnsi="Times New Roman" w:cs="Times New Roman"/>
+          <w:sz w:val="28"/>
+          <w:szCs w:val="28"/>
+        </w:rPr>
+      </w:pPr>
+    </w:p>
+    <w:p>
+      <w:pPr>
+        <w:spacing w:after="0" w:line="276" w:lineRule="auto"/>
+        <w:rPr>
+          <w:rFonts w:ascii="Times New Roman" w:hAnsi="Times New Roman" w:cs="Times New Roman"/>
+          <w:sz w:val="28"/>
+          <w:szCs w:val="28"/>
+        </w:rPr>
+      </w:pPr>
+      <w:r>
+        <w:rPr>
+          <w:rFonts w:ascii="Times New Roman" w:hAnsi="Times New Roman" w:cs="Times New Roman"/>
+          <w:sz w:val="28"/>
+          <w:szCs w:val="28"/>
+        </w:rPr>
+        <w:t>Approach 2: (Efficient in terms of time compl.) make two pointers even and odd and assign them to start and end of the given array respectively. Then check whether the even has occurred in an array pointed by an even pointer, if found leave as it is and also same with odd in which the odd occurs in the last position of then leave it as it</w:t>
       </w:r>
       <w:r>
         <w:rPr>
@@ -2261,7 +1923,6 @@
           <w:szCs w:val="28"/>
         </w:rPr>
       </w:pPr>
-      <w:proofErr w:type="gramStart"/>
       <w:r>
         <w:rPr>
           <w:rFonts w:ascii="Times New Roman" w:hAnsi="Times New Roman" w:cs="Times New Roman"/>
@@ -2269,17 +1930,7 @@
           <w:sz w:val="28"/>
           <w:szCs w:val="28"/>
         </w:rPr>
-        <w:t>2.Longest</w:t>
-      </w:r>
-      <w:proofErr w:type="gramEnd"/>
-      <w:r>
-        <w:rPr>
-          <w:rFonts w:ascii="Times New Roman" w:hAnsi="Times New Roman" w:cs="Times New Roman"/>
-          <w:b/>
-          <w:sz w:val="28"/>
-          <w:szCs w:val="28"/>
-        </w:rPr>
-        <w:t xml:space="preserve"> Common prefix</w:t>
+        <w:t>2.Longest Common prefix</w:t>
       </w:r>
     </w:p>
     <w:p>
@@ -2349,7 +2000,6 @@
           <w:szCs w:val="28"/>
         </w:rPr>
       </w:pPr>
-      <w:proofErr w:type="gramStart"/>
       <w:r>
         <w:rPr>
           <w:rFonts w:ascii="Times New Roman" w:hAnsi="Times New Roman" w:cs="Times New Roman"/>
@@ -2357,53 +2007,25 @@
           <w:sz w:val="28"/>
           <w:szCs w:val="28"/>
         </w:rPr>
-        <w:t>3.Valid</w:t>
-      </w:r>
-      <w:proofErr w:type="gramEnd"/>
-      <w:r>
-        <w:rPr>
-          <w:rFonts w:ascii="Times New Roman" w:hAnsi="Times New Roman" w:cs="Times New Roman"/>
-          <w:b/>
-          <w:sz w:val="28"/>
-          <w:szCs w:val="28"/>
-        </w:rPr>
-        <w:t xml:space="preserve"> palindrome</w:t>
-      </w:r>
-    </w:p>
-    <w:p>
-      <w:pPr>
-        <w:spacing w:after="0" w:line="276" w:lineRule="auto"/>
-        <w:rPr>
-          <w:rFonts w:ascii="Times New Roman" w:hAnsi="Times New Roman" w:cs="Times New Roman"/>
-          <w:sz w:val="28"/>
-          <w:szCs w:val="28"/>
-        </w:rPr>
-      </w:pPr>
-      <w:r>
-        <w:rPr>
-          <w:rFonts w:ascii="Times New Roman" w:hAnsi="Times New Roman" w:cs="Times New Roman"/>
-          <w:sz w:val="28"/>
-          <w:szCs w:val="28"/>
-        </w:rPr>
-        <w:t>Approach 1: (</w:t>
-      </w:r>
-      <w:proofErr w:type="spellStart"/>
-      <w:r>
-        <w:rPr>
-          <w:rFonts w:ascii="Times New Roman" w:hAnsi="Times New Roman" w:cs="Times New Roman"/>
-          <w:sz w:val="28"/>
-          <w:szCs w:val="28"/>
-        </w:rPr>
-        <w:t>Bruteforce</w:t>
-      </w:r>
-      <w:proofErr w:type="spellEnd"/>
-      <w:r>
-        <w:rPr>
-          <w:rFonts w:ascii="Times New Roman" w:hAnsi="Times New Roman" w:cs="Times New Roman"/>
-          <w:sz w:val="28"/>
-          <w:szCs w:val="28"/>
-        </w:rPr>
-        <w:t xml:space="preserve">) Iterate the entire string and check the string character by character and </w:t>
+        <w:t>3.Valid palindrome</w:t>
+      </w:r>
+    </w:p>
+    <w:p>
+      <w:pPr>
+        <w:spacing w:after="0" w:line="276" w:lineRule="auto"/>
+        <w:rPr>
+          <w:rFonts w:ascii="Times New Roman" w:hAnsi="Times New Roman" w:cs="Times New Roman"/>
+          <w:sz w:val="28"/>
+          <w:szCs w:val="28"/>
+        </w:rPr>
+      </w:pPr>
+      <w:r>
+        <w:rPr>
+          <w:rFonts w:ascii="Times New Roman" w:hAnsi="Times New Roman" w:cs="Times New Roman"/>
+          <w:sz w:val="28"/>
+          <w:szCs w:val="28"/>
+        </w:rPr>
+        <w:t xml:space="preserve">Approach 1: (Bruteforce) Iterate the entire string and check the string character by character and </w:t>
       </w:r>
       <w:r>
         <w:rPr>
@@ -2589,7 +2211,7 @@
 </file>
 
 <file path=word/styles.xml><?xml version="1.0" encoding="utf-8"?>
-<w:styles xmlns:r="http://schemas.openxmlformats.org/officeDocument/2006/relationships" xmlns:w="http://schemas.openxmlformats.org/wordprocessingml/2006/main">
+<w:styles xmlns:mc="http://schemas.openxmlformats.org/markup-compatibility/2006" xmlns:r="http://schemas.openxmlformats.org/officeDocument/2006/relationships" xmlns:w="http://schemas.openxmlformats.org/wordprocessingml/2006/main" xmlns:w14="http://schemas.microsoft.com/office/word/2010/wordml" xmlns:w15="http://schemas.microsoft.com/office/word/2012/wordml" xmlns:w16cex="http://schemas.microsoft.com/office/word/2018/wordml/cex" xmlns:w16cid="http://schemas.microsoft.com/office/word/2016/wordml/cid" xmlns:w16="http://schemas.microsoft.com/office/word/2018/wordml" xmlns:w16sdtdh="http://schemas.microsoft.com/office/word/2020/wordml/sdtdatahash" xmlns:w16se="http://schemas.microsoft.com/office/word/2015/wordml/symex" mc:Ignorable="w14 w15 w16se w16cid w16 w16cex w16sdtdh">
   <w:docDefaults>
     <w:rPrDefault>
       <w:rPr>
@@ -2605,144 +2227,383 @@
       </w:pPr>
     </w:pPrDefault>
   </w:docDefaults>
-  <w:latentStyles w:defLockedState="0" w:defUIPriority="99" w:defSemiHidden="1" w:defUnhideWhenUsed="1" w:defQFormat="0" w:count="267">
-    <w:lsdException w:name="Normal" w:semiHidden="0" w:uiPriority="0" w:unhideWhenUsed="0" w:qFormat="1"/>
-    <w:lsdException w:name="heading 1" w:semiHidden="0" w:uiPriority="9" w:unhideWhenUsed="0" w:qFormat="1"/>
-    <w:lsdException w:name="heading 2" w:uiPriority="9" w:qFormat="1"/>
-    <w:lsdException w:name="heading 3" w:uiPriority="9" w:qFormat="1"/>
-    <w:lsdException w:name="heading 4" w:uiPriority="9" w:qFormat="1"/>
-    <w:lsdException w:name="heading 5" w:uiPriority="9" w:qFormat="1"/>
-    <w:lsdException w:name="heading 6" w:uiPriority="9" w:qFormat="1"/>
-    <w:lsdException w:name="heading 7" w:uiPriority="9" w:qFormat="1"/>
-    <w:lsdException w:name="heading 8" w:uiPriority="9" w:qFormat="1"/>
-    <w:lsdException w:name="heading 9" w:uiPriority="9" w:qFormat="1"/>
-    <w:lsdException w:name="toc 1" w:uiPriority="39"/>
-    <w:lsdException w:name="toc 2" w:uiPriority="39"/>
-    <w:lsdException w:name="toc 3" w:uiPriority="39"/>
-    <w:lsdException w:name="toc 4" w:uiPriority="39"/>
-    <w:lsdException w:name="toc 5" w:uiPriority="39"/>
-    <w:lsdException w:name="toc 6" w:uiPriority="39"/>
-    <w:lsdException w:name="toc 7" w:uiPriority="39"/>
-    <w:lsdException w:name="toc 8" w:uiPriority="39"/>
-    <w:lsdException w:name="toc 9" w:uiPriority="39"/>
-    <w:lsdException w:name="caption" w:uiPriority="35" w:qFormat="1"/>
-    <w:lsdException w:name="Title" w:semiHidden="0" w:uiPriority="10" w:unhideWhenUsed="0" w:qFormat="1"/>
-    <w:lsdException w:name="Default Paragraph Font" w:uiPriority="1"/>
-    <w:lsdException w:name="Subtitle" w:semiHidden="0" w:uiPriority="11" w:unhideWhenUsed="0" w:qFormat="1"/>
-    <w:lsdException w:name="Strong" w:semiHidden="0" w:uiPriority="22" w:unhideWhenUsed="0" w:qFormat="1"/>
-    <w:lsdException w:name="Emphasis" w:semiHidden="0" w:uiPriority="20" w:unhideWhenUsed="0" w:qFormat="1"/>
-    <w:lsdException w:name="Table Grid" w:semiHidden="0" w:uiPriority="39" w:unhideWhenUsed="0"/>
-    <w:lsdException w:name="Placeholder Text" w:unhideWhenUsed="0"/>
-    <w:lsdException w:name="No Spacing" w:semiHidden="0" w:uiPriority="1" w:unhideWhenUsed="0" w:qFormat="1"/>
-    <w:lsdException w:name="Light Shading" w:semiHidden="0" w:uiPriority="60" w:unhideWhenUsed="0"/>
-    <w:lsdException w:name="Light List" w:semiHidden="0" w:uiPriority="61" w:unhideWhenUsed="0"/>
-    <w:lsdException w:name="Light Grid" w:semiHidden="0" w:uiPriority="62" w:unhideWhenUsed="0"/>
-    <w:lsdException w:name="Medium Shading 1" w:semiHidden="0" w:uiPriority="63" w:unhideWhenUsed="0"/>
-    <w:lsdException w:name="Medium Shading 2" w:semiHidden="0" w:uiPriority="64" w:unhideWhenUsed="0"/>
-    <w:lsdException w:name="Medium List 1" w:semiHidden="0" w:uiPriority="65" w:unhideWhenUsed="0"/>
-    <w:lsdException w:name="Medium List 2" w:semiHidden="0" w:uiPriority="66" w:unhideWhenUsed="0"/>
-    <w:lsdException w:name="Medium Grid 1" w:semiHidden="0" w:uiPriority="67" w:unhideWhenUsed="0"/>
-    <w:lsdException w:name="Medium Grid 2" w:semiHidden="0" w:uiPriority="68" w:unhideWhenUsed="0"/>
-    <w:lsdException w:name="Medium Grid 3" w:semiHidden="0" w:uiPriority="69" w:unhideWhenUsed="0"/>
-    <w:lsdException w:name="Dark List" w:semiHidden="0" w:uiPriority="70" w:unhideWhenUsed="0"/>
-    <w:lsdException w:name="Colorful Shading" w:semiHidden="0" w:uiPriority="71" w:unhideWhenUsed="0"/>
-    <w:lsdException w:name="Colorful List" w:semiHidden="0" w:uiPriority="72" w:unhideWhenUsed="0"/>
-    <w:lsdException w:name="Colorful Grid" w:semiHidden="0" w:uiPriority="73" w:unhideWhenUsed="0"/>
-    <w:lsdException w:name="Light Shading Accent 1" w:semiHidden="0" w:uiPriority="60" w:unhideWhenUsed="0"/>
-    <w:lsdException w:name="Light List Accent 1" w:semiHidden="0" w:uiPriority="61" w:unhideWhenUsed="0"/>
-    <w:lsdException w:name="Light Grid Accent 1" w:semiHidden="0" w:uiPriority="62" w:unhideWhenUsed="0"/>
-    <w:lsdException w:name="Medium Shading 1 Accent 1" w:semiHidden="0" w:uiPriority="63" w:unhideWhenUsed="0"/>
-    <w:lsdException w:name="Medium Shading 2 Accent 1" w:semiHidden="0" w:uiPriority="64" w:unhideWhenUsed="0"/>
-    <w:lsdException w:name="Medium List 1 Accent 1" w:semiHidden="0" w:uiPriority="65" w:unhideWhenUsed="0"/>
-    <w:lsdException w:name="Revision" w:unhideWhenUsed="0"/>
-    <w:lsdException w:name="List Paragraph" w:semiHidden="0" w:uiPriority="34" w:unhideWhenUsed="0" w:qFormat="1"/>
-    <w:lsdException w:name="Quote" w:semiHidden="0" w:uiPriority="29" w:unhideWhenUsed="0" w:qFormat="1"/>
-    <w:lsdException w:name="Intense Quote" w:semiHidden="0" w:uiPriority="30" w:unhideWhenUsed="0" w:qFormat="1"/>
-    <w:lsdException w:name="Medium List 2 Accent 1" w:semiHidden="0" w:uiPriority="66" w:unhideWhenUsed="0"/>
-    <w:lsdException w:name="Medium Grid 1 Accent 1" w:semiHidden="0" w:uiPriority="67" w:unhideWhenUsed="0"/>
-    <w:lsdException w:name="Medium Grid 2 Accent 1" w:semiHidden="0" w:uiPriority="68" w:unhideWhenUsed="0"/>
-    <w:lsdException w:name="Medium Grid 3 Accent 1" w:semiHidden="0" w:uiPriority="69" w:unhideWhenUsed="0"/>
-    <w:lsdException w:name="Dark List Accent 1" w:semiHidden="0" w:uiPriority="70" w:unhideWhenUsed="0"/>
-    <w:lsdException w:name="Colorful Shading Accent 1" w:semiHidden="0" w:uiPriority="71" w:unhideWhenUsed="0"/>
-    <w:lsdException w:name="Colorful List Accent 1" w:semiHidden="0" w:uiPriority="72" w:unhideWhenUsed="0"/>
-    <w:lsdException w:name="Colorful Grid Accent 1" w:semiHidden="0" w:uiPriority="73" w:unhideWhenUsed="0"/>
-    <w:lsdException w:name="Light Shading Accent 2" w:semiHidden="0" w:uiPriority="60" w:unhideWhenUsed="0"/>
-    <w:lsdException w:name="Light List Accent 2" w:semiHidden="0" w:uiPriority="61" w:unhideWhenUsed="0"/>
-    <w:lsdException w:name="Light Grid Accent 2" w:semiHidden="0" w:uiPriority="62" w:unhideWhenUsed="0"/>
-    <w:lsdException w:name="Medium Shading 1 Accent 2" w:semiHidden="0" w:uiPriority="63" w:unhideWhenUsed="0"/>
-    <w:lsdException w:name="Medium Shading 2 Accent 2" w:semiHidden="0" w:uiPriority="64" w:unhideWhenUsed="0"/>
-    <w:lsdException w:name="Medium List 1 Accent 2" w:semiHidden="0" w:uiPriority="65" w:unhideWhenUsed="0"/>
-    <w:lsdException w:name="Medium List 2 Accent 2" w:semiHidden="0" w:uiPriority="66" w:unhideWhenUsed="0"/>
-    <w:lsdException w:name="Medium Grid 1 Accent 2" w:semiHidden="0" w:uiPriority="67" w:unhideWhenUsed="0"/>
-    <w:lsdException w:name="Medium Grid 2 Accent 2" w:semiHidden="0" w:uiPriority="68" w:unhideWhenUsed="0"/>
-    <w:lsdException w:name="Medium Grid 3 Accent 2" w:semiHidden="0" w:uiPriority="69" w:unhideWhenUsed="0"/>
-    <w:lsdException w:name="Dark List Accent 2" w:semiHidden="0" w:uiPriority="70" w:unhideWhenUsed="0"/>
-    <w:lsdException w:name="Colorful Shading Accent 2" w:semiHidden="0" w:uiPriority="71" w:unhideWhenUsed="0"/>
-    <w:lsdException w:name="Colorful List Accent 2" w:semiHidden="0" w:uiPriority="72" w:unhideWhenUsed="0"/>
-    <w:lsdException w:name="Colorful Grid Accent 2" w:semiHidden="0" w:uiPriority="73" w:unhideWhenUsed="0"/>
-    <w:lsdException w:name="Light Shading Accent 3" w:semiHidden="0" w:uiPriority="60" w:unhideWhenUsed="0"/>
-    <w:lsdException w:name="Light List Accent 3" w:semiHidden="0" w:uiPriority="61" w:unhideWhenUsed="0"/>
-    <w:lsdException w:name="Light Grid Accent 3" w:semiHidden="0" w:uiPriority="62" w:unhideWhenUsed="0"/>
-    <w:lsdException w:name="Medium Shading 1 Accent 3" w:semiHidden="0" w:uiPriority="63" w:unhideWhenUsed="0"/>
-    <w:lsdException w:name="Medium Shading 2 Accent 3" w:semiHidden="0" w:uiPriority="64" w:unhideWhenUsed="0"/>
-    <w:lsdException w:name="Medium List 1 Accent 3" w:semiHidden="0" w:uiPriority="65" w:unhideWhenUsed="0"/>
-    <w:lsdException w:name="Medium List 2 Accent 3" w:semiHidden="0" w:uiPriority="66" w:unhideWhenUsed="0"/>
-    <w:lsdException w:name="Medium Grid 1 Accent 3" w:semiHidden="0" w:uiPriority="67" w:unhideWhenUsed="0"/>
-    <w:lsdException w:name="Medium Grid 2 Accent 3" w:semiHidden="0" w:uiPriority="68" w:unhideWhenUsed="0"/>
-    <w:lsdException w:name="Medium Grid 3 Accent 3" w:semiHidden="0" w:uiPriority="69" w:unhideWhenUsed="0"/>
-    <w:lsdException w:name="Dark List Accent 3" w:semiHidden="0" w:uiPriority="70" w:unhideWhenUsed="0"/>
-    <w:lsdException w:name="Colorful Shading Accent 3" w:semiHidden="0" w:uiPriority="71" w:unhideWhenUsed="0"/>
-    <w:lsdException w:name="Colorful List Accent 3" w:semiHidden="0" w:uiPriority="72" w:unhideWhenUsed="0"/>
-    <w:lsdException w:name="Colorful Grid Accent 3" w:semiHidden="0" w:uiPriority="73" w:unhideWhenUsed="0"/>
-    <w:lsdException w:name="Light Shading Accent 4" w:semiHidden="0" w:uiPriority="60" w:unhideWhenUsed="0"/>
-    <w:lsdException w:name="Light List Accent 4" w:semiHidden="0" w:uiPriority="61" w:unhideWhenUsed="0"/>
-    <w:lsdException w:name="Light Grid Accent 4" w:semiHidden="0" w:uiPriority="62" w:unhideWhenUsed="0"/>
-    <w:lsdException w:name="Medium Shading 1 Accent 4" w:semiHidden="0" w:uiPriority="63" w:unhideWhenUsed="0"/>
-    <w:lsdException w:name="Medium Shading 2 Accent 4" w:semiHidden="0" w:uiPriority="64" w:unhideWhenUsed="0"/>
-    <w:lsdException w:name="Medium List 1 Accent 4" w:semiHidden="0" w:uiPriority="65" w:unhideWhenUsed="0"/>
-    <w:lsdException w:name="Medium List 2 Accent 4" w:semiHidden="0" w:uiPriority="66" w:unhideWhenUsed="0"/>
-    <w:lsdException w:name="Medium Grid 1 Accent 4" w:semiHidden="0" w:uiPriority="67" w:unhideWhenUsed="0"/>
-    <w:lsdException w:name="Medium Grid 2 Accent 4" w:semiHidden="0" w:uiPriority="68" w:unhideWhenUsed="0"/>
-    <w:lsdException w:name="Medium Grid 3 Accent 4" w:semiHidden="0" w:uiPriority="69" w:unhideWhenUsed="0"/>
-    <w:lsdException w:name="Dark List Accent 4" w:semiHidden="0" w:uiPriority="70" w:unhideWhenUsed="0"/>
-    <w:lsdException w:name="Colorful Shading Accent 4" w:semiHidden="0" w:uiPriority="71" w:unhideWhenUsed="0"/>
-    <w:lsdException w:name="Colorful List Accent 4" w:semiHidden="0" w:uiPriority="72" w:unhideWhenUsed="0"/>
-    <w:lsdException w:name="Colorful Grid Accent 4" w:semiHidden="0" w:uiPriority="73" w:unhideWhenUsed="0"/>
-    <w:lsdException w:name="Light Shading Accent 5" w:semiHidden="0" w:uiPriority="60" w:unhideWhenUsed="0"/>
-    <w:lsdException w:name="Light List Accent 5" w:semiHidden="0" w:uiPriority="61" w:unhideWhenUsed="0"/>
-    <w:lsdException w:name="Light Grid Accent 5" w:semiHidden="0" w:uiPriority="62" w:unhideWhenUsed="0"/>
-    <w:lsdException w:name="Medium Shading 1 Accent 5" w:semiHidden="0" w:uiPriority="63" w:unhideWhenUsed="0"/>
-    <w:lsdException w:name="Medium Shading 2 Accent 5" w:semiHidden="0" w:uiPriority="64" w:unhideWhenUsed="0"/>
-    <w:lsdException w:name="Medium List 1 Accent 5" w:semiHidden="0" w:uiPriority="65" w:unhideWhenUsed="0"/>
-    <w:lsdException w:name="Medium List 2 Accent 5" w:semiHidden="0" w:uiPriority="66" w:unhideWhenUsed="0"/>
-    <w:lsdException w:name="Medium Grid 1 Accent 5" w:semiHidden="0" w:uiPriority="67" w:unhideWhenUsed="0"/>
-    <w:lsdException w:name="Medium Grid 2 Accent 5" w:semiHidden="0" w:uiPriority="68" w:unhideWhenUsed="0"/>
-    <w:lsdException w:name="Medium Grid 3 Accent 5" w:semiHidden="0" w:uiPriority="69" w:unhideWhenUsed="0"/>
-    <w:lsdException w:name="Dark List Accent 5" w:semiHidden="0" w:uiPriority="70" w:unhideWhenUsed="0"/>
-    <w:lsdException w:name="Colorful Shading Accent 5" w:semiHidden="0" w:uiPriority="71" w:unhideWhenUsed="0"/>
-    <w:lsdException w:name="Colorful List Accent 5" w:semiHidden="0" w:uiPriority="72" w:unhideWhenUsed="0"/>
-    <w:lsdException w:name="Colorful Grid Accent 5" w:semiHidden="0" w:uiPriority="73" w:unhideWhenUsed="0"/>
-    <w:lsdException w:name="Light Shading Accent 6" w:semiHidden="0" w:uiPriority="60" w:unhideWhenUsed="0"/>
-    <w:lsdException w:name="Light List Accent 6" w:semiHidden="0" w:uiPriority="61" w:unhideWhenUsed="0"/>
-    <w:lsdException w:name="Light Grid Accent 6" w:semiHidden="0" w:uiPriority="62" w:unhideWhenUsed="0"/>
-    <w:lsdException w:name="Medium Shading 1 Accent 6" w:semiHidden="0" w:uiPriority="63" w:unhideWhenUsed="0"/>
-    <w:lsdException w:name="Medium Shading 2 Accent 6" w:semiHidden="0" w:uiPriority="64" w:unhideWhenUsed="0"/>
-    <w:lsdException w:name="Medium List 1 Accent 6" w:semiHidden="0" w:uiPriority="65" w:unhideWhenUsed="0"/>
-    <w:lsdException w:name="Medium List 2 Accent 6" w:semiHidden="0" w:uiPriority="66" w:unhideWhenUsed="0"/>
-    <w:lsdException w:name="Medium Grid 1 Accent 6" w:semiHidden="0" w:uiPriority="67" w:unhideWhenUsed="0"/>
-    <w:lsdException w:name="Medium Grid 2 Accent 6" w:semiHidden="0" w:uiPriority="68" w:unhideWhenUsed="0"/>
-    <w:lsdException w:name="Medium Grid 3 Accent 6" w:semiHidden="0" w:uiPriority="69" w:unhideWhenUsed="0"/>
-    <w:lsdException w:name="Dark List Accent 6" w:semiHidden="0" w:uiPriority="70" w:unhideWhenUsed="0"/>
-    <w:lsdException w:name="Colorful Shading Accent 6" w:semiHidden="0" w:uiPriority="71" w:unhideWhenUsed="0"/>
-    <w:lsdException w:name="Colorful List Accent 6" w:semiHidden="0" w:uiPriority="72" w:unhideWhenUsed="0"/>
-    <w:lsdException w:name="Colorful Grid Accent 6" w:semiHidden="0" w:uiPriority="73" w:unhideWhenUsed="0"/>
-    <w:lsdException w:name="Subtle Emphasis" w:semiHidden="0" w:uiPriority="19" w:unhideWhenUsed="0" w:qFormat="1"/>
-    <w:lsdException w:name="Intense Emphasis" w:semiHidden="0" w:uiPriority="21" w:unhideWhenUsed="0" w:qFormat="1"/>
-    <w:lsdException w:name="Subtle Reference" w:semiHidden="0" w:uiPriority="31" w:unhideWhenUsed="0" w:qFormat="1"/>
-    <w:lsdException w:name="Intense Reference" w:semiHidden="0" w:uiPriority="32" w:unhideWhenUsed="0" w:qFormat="1"/>
-    <w:lsdException w:name="Book Title" w:semiHidden="0" w:uiPriority="33" w:unhideWhenUsed="0" w:qFormat="1"/>
-    <w:lsdException w:name="Bibliography" w:uiPriority="37"/>
-    <w:lsdException w:name="TOC Heading" w:uiPriority="39" w:qFormat="1"/>
+  <w:latentStyles w:defLockedState="0" w:defUIPriority="99" w:defSemiHidden="0" w:defUnhideWhenUsed="0" w:defQFormat="0" w:count="376">
+    <w:lsdException w:name="Normal" w:uiPriority="0" w:qFormat="1"/>
+    <w:lsdException w:name="heading 1" w:uiPriority="9" w:qFormat="1"/>
+    <w:lsdException w:name="heading 2" w:semiHidden="1" w:uiPriority="9" w:unhideWhenUsed="1" w:qFormat="1"/>
+    <w:lsdException w:name="heading 3" w:semiHidden="1" w:uiPriority="9" w:unhideWhenUsed="1" w:qFormat="1"/>
+    <w:lsdException w:name="heading 4" w:semiHidden="1" w:uiPriority="9" w:unhideWhenUsed="1" w:qFormat="1"/>
+    <w:lsdException w:name="heading 5" w:semiHidden="1" w:uiPriority="9" w:unhideWhenUsed="1" w:qFormat="1"/>
+    <w:lsdException w:name="heading 6" w:semiHidden="1" w:uiPriority="9" w:unhideWhenUsed="1" w:qFormat="1"/>
+    <w:lsdException w:name="heading 7" w:semiHidden="1" w:uiPriority="9" w:unhideWhenUsed="1" w:qFormat="1"/>
+    <w:lsdException w:name="heading 8" w:semiHidden="1" w:uiPriority="9" w:unhideWhenUsed="1" w:qFormat="1"/>
+    <w:lsdException w:name="heading 9" w:semiHidden="1" w:uiPriority="9" w:unhideWhenUsed="1" w:qFormat="1"/>
+    <w:lsdException w:name="index 1" w:semiHidden="1" w:unhideWhenUsed="1"/>
+    <w:lsdException w:name="index 2" w:semiHidden="1" w:unhideWhenUsed="1"/>
+    <w:lsdException w:name="index 3" w:semiHidden="1" w:unhideWhenUsed="1"/>
+    <w:lsdException w:name="index 4" w:semiHidden="1" w:unhideWhenUsed="1"/>
+    <w:lsdException w:name="index 5" w:semiHidden="1" w:unhideWhenUsed="1"/>
+    <w:lsdException w:name="index 6" w:semiHidden="1" w:unhideWhenUsed="1"/>
+    <w:lsdException w:name="index 7" w:semiHidden="1" w:unhideWhenUsed="1"/>
+    <w:lsdException w:name="index 8" w:semiHidden="1" w:unhideWhenUsed="1"/>
+    <w:lsdException w:name="index 9" w:semiHidden="1" w:unhideWhenUsed="1"/>
+    <w:lsdException w:name="toc 1" w:semiHidden="1" w:uiPriority="39" w:unhideWhenUsed="1"/>
+    <w:lsdException w:name="toc 2" w:semiHidden="1" w:uiPriority="39" w:unhideWhenUsed="1"/>
+    <w:lsdException w:name="toc 3" w:semiHidden="1" w:uiPriority="39" w:unhideWhenUsed="1"/>
+    <w:lsdException w:name="toc 4" w:semiHidden="1" w:uiPriority="39" w:unhideWhenUsed="1"/>
+    <w:lsdException w:name="toc 5" w:semiHidden="1" w:uiPriority="39" w:unhideWhenUsed="1"/>
+    <w:lsdException w:name="toc 6" w:semiHidden="1" w:uiPriority="39" w:unhideWhenUsed="1"/>
+    <w:lsdException w:name="toc 7" w:semiHidden="1" w:uiPriority="39" w:unhideWhenUsed="1"/>
+    <w:lsdException w:name="toc 8" w:semiHidden="1" w:uiPriority="39" w:unhideWhenUsed="1"/>
+    <w:lsdException w:name="toc 9" w:semiHidden="1" w:uiPriority="39" w:unhideWhenUsed="1"/>
+    <w:lsdException w:name="Normal Indent" w:semiHidden="1" w:unhideWhenUsed="1"/>
+    <w:lsdException w:name="footnote text" w:semiHidden="1" w:unhideWhenUsed="1"/>
+    <w:lsdException w:name="annotation text" w:semiHidden="1" w:unhideWhenUsed="1"/>
+    <w:lsdException w:name="header" w:semiHidden="1" w:unhideWhenUsed="1"/>
+    <w:lsdException w:name="footer" w:semiHidden="1" w:unhideWhenUsed="1"/>
+    <w:lsdException w:name="index heading" w:semiHidden="1" w:unhideWhenUsed="1"/>
+    <w:lsdException w:name="caption" w:semiHidden="1" w:uiPriority="35" w:unhideWhenUsed="1" w:qFormat="1"/>
+    <w:lsdException w:name="table of figures" w:semiHidden="1" w:unhideWhenUsed="1"/>
+    <w:lsdException w:name="envelope address" w:semiHidden="1" w:unhideWhenUsed="1"/>
+    <w:lsdException w:name="envelope return" w:semiHidden="1" w:unhideWhenUsed="1"/>
+    <w:lsdException w:name="footnote reference" w:semiHidden="1" w:unhideWhenUsed="1"/>
+    <w:lsdException w:name="annotation reference" w:semiHidden="1" w:unhideWhenUsed="1"/>
+    <w:lsdException w:name="line number" w:semiHidden="1" w:unhideWhenUsed="1"/>
+    <w:lsdException w:name="page number" w:semiHidden="1" w:unhideWhenUsed="1"/>
+    <w:lsdException w:name="endnote reference" w:semiHidden="1" w:unhideWhenUsed="1"/>
+    <w:lsdException w:name="endnote text" w:semiHidden="1" w:unhideWhenUsed="1"/>
+    <w:lsdException w:name="table of authorities" w:semiHidden="1" w:unhideWhenUsed="1"/>
+    <w:lsdException w:name="macro" w:semiHidden="1" w:unhideWhenUsed="1"/>
+    <w:lsdException w:name="toa heading" w:semiHidden="1" w:unhideWhenUsed="1"/>
+    <w:lsdException w:name="List" w:semiHidden="1" w:unhideWhenUsed="1"/>
+    <w:lsdException w:name="List Bullet" w:semiHidden="1" w:unhideWhenUsed="1"/>
+    <w:lsdException w:name="List Number" w:semiHidden="1" w:unhideWhenUsed="1"/>
+    <w:lsdException w:name="List 2" w:semiHidden="1" w:unhideWhenUsed="1"/>
+    <w:lsdException w:name="List 3" w:semiHidden="1" w:unhideWhenUsed="1"/>
+    <w:lsdException w:name="List 4" w:semiHidden="1" w:unhideWhenUsed="1"/>
+    <w:lsdException w:name="List 5" w:semiHidden="1" w:unhideWhenUsed="1"/>
+    <w:lsdException w:name="List Bullet 2" w:semiHidden="1" w:unhideWhenUsed="1"/>
+    <w:lsdException w:name="List Bullet 3" w:semiHidden="1" w:unhideWhenUsed="1"/>
+    <w:lsdException w:name="List Bullet 4" w:semiHidden="1" w:unhideWhenUsed="1"/>
+    <w:lsdException w:name="List Bullet 5" w:semiHidden="1" w:unhideWhenUsed="1"/>
+    <w:lsdException w:name="List Number 2" w:semiHidden="1" w:unhideWhenUsed="1"/>
+    <w:lsdException w:name="List Number 3" w:semiHidden="1" w:unhideWhenUsed="1"/>
+    <w:lsdException w:name="List Number 4" w:semiHidden="1" w:unhideWhenUsed="1"/>
+    <w:lsdException w:name="List Number 5" w:semiHidden="1" w:unhideWhenUsed="1"/>
+    <w:lsdException w:name="Title" w:uiPriority="10" w:qFormat="1"/>
+    <w:lsdException w:name="Closing" w:semiHidden="1" w:unhideWhenUsed="1"/>
+    <w:lsdException w:name="Signature" w:semiHidden="1" w:unhideWhenUsed="1"/>
+    <w:lsdException w:name="Default Paragraph Font" w:semiHidden="1" w:uiPriority="1" w:unhideWhenUsed="1"/>
+    <w:lsdException w:name="Body Text" w:semiHidden="1" w:unhideWhenUsed="1"/>
+    <w:lsdException w:name="Body Text Indent" w:semiHidden="1" w:unhideWhenUsed="1"/>
+    <w:lsdException w:name="List Continue" w:semiHidden="1" w:unhideWhenUsed="1"/>
+    <w:lsdException w:name="List Continue 2" w:semiHidden="1" w:unhideWhenUsed="1"/>
+    <w:lsdException w:name="List Continue 3" w:semiHidden="1" w:unhideWhenUsed="1"/>
+    <w:lsdException w:name="List Continue 4" w:semiHidden="1" w:unhideWhenUsed="1"/>
+    <w:lsdException w:name="List Continue 5" w:semiHidden="1" w:unhideWhenUsed="1"/>
+    <w:lsdException w:name="Message Header" w:semiHidden="1" w:unhideWhenUsed="1"/>
+    <w:lsdException w:name="Subtitle" w:uiPriority="11" w:qFormat="1"/>
+    <w:lsdException w:name="Salutation" w:semiHidden="1" w:unhideWhenUsed="1"/>
+    <w:lsdException w:name="Date" w:semiHidden="1" w:unhideWhenUsed="1"/>
+    <w:lsdException w:name="Body Text First Indent" w:semiHidden="1" w:unhideWhenUsed="1"/>
+    <w:lsdException w:name="Body Text First Indent 2" w:semiHidden="1" w:unhideWhenUsed="1"/>
+    <w:lsdException w:name="Note Heading" w:semiHidden="1" w:unhideWhenUsed="1"/>
+    <w:lsdException w:name="Body Text 2" w:semiHidden="1" w:unhideWhenUsed="1"/>
+    <w:lsdException w:name="Body Text 3" w:semiHidden="1" w:unhideWhenUsed="1"/>
+    <w:lsdException w:name="Body Text Indent 2" w:semiHidden="1" w:unhideWhenUsed="1"/>
+    <w:lsdException w:name="Body Text Indent 3" w:semiHidden="1" w:unhideWhenUsed="1"/>
+    <w:lsdException w:name="Block Text" w:semiHidden="1" w:unhideWhenUsed="1"/>
+    <w:lsdException w:name="Hyperlink" w:semiHidden="1" w:unhideWhenUsed="1"/>
+    <w:lsdException w:name="FollowedHyperlink" w:semiHidden="1" w:unhideWhenUsed="1"/>
+    <w:lsdException w:name="Strong" w:uiPriority="22" w:qFormat="1"/>
+    <w:lsdException w:name="Emphasis" w:uiPriority="20" w:qFormat="1"/>
+    <w:lsdException w:name="Document Map" w:semiHidden="1" w:unhideWhenUsed="1"/>
+    <w:lsdException w:name="Plain Text" w:semiHidden="1" w:unhideWhenUsed="1"/>
+    <w:lsdException w:name="E-mail Signature" w:semiHidden="1" w:unhideWhenUsed="1"/>
+    <w:lsdException w:name="HTML Top of Form" w:semiHidden="1" w:unhideWhenUsed="1"/>
+    <w:lsdException w:name="HTML Bottom of Form" w:semiHidden="1" w:unhideWhenUsed="1"/>
+    <w:lsdException w:name="Normal (Web)" w:semiHidden="1" w:unhideWhenUsed="1"/>
+    <w:lsdException w:name="HTML Acronym" w:semiHidden="1" w:unhideWhenUsed="1"/>
+    <w:lsdException w:name="HTML Address" w:semiHidden="1" w:unhideWhenUsed="1"/>
+    <w:lsdException w:name="HTML Cite" w:semiHidden="1" w:unhideWhenUsed="1"/>
+    <w:lsdException w:name="HTML Code" w:semiHidden="1" w:unhideWhenUsed="1"/>
+    <w:lsdException w:name="HTML Definition" w:semiHidden="1" w:unhideWhenUsed="1"/>
+    <w:lsdException w:name="HTML Keyboard" w:semiHidden="1" w:unhideWhenUsed="1"/>
+    <w:lsdException w:name="HTML Preformatted" w:semiHidden="1" w:unhideWhenUsed="1"/>
+    <w:lsdException w:name="HTML Sample" w:semiHidden="1" w:unhideWhenUsed="1"/>
+    <w:lsdException w:name="HTML Typewriter" w:semiHidden="1" w:unhideWhenUsed="1"/>
+    <w:lsdException w:name="HTML Variable" w:semiHidden="1" w:unhideWhenUsed="1"/>
+    <w:lsdException w:name="Normal Table" w:semiHidden="1" w:unhideWhenUsed="1"/>
+    <w:lsdException w:name="annotation subject" w:semiHidden="1" w:unhideWhenUsed="1"/>
+    <w:lsdException w:name="No List" w:semiHidden="1" w:unhideWhenUsed="1"/>
+    <w:lsdException w:name="Outline List 1" w:semiHidden="1" w:unhideWhenUsed="1"/>
+    <w:lsdException w:name="Outline List 2" w:semiHidden="1" w:unhideWhenUsed="1"/>
+    <w:lsdException w:name="Outline List 3" w:semiHidden="1" w:unhideWhenUsed="1"/>
+    <w:lsdException w:name="Table Simple 1" w:semiHidden="1" w:unhideWhenUsed="1"/>
+    <w:lsdException w:name="Table Simple 2" w:semiHidden="1" w:unhideWhenUsed="1"/>
+    <w:lsdException w:name="Table Simple 3" w:semiHidden="1" w:unhideWhenUsed="1"/>
+    <w:lsdException w:name="Table Classic 1" w:semiHidden="1" w:unhideWhenUsed="1"/>
+    <w:lsdException w:name="Table Classic 2" w:semiHidden="1" w:unhideWhenUsed="1"/>
+    <w:lsdException w:name="Table Classic 3" w:semiHidden="1" w:unhideWhenUsed="1"/>
+    <w:lsdException w:name="Table Classic 4" w:semiHidden="1" w:unhideWhenUsed="1"/>
+    <w:lsdException w:name="Table Colorful 1" w:semiHidden="1" w:unhideWhenUsed="1"/>
+    <w:lsdException w:name="Table Colorful 2" w:semiHidden="1" w:unhideWhenUsed="1"/>
+    <w:lsdException w:name="Table Colorful 3" w:semiHidden="1" w:unhideWhenUsed="1"/>
+    <w:lsdException w:name="Table Columns 1" w:semiHidden="1" w:unhideWhenUsed="1"/>
+    <w:lsdException w:name="Table Columns 2" w:semiHidden="1" w:unhideWhenUsed="1"/>
+    <w:lsdException w:name="Table Columns 3" w:semiHidden="1" w:unhideWhenUsed="1"/>
+    <w:lsdException w:name="Table Columns 4" w:semiHidden="1" w:unhideWhenUsed="1"/>
+    <w:lsdException w:name="Table Columns 5" w:semiHidden="1" w:unhideWhenUsed="1"/>
+    <w:lsdException w:name="Table Grid 1" w:semiHidden="1" w:unhideWhenUsed="1"/>
+    <w:lsdException w:name="Table Grid 2" w:semiHidden="1" w:unhideWhenUsed="1"/>
+    <w:lsdException w:name="Table Grid 3" w:semiHidden="1" w:unhideWhenUsed="1"/>
+    <w:lsdException w:name="Table Grid 4" w:semiHidden="1" w:unhideWhenUsed="1"/>
+    <w:lsdException w:name="Table Grid 5" w:semiHidden="1" w:unhideWhenUsed="1"/>
+    <w:lsdException w:name="Table Grid 6" w:semiHidden="1" w:unhideWhenUsed="1"/>
+    <w:lsdException w:name="Table Grid 7" w:semiHidden="1" w:unhideWhenUsed="1"/>
+    <w:lsdException w:name="Table Grid 8" w:semiHidden="1" w:unhideWhenUsed="1"/>
+    <w:lsdException w:name="Table List 1" w:semiHidden="1" w:unhideWhenUsed="1"/>
+    <w:lsdException w:name="Table List 2" w:semiHidden="1" w:unhideWhenUsed="1"/>
+    <w:lsdException w:name="Table List 3" w:semiHidden="1" w:unhideWhenUsed="1"/>
+    <w:lsdException w:name="Table List 4" w:semiHidden="1" w:unhideWhenUsed="1"/>
+    <w:lsdException w:name="Table List 5" w:semiHidden="1" w:unhideWhenUsed="1"/>
+    <w:lsdException w:name="Table List 6" w:semiHidden="1" w:unhideWhenUsed="1"/>
+    <w:lsdException w:name="Table List 7" w:semiHidden="1" w:unhideWhenUsed="1"/>
+    <w:lsdException w:name="Table List 8" w:semiHidden="1" w:unhideWhenUsed="1"/>
+    <w:lsdException w:name="Table 3D effects 1" w:semiHidden="1" w:unhideWhenUsed="1"/>
+    <w:lsdException w:name="Table 3D effects 2" w:semiHidden="1" w:unhideWhenUsed="1"/>
+    <w:lsdException w:name="Table 3D effects 3" w:semiHidden="1" w:unhideWhenUsed="1"/>
+    <w:lsdException w:name="Table Contemporary" w:semiHidden="1" w:unhideWhenUsed="1"/>
+    <w:lsdException w:name="Table Elegant" w:semiHidden="1" w:unhideWhenUsed="1"/>
+    <w:lsdException w:name="Table Professional" w:semiHidden="1" w:unhideWhenUsed="1"/>
+    <w:lsdException w:name="Table Subtle 1" w:semiHidden="1" w:unhideWhenUsed="1"/>
+    <w:lsdException w:name="Table Subtle 2" w:semiHidden="1" w:unhideWhenUsed="1"/>
+    <w:lsdException w:name="Table Web 1" w:semiHidden="1" w:unhideWhenUsed="1"/>
+    <w:lsdException w:name="Table Web 2" w:semiHidden="1" w:unhideWhenUsed="1"/>
+    <w:lsdException w:name="Table Web 3" w:semiHidden="1" w:unhideWhenUsed="1"/>
+    <w:lsdException w:name="Balloon Text" w:semiHidden="1" w:unhideWhenUsed="1"/>
+    <w:lsdException w:name="Table Grid" w:semiHidden="1" w:uiPriority="39" w:unhideWhenUsed="1"/>
+    <w:lsdException w:name="Table Theme" w:semiHidden="1" w:unhideWhenUsed="1"/>
+    <w:lsdException w:name="Placeholder Text" w:semiHidden="1"/>
+    <w:lsdException w:name="No Spacing" w:uiPriority="1" w:qFormat="1"/>
+    <w:lsdException w:name="Light Shading" w:uiPriority="60"/>
+    <w:lsdException w:name="Light List" w:uiPriority="61"/>
+    <w:lsdException w:name="Light Grid" w:uiPriority="62"/>
+    <w:lsdException w:name="Medium Shading 1" w:uiPriority="63"/>
+    <w:lsdException w:name="Medium Shading 2" w:uiPriority="64"/>
+    <w:lsdException w:name="Medium List 1" w:uiPriority="65"/>
+    <w:lsdException w:name="Medium List 2" w:uiPriority="66"/>
+    <w:lsdException w:name="Medium Grid 1" w:uiPriority="67"/>
+    <w:lsdException w:name="Medium Grid 2" w:uiPriority="68"/>
+    <w:lsdException w:name="Medium Grid 3" w:uiPriority="69"/>
+    <w:lsdException w:name="Dark List" w:uiPriority="70"/>
+    <w:lsdException w:name="Colorful Shading" w:uiPriority="71"/>
+    <w:lsdException w:name="Colorful List" w:uiPriority="72"/>
+    <w:lsdException w:name="Colorful Grid" w:uiPriority="73"/>
+    <w:lsdException w:name="Light Shading Accent 1" w:uiPriority="60"/>
+    <w:lsdException w:name="Light List Accent 1" w:uiPriority="61"/>
+    <w:lsdException w:name="Light Grid Accent 1" w:uiPriority="62"/>
+    <w:lsdException w:name="Medium Shading 1 Accent 1" w:uiPriority="63"/>
+    <w:lsdException w:name="Medium Shading 2 Accent 1" w:uiPriority="64"/>
+    <w:lsdException w:name="Medium List 1 Accent 1" w:uiPriority="65"/>
+    <w:lsdException w:name="Revision" w:semiHidden="1"/>
+    <w:lsdException w:name="List Paragraph" w:uiPriority="34" w:qFormat="1"/>
+    <w:lsdException w:name="Quote" w:uiPriority="29" w:qFormat="1"/>
+    <w:lsdException w:name="Intense Quote" w:uiPriority="30" w:qFormat="1"/>
+    <w:lsdException w:name="Medium List 2 Accent 1" w:uiPriority="66"/>
+    <w:lsdException w:name="Medium Grid 1 Accent 1" w:uiPriority="67"/>
+    <w:lsdException w:name="Medium Grid 2 Accent 1" w:uiPriority="68"/>
+    <w:lsdException w:name="Medium Grid 3 Accent 1" w:uiPriority="69"/>
+    <w:lsdException w:name="Dark List Accent 1" w:uiPriority="70"/>
+    <w:lsdException w:name="Colorful Shading Accent 1" w:uiPriority="71"/>
+    <w:lsdException w:name="Colorful List Accent 1" w:uiPriority="72"/>
+    <w:lsdException w:name="Colorful Grid Accent 1" w:uiPriority="73"/>
+    <w:lsdException w:name="Light Shading Accent 2" w:uiPriority="60"/>
+    <w:lsdException w:name="Light List Accent 2" w:uiPriority="61"/>
+    <w:lsdException w:name="Light Grid Accent 2" w:uiPriority="62"/>
+    <w:lsdException w:name="Medium Shading 1 Accent 2" w:uiPriority="63"/>
+    <w:lsdException w:name="Medium Shading 2 Accent 2" w:uiPriority="64"/>
+    <w:lsdException w:name="Medium List 1 Accent 2" w:uiPriority="65"/>
+    <w:lsdException w:name="Medium List 2 Accent 2" w:uiPriority="66"/>
+    <w:lsdException w:name="Medium Grid 1 Accent 2" w:uiPriority="67"/>
+    <w:lsdException w:name="Medium Grid 2 Accent 2" w:uiPriority="68"/>
+    <w:lsdException w:name="Medium Grid 3 Accent 2" w:uiPriority="69"/>
+    <w:lsdException w:name="Dark List Accent 2" w:uiPriority="70"/>
+    <w:lsdException w:name="Colorful Shading Accent 2" w:uiPriority="71"/>
+    <w:lsdException w:name="Colorful List Accent 2" w:uiPriority="72"/>
+    <w:lsdException w:name="Colorful Grid Accent 2" w:uiPriority="73"/>
+    <w:lsdException w:name="Light Shading Accent 3" w:uiPriority="60"/>
+    <w:lsdException w:name="Light List Accent 3" w:uiPriority="61"/>
+    <w:lsdException w:name="Light Grid Accent 3" w:uiPriority="62"/>
+    <w:lsdException w:name="Medium Shading 1 Accent 3" w:uiPriority="63"/>
+    <w:lsdException w:name="Medium Shading 2 Accent 3" w:uiPriority="64"/>
+    <w:lsdException w:name="Medium List 1 Accent 3" w:uiPriority="65"/>
+    <w:lsdException w:name="Medium List 2 Accent 3" w:uiPriority="66"/>
+    <w:lsdException w:name="Medium Grid 1 Accent 3" w:uiPriority="67"/>
+    <w:lsdException w:name="Medium Grid 2 Accent 3" w:uiPriority="68"/>
+    <w:lsdException w:name="Medium Grid 3 Accent 3" w:uiPriority="69"/>
+    <w:lsdException w:name="Dark List Accent 3" w:uiPriority="70"/>
+    <w:lsdException w:name="Colorful Shading Accent 3" w:uiPriority="71"/>
+    <w:lsdException w:name="Colorful List Accent 3" w:uiPriority="72"/>
+    <w:lsdException w:name="Colorful Grid Accent 3" w:uiPriority="73"/>
+    <w:lsdException w:name="Light Shading Accent 4" w:uiPriority="60"/>
+    <w:lsdException w:name="Light List Accent 4" w:uiPriority="61"/>
+    <w:lsdException w:name="Light Grid Accent 4" w:uiPriority="62"/>
+    <w:lsdException w:name="Medium Shading 1 Accent 4" w:uiPriority="63"/>
+    <w:lsdException w:name="Medium Shading 2 Accent 4" w:uiPriority="64"/>
+    <w:lsdException w:name="Medium List 1 Accent 4" w:uiPriority="65"/>
+    <w:lsdException w:name="Medium List 2 Accent 4" w:uiPriority="66"/>
+    <w:lsdException w:name="Medium Grid 1 Accent 4" w:uiPriority="67"/>
+    <w:lsdException w:name="Medium Grid 2 Accent 4" w:uiPriority="68"/>
+    <w:lsdException w:name="Medium Grid 3 Accent 4" w:uiPriority="69"/>
+    <w:lsdException w:name="Dark List Accent 4" w:uiPriority="70"/>
+    <w:lsdException w:name="Colorful Shading Accent 4" w:uiPriority="71"/>
+    <w:lsdException w:name="Colorful List Accent 4" w:uiPriority="72"/>
+    <w:lsdException w:name="Colorful Grid Accent 4" w:uiPriority="73"/>
+    <w:lsdException w:name="Light Shading Accent 5" w:uiPriority="60"/>
+    <w:lsdException w:name="Light List Accent 5" w:uiPriority="61"/>
+    <w:lsdException w:name="Light Grid Accent 5" w:uiPriority="62"/>
+    <w:lsdException w:name="Medium Shading 1 Accent 5" w:uiPriority="63"/>
+    <w:lsdException w:name="Medium Shading 2 Accent 5" w:uiPriority="64"/>
+    <w:lsdException w:name="Medium List 1 Accent 5" w:uiPriority="65"/>
+    <w:lsdException w:name="Medium List 2 Accent 5" w:uiPriority="66"/>
+    <w:lsdException w:name="Medium Grid 1 Accent 5" w:uiPriority="67"/>
+    <w:lsdException w:name="Medium Grid 2 Accent 5" w:uiPriority="68"/>
+    <w:lsdException w:name="Medium Grid 3 Accent 5" w:uiPriority="69"/>
+    <w:lsdException w:name="Dark List Accent 5" w:uiPriority="70"/>
+    <w:lsdException w:name="Colorful Shading Accent 5" w:uiPriority="71"/>
+    <w:lsdException w:name="Colorful List Accent 5" w:uiPriority="72"/>
+    <w:lsdException w:name="Colorful Grid Accent 5" w:uiPriority="73"/>
+    <w:lsdException w:name="Light Shading Accent 6" w:uiPriority="60"/>
+    <w:lsdException w:name="Light List Accent 6" w:uiPriority="61"/>
+    <w:lsdException w:name="Light Grid Accent 6" w:uiPriority="62"/>
+    <w:lsdException w:name="Medium Shading 1 Accent 6" w:uiPriority="63"/>
+    <w:lsdException w:name="Medium Shading 2 Accent 6" w:uiPriority="64"/>
+    <w:lsdException w:name="Medium List 1 Accent 6" w:uiPriority="65"/>
+    <w:lsdException w:name="Medium List 2 Accent 6" w:uiPriority="66"/>
+    <w:lsdException w:name="Medium Grid 1 Accent 6" w:uiPriority="67"/>
+    <w:lsdException w:name="Medium Grid 2 Accent 6" w:uiPriority="68"/>
+    <w:lsdException w:name="Medium Grid 3 Accent 6" w:uiPriority="69"/>
+    <w:lsdException w:name="Dark List Accent 6" w:uiPriority="70"/>
+    <w:lsdException w:name="Colorful Shading Accent 6" w:uiPriority="71"/>
+    <w:lsdException w:name="Colorful List Accent 6" w:uiPriority="72"/>
+    <w:lsdException w:name="Colorful Grid Accent 6" w:uiPriority="73"/>
+    <w:lsdException w:name="Subtle Emphasis" w:uiPriority="19" w:qFormat="1"/>
+    <w:lsdException w:name="Intense Emphasis" w:uiPriority="21" w:qFormat="1"/>
+    <w:lsdException w:name="Subtle Reference" w:uiPriority="31" w:qFormat="1"/>
+    <w:lsdException w:name="Intense Reference" w:uiPriority="32" w:qFormat="1"/>
+    <w:lsdException w:name="Book Title" w:uiPriority="33" w:qFormat="1"/>
+    <w:lsdException w:name="Bibliography" w:semiHidden="1" w:uiPriority="37" w:unhideWhenUsed="1"/>
+    <w:lsdException w:name="TOC Heading" w:semiHidden="1" w:uiPriority="39" w:unhideWhenUsed="1" w:qFormat="1"/>
+    <w:lsdException w:name="Plain Table 1" w:uiPriority="41"/>
+    <w:lsdException w:name="Plain Table 2" w:uiPriority="42"/>
+    <w:lsdException w:name="Plain Table 3" w:uiPriority="43"/>
+    <w:lsdException w:name="Plain Table 4" w:uiPriority="44"/>
+    <w:lsdException w:name="Plain Table 5" w:uiPriority="45"/>
+    <w:lsdException w:name="Grid Table Light" w:uiPriority="40"/>
+    <w:lsdException w:name="Grid Table 1 Light" w:uiPriority="46"/>
+    <w:lsdException w:name="Grid Table 2" w:uiPriority="47"/>
+    <w:lsdException w:name="Grid Table 3" w:uiPriority="48"/>
+    <w:lsdException w:name="Grid Table 4" w:uiPriority="49"/>
+    <w:lsdException w:name="Grid Table 5 Dark" w:uiPriority="50"/>
+    <w:lsdException w:name="Grid Table 6 Colorful" w:uiPriority="51"/>
+    <w:lsdException w:name="Grid Table 7 Colorful" w:uiPriority="52"/>
+    <w:lsdException w:name="Grid Table 1 Light Accent 1" w:uiPriority="46"/>
+    <w:lsdException w:name="Grid Table 2 Accent 1" w:uiPriority="47"/>
+    <w:lsdException w:name="Grid Table 3 Accent 1" w:uiPriority="48"/>
+    <w:lsdException w:name="Grid Table 4 Accent 1" w:uiPriority="49"/>
+    <w:lsdException w:name="Grid Table 5 Dark Accent 1" w:uiPriority="50"/>
+    <w:lsdException w:name="Grid Table 6 Colorful Accent 1" w:uiPriority="51"/>
+    <w:lsdException w:name="Grid Table 7 Colorful Accent 1" w:uiPriority="52"/>
+    <w:lsdException w:name="Grid Table 1 Light Accent 2" w:uiPriority="46"/>
+    <w:lsdException w:name="Grid Table 2 Accent 2" w:uiPriority="47"/>
+    <w:lsdException w:name="Grid Table 3 Accent 2" w:uiPriority="48"/>
+    <w:lsdException w:name="Grid Table 4 Accent 2" w:uiPriority="49"/>
+    <w:lsdException w:name="Grid Table 5 Dark Accent 2" w:uiPriority="50"/>
+    <w:lsdException w:name="Grid Table 6 Colorful Accent 2" w:uiPriority="51"/>
+    <w:lsdException w:name="Grid Table 7 Colorful Accent 2" w:uiPriority="52"/>
+    <w:lsdException w:name="Grid Table 1 Light Accent 3" w:uiPriority="46"/>
+    <w:lsdException w:name="Grid Table 2 Accent 3" w:uiPriority="47"/>
+    <w:lsdException w:name="Grid Table 3 Accent 3" w:uiPriority="48"/>
+    <w:lsdException w:name="Grid Table 4 Accent 3" w:uiPriority="49"/>
+    <w:lsdException w:name="Grid Table 5 Dark Accent 3" w:uiPriority="50"/>
+    <w:lsdException w:name="Grid Table 6 Colorful Accent 3" w:uiPriority="51"/>
+    <w:lsdException w:name="Grid Table 7 Colorful Accent 3" w:uiPriority="52"/>
+    <w:lsdException w:name="Grid Table 1 Light Accent 4" w:uiPriority="46"/>
+    <w:lsdException w:name="Grid Table 2 Accent 4" w:uiPriority="47"/>
+    <w:lsdException w:name="Grid Table 3 Accent 4" w:uiPriority="48"/>
+    <w:lsdException w:name="Grid Table 4 Accent 4" w:uiPriority="49"/>
+    <w:lsdException w:name="Grid Table 5 Dark Accent 4" w:uiPriority="50"/>
+    <w:lsdException w:name="Grid Table 6 Colorful Accent 4" w:uiPriority="51"/>
+    <w:lsdException w:name="Grid Table 7 Colorful Accent 4" w:uiPriority="52"/>
+    <w:lsdException w:name="Grid Table 1 Light Accent 5" w:uiPriority="46"/>
+    <w:lsdException w:name="Grid Table 2 Accent 5" w:uiPriority="47"/>
+    <w:lsdException w:name="Grid Table 3 Accent 5" w:uiPriority="48"/>
+    <w:lsdException w:name="Grid Table 4 Accent 5" w:uiPriority="49"/>
+    <w:lsdException w:name="Grid Table 5 Dark Accent 5" w:uiPriority="50"/>
+    <w:lsdException w:name="Grid Table 6 Colorful Accent 5" w:uiPriority="51"/>
+    <w:lsdException w:name="Grid Table 7 Colorful Accent 5" w:uiPriority="52"/>
+    <w:lsdException w:name="Grid Table 1 Light Accent 6" w:uiPriority="46"/>
+    <w:lsdException w:name="Grid Table 2 Accent 6" w:uiPriority="47"/>
+    <w:lsdException w:name="Grid Table 3 Accent 6" w:uiPriority="48"/>
+    <w:lsdException w:name="Grid Table 4 Accent 6" w:uiPriority="49"/>
+    <w:lsdException w:name="Grid Table 5 Dark Accent 6" w:uiPriority="50"/>
+    <w:lsdException w:name="Grid Table 6 Colorful Accent 6" w:uiPriority="51"/>
+    <w:lsdException w:name="Grid Table 7 Colorful Accent 6" w:uiPriority="52"/>
+    <w:lsdException w:name="List Table 1 Light" w:uiPriority="46"/>
+    <w:lsdException w:name="List Table 2" w:uiPriority="47"/>
+    <w:lsdException w:name="List Table 3" w:uiPriority="48"/>
+    <w:lsdException w:name="List Table 4" w:uiPriority="49"/>
+    <w:lsdException w:name="List Table 5 Dark" w:uiPriority="50"/>
+    <w:lsdException w:name="List Table 6 Colorful" w:uiPriority="51"/>
+    <w:lsdException w:name="List Table 7 Colorful" w:uiPriority="52"/>
+    <w:lsdException w:name="List Table 1 Light Accent 1" w:uiPriority="46"/>
+    <w:lsdException w:name="List Table 2 Accent 1" w:uiPriority="47"/>
+    <w:lsdException w:name="List Table 3 Accent 1" w:uiPriority="48"/>
+    <w:lsdException w:name="List Table 4 Accent 1" w:uiPriority="49"/>
+    <w:lsdException w:name="List Table 5 Dark Accent 1" w:uiPriority="50"/>
+    <w:lsdException w:name="List Table 6 Colorful Accent 1" w:uiPriority="51"/>
+    <w:lsdException w:name="List Table 7 Colorful Accent 1" w:uiPriority="52"/>
+    <w:lsdException w:name="List Table 1 Light Accent 2" w:uiPriority="46"/>
+    <w:lsdException w:name="List Table 2 Accent 2" w:uiPriority="47"/>
+    <w:lsdException w:name="List Table 3 Accent 2" w:uiPriority="48"/>
+    <w:lsdException w:name="List Table 4 Accent 2" w:uiPriority="49"/>
+    <w:lsdException w:name="List Table 5 Dark Accent 2" w:uiPriority="50"/>
+    <w:lsdException w:name="List Table 6 Colorful Accent 2" w:uiPriority="51"/>
+    <w:lsdException w:name="List Table 7 Colorful Accent 2" w:uiPriority="52"/>
+    <w:lsdException w:name="List Table 1 Light Accent 3" w:uiPriority="46"/>
+    <w:lsdException w:name="List Table 2 Accent 3" w:uiPriority="47"/>
+    <w:lsdException w:name="List Table 3 Accent 3" w:uiPriority="48"/>
+    <w:lsdException w:name="List Table 4 Accent 3" w:uiPriority="49"/>
+    <w:lsdException w:name="List Table 5 Dark Accent 3" w:uiPriority="50"/>
+    <w:lsdException w:name="List Table 6 Colorful Accent 3" w:uiPriority="51"/>
+    <w:lsdException w:name="List Table 7 Colorful Accent 3" w:uiPriority="52"/>
+    <w:lsdException w:name="List Table 1 Light Accent 4" w:uiPriority="46"/>
+    <w:lsdException w:name="List Table 2 Accent 4" w:uiPriority="47"/>
+    <w:lsdException w:name="List Table 3 Accent 4" w:uiPriority="48"/>
+    <w:lsdException w:name="List Table 4 Accent 4" w:uiPriority="49"/>
+    <w:lsdException w:name="List Table 5 Dark Accent 4" w:uiPriority="50"/>
+    <w:lsdException w:name="List Table 6 Colorful Accent 4" w:uiPriority="51"/>
+    <w:lsdException w:name="List Table 7 Colorful Accent 4" w:uiPriority="52"/>
+    <w:lsdException w:name="List Table 1 Light Accent 5" w:uiPriority="46"/>
+    <w:lsdException w:name="List Table 2 Accent 5" w:uiPriority="47"/>
+    <w:lsdException w:name="List Table 3 Accent 5" w:uiPriority="48"/>
+    <w:lsdException w:name="List Table 4 Accent 5" w:uiPriority="49"/>
+    <w:lsdException w:name="List Table 5 Dark Accent 5" w:uiPriority="50"/>
+    <w:lsdException w:name="List Table 6 Colorful Accent 5" w:uiPriority="51"/>
+    <w:lsdException w:name="List Table 7 Colorful Accent 5" w:uiPriority="52"/>
+    <w:lsdException w:name="List Table 1 Light Accent 6" w:uiPriority="46"/>
+    <w:lsdException w:name="List Table 2 Accent 6" w:uiPriority="47"/>
+    <w:lsdException w:name="List Table 3 Accent 6" w:uiPriority="48"/>
+    <w:lsdException w:name="List Table 4 Accent 6" w:uiPriority="49"/>
+    <w:lsdException w:name="List Table 5 Dark Accent 6" w:uiPriority="50"/>
+    <w:lsdException w:name="List Table 6 Colorful Accent 6" w:uiPriority="51"/>
+    <w:lsdException w:name="List Table 7 Colorful Accent 6" w:uiPriority="52"/>
+    <w:lsdException w:name="Mention" w:semiHidden="1" w:unhideWhenUsed="1"/>
+    <w:lsdException w:name="Smart Hyperlink" w:semiHidden="1" w:unhideWhenUsed="1"/>
+    <w:lsdException w:name="Hashtag" w:semiHidden="1" w:unhideWhenUsed="1"/>
+    <w:lsdException w:name="Unresolved Mention" w:semiHidden="1" w:unhideWhenUsed="1"/>
+    <w:lsdException w:name="Smart Link" w:semiHidden="1" w:unhideWhenUsed="1"/>
   </w:latentStyles>
   <w:style w:type="paragraph" w:default="1" w:styleId="Normal">
     <w:name w:val="Normal"/>
@@ -2760,7 +2621,6 @@
     <w:uiPriority w:val="99"/>
     <w:semiHidden/>
     <w:unhideWhenUsed/>
-    <w:qFormat/>
     <w:tblPr>
       <w:tblInd w:w="0" w:type="dxa"/>
       <w:tblCellMar>
@@ -2788,8 +2648,8 @@
       <w:u w:val="single"/>
     </w:rPr>
   </w:style>
-  <w:style w:type="character" w:customStyle="1" w:styleId="UnresolvedMention">
-    <w:name w:val="Unresolved Mention"/>
+  <w:style w:type="character" w:customStyle="1" w:styleId="UnresolvedMention1">
+    <w:name w:val="Unresolved Mention1"/>
     <w:basedOn w:val="DefaultParagraphFont"/>
     <w:uiPriority w:val="99"/>
     <w:semiHidden/>
@@ -3104,7 +2964,7 @@
   <a:extraClrSchemeLst/>
   <a:extLst>
     <a:ext uri="{05A4C25C-085E-4340-85A3-A5531E510DB2}">
-      <thm15:themeFamily xmlns="" xmlns:thm15="http://schemas.microsoft.com/office/thememl/2012/main" name="Office Theme" id="{62F939B6-93AF-4DB8-9C6B-D6C7DFDC589F}" vid="{4A3C46E8-61CC-4603-A589-7422A47A8E4A}"/>
+      <thm15:themeFamily xmlns:thm15="http://schemas.microsoft.com/office/thememl/2012/main" name="Office Theme" id="{62F939B6-93AF-4DB8-9C6B-D6C7DFDC589F}" vid="{4A3C46E8-61CC-4603-A589-7422A47A8E4A}"/>
     </a:ext>
   </a:extLst>
 </a:theme>

</xml_diff>

<commit_message>
added minimum number of distinct elements after k removals
</commit_message>
<xml_diff>
--- a/DSA Practice.docx
+++ b/DSA Practice.docx
@@ -166,25 +166,7 @@
           <w:sz w:val="28"/>
           <w:szCs w:val="28"/>
         </w:rPr>
-        <w:t xml:space="preserve">Time Complexity: </w:t>
-      </w:r>
-      <w:proofErr w:type="gramStart"/>
-      <w:r>
-        <w:rPr>
-          <w:rFonts w:ascii="Times New Roman" w:hAnsi="Times New Roman" w:cs="Times New Roman"/>
-          <w:sz w:val="28"/>
-          <w:szCs w:val="28"/>
-        </w:rPr>
-        <w:t>O(</w:t>
-      </w:r>
-      <w:proofErr w:type="gramEnd"/>
-      <w:r>
-        <w:rPr>
-          <w:rFonts w:ascii="Times New Roman" w:hAnsi="Times New Roman" w:cs="Times New Roman"/>
-          <w:sz w:val="28"/>
-          <w:szCs w:val="28"/>
-        </w:rPr>
-        <w:t>log N) N is the number of elements in the array</w:t>
+        <w:t>Time Complexity: O(log N) N is the number of elements in the array</w:t>
       </w:r>
     </w:p>
     <w:p>
@@ -322,25 +304,7 @@
           <w:sz w:val="28"/>
           <w:szCs w:val="28"/>
         </w:rPr>
-        <w:t>Approach 1: (</w:t>
-      </w:r>
-      <w:proofErr w:type="spellStart"/>
-      <w:r>
-        <w:rPr>
-          <w:rFonts w:ascii="Times New Roman" w:hAnsi="Times New Roman" w:cs="Times New Roman"/>
-          <w:sz w:val="28"/>
-          <w:szCs w:val="28"/>
-        </w:rPr>
-        <w:t>Bruteforce</w:t>
-      </w:r>
-      <w:proofErr w:type="spellEnd"/>
-      <w:r>
-        <w:rPr>
-          <w:rFonts w:ascii="Times New Roman" w:hAnsi="Times New Roman" w:cs="Times New Roman"/>
-          <w:sz w:val="28"/>
-          <w:szCs w:val="28"/>
-        </w:rPr>
-        <w:t>) Iterate over the array and check for each element whether there exists another element which upon summation it equals target or not.</w:t>
+        <w:t>Approach 1: (Bruteforce) Iterate over the array and check for each element whether there exists another element which upon summation it equals target or not.</w:t>
       </w:r>
     </w:p>
     <w:p>
@@ -437,18 +401,52 @@
           <w:sz w:val="28"/>
           <w:szCs w:val="28"/>
         </w:rPr>
-        <w:t>Approach 1: (</w:t>
-      </w:r>
-      <w:proofErr w:type="spellStart"/>
-      <w:r>
-        <w:rPr>
-          <w:rFonts w:ascii="Times New Roman" w:hAnsi="Times New Roman" w:cs="Times New Roman"/>
-          <w:sz w:val="28"/>
-          <w:szCs w:val="28"/>
-        </w:rPr>
-        <w:t>Bruteforce</w:t>
-      </w:r>
-      <w:proofErr w:type="spellEnd"/>
+        <w:t>Approach 1: (Bruteforce)</w:t>
+      </w:r>
+    </w:p>
+    <w:p>
+      <w:pPr>
+        <w:spacing w:after="0" w:line="276" w:lineRule="auto"/>
+        <w:rPr>
+          <w:rFonts w:ascii="Times New Roman" w:hAnsi="Times New Roman" w:cs="Times New Roman"/>
+          <w:sz w:val="28"/>
+          <w:szCs w:val="28"/>
+        </w:rPr>
+      </w:pPr>
+    </w:p>
+    <w:p>
+      <w:pPr>
+        <w:spacing w:after="0" w:line="276" w:lineRule="auto"/>
+        <w:rPr>
+          <w:rFonts w:ascii="Times New Roman" w:hAnsi="Times New Roman" w:cs="Times New Roman"/>
+          <w:sz w:val="28"/>
+          <w:szCs w:val="28"/>
+        </w:rPr>
+      </w:pPr>
+      <w:r>
+        <w:rPr>
+          <w:rFonts w:ascii="Times New Roman" w:hAnsi="Times New Roman" w:cs="Times New Roman"/>
+          <w:sz w:val="28"/>
+          <w:szCs w:val="28"/>
+        </w:rPr>
+        <w:t>Approach 2: (Efficient using some math</w:t>
+      </w:r>
+      <w:r>
+        <w:rPr>
+          <w:rFonts w:ascii="Times New Roman" w:hAnsi="Times New Roman" w:cs="Times New Roman"/>
+          <w:sz w:val="28"/>
+          <w:szCs w:val="28"/>
+        </w:rPr>
+        <w:t xml:space="preserve"> modular </w:t>
+      </w:r>
+      <w:r>
+        <w:rPr>
+          <w:rFonts w:ascii="Times New Roman" w:hAnsi="Times New Roman" w:cs="Times New Roman"/>
+          <w:sz w:val="28"/>
+          <w:szCs w:val="28"/>
+        </w:rPr>
+        <w:t>arithmetic</w:t>
+      </w:r>
       <w:r>
         <w:rPr>
           <w:rFonts w:ascii="Times New Roman" w:hAnsi="Times New Roman" w:cs="Times New Roman"/>
@@ -457,58 +455,6 @@
         </w:rPr>
         <w:t>)</w:t>
       </w:r>
-    </w:p>
-    <w:p>
-      <w:pPr>
-        <w:spacing w:after="0" w:line="276" w:lineRule="auto"/>
-        <w:rPr>
-          <w:rFonts w:ascii="Times New Roman" w:hAnsi="Times New Roman" w:cs="Times New Roman"/>
-          <w:sz w:val="28"/>
-          <w:szCs w:val="28"/>
-        </w:rPr>
-      </w:pPr>
-    </w:p>
-    <w:p>
-      <w:pPr>
-        <w:spacing w:after="0" w:line="276" w:lineRule="auto"/>
-        <w:rPr>
-          <w:rFonts w:ascii="Times New Roman" w:hAnsi="Times New Roman" w:cs="Times New Roman"/>
-          <w:sz w:val="28"/>
-          <w:szCs w:val="28"/>
-        </w:rPr>
-      </w:pPr>
-      <w:r>
-        <w:rPr>
-          <w:rFonts w:ascii="Times New Roman" w:hAnsi="Times New Roman" w:cs="Times New Roman"/>
-          <w:sz w:val="28"/>
-          <w:szCs w:val="28"/>
-        </w:rPr>
-        <w:t>Approach 2: (Efficient using some math</w:t>
-      </w:r>
-      <w:r>
-        <w:rPr>
-          <w:rFonts w:ascii="Times New Roman" w:hAnsi="Times New Roman" w:cs="Times New Roman"/>
-          <w:sz w:val="28"/>
-          <w:szCs w:val="28"/>
-        </w:rPr>
-        <w:t xml:space="preserve"> modular </w:t>
-      </w:r>
-      <w:r>
-        <w:rPr>
-          <w:rFonts w:ascii="Times New Roman" w:hAnsi="Times New Roman" w:cs="Times New Roman"/>
-          <w:sz w:val="28"/>
-          <w:szCs w:val="28"/>
-        </w:rPr>
-        <w:t>arithmetic</w:t>
-      </w:r>
-      <w:r>
-        <w:rPr>
-          <w:rFonts w:ascii="Times New Roman" w:hAnsi="Times New Roman" w:cs="Times New Roman"/>
-          <w:sz w:val="28"/>
-          <w:szCs w:val="28"/>
-        </w:rPr>
-        <w:t>)</w:t>
-      </w:r>
       <w:r>
         <w:rPr>
           <w:rFonts w:ascii="Times New Roman" w:hAnsi="Times New Roman" w:cs="Times New Roman"/>
@@ -530,14 +476,553 @@
           <w:u w:val="single"/>
         </w:rPr>
       </w:pPr>
-      <w:r>
-        <w:rPr>
-          <w:rFonts w:ascii="Times New Roman" w:hAnsi="Times New Roman" w:cs="Times New Roman"/>
-          <w:b/>
-          <w:bCs/>
-          <w:sz w:val="28"/>
-          <w:szCs w:val="28"/>
-          <w:u w:val="single"/>
+    </w:p>
+    <w:p>
+      <w:pPr>
+        <w:spacing w:after="0" w:line="276" w:lineRule="auto"/>
+        <w:rPr>
+          <w:rFonts w:ascii="Times New Roman" w:hAnsi="Times New Roman" w:cs="Times New Roman"/>
+          <w:b/>
+          <w:bCs/>
+          <w:sz w:val="28"/>
+          <w:szCs w:val="28"/>
+        </w:rPr>
+      </w:pPr>
+      <w:r>
+        <w:rPr>
+          <w:rFonts w:ascii="Times New Roman" w:hAnsi="Times New Roman" w:cs="Times New Roman"/>
+          <w:b/>
+          <w:bCs/>
+          <w:sz w:val="28"/>
+          <w:szCs w:val="28"/>
+        </w:rPr>
+        <w:t>6.</w:t>
+      </w:r>
+      <w:r>
+        <w:rPr>
+          <w:rFonts w:ascii="Times New Roman" w:hAnsi="Times New Roman" w:cs="Times New Roman"/>
+          <w:b/>
+          <w:bCs/>
+          <w:sz w:val="28"/>
+          <w:szCs w:val="28"/>
+        </w:rPr>
+        <w:t>Build array from permutation</w:t>
+      </w:r>
+    </w:p>
+    <w:p>
+      <w:pPr>
+        <w:spacing w:after="0" w:line="276" w:lineRule="auto"/>
+        <w:rPr>
+          <w:rFonts w:ascii="Times New Roman" w:hAnsi="Times New Roman" w:cs="Times New Roman"/>
+          <w:bCs/>
+          <w:sz w:val="28"/>
+          <w:szCs w:val="28"/>
+        </w:rPr>
+      </w:pPr>
+      <w:hyperlink r:id="rId10" w:history="1">
+        <w:r>
+          <w:rPr>
+            <w:rStyle w:val="Hyperlink"/>
+            <w:rFonts w:ascii="Times New Roman" w:hAnsi="Times New Roman" w:cs="Times New Roman"/>
+            <w:bCs/>
+            <w:sz w:val="28"/>
+            <w:szCs w:val="28"/>
+          </w:rPr>
+          <w:t>https://leetcode.com/problems/build-array-from-permutation/</w:t>
+        </w:r>
+      </w:hyperlink>
+    </w:p>
+    <w:p>
+      <w:pPr>
+        <w:spacing w:after="0" w:line="276" w:lineRule="auto"/>
+        <w:rPr>
+          <w:rFonts w:ascii="Times New Roman" w:hAnsi="Times New Roman" w:cs="Times New Roman"/>
+          <w:bCs/>
+          <w:sz w:val="28"/>
+          <w:szCs w:val="28"/>
+        </w:rPr>
+      </w:pPr>
+      <w:r>
+        <w:rPr>
+          <w:rFonts w:ascii="Times New Roman" w:hAnsi="Times New Roman" w:cs="Times New Roman"/>
+          <w:bCs/>
+          <w:sz w:val="28"/>
+          <w:szCs w:val="28"/>
+        </w:rPr>
+        <w:t>Approach: How to solve the problem is itself provided in the question.</w:t>
+      </w:r>
+    </w:p>
+    <w:p>
+      <w:pPr>
+        <w:spacing w:after="0" w:line="276" w:lineRule="auto"/>
+        <w:rPr>
+          <w:rFonts w:ascii="Times New Roman" w:hAnsi="Times New Roman" w:cs="Times New Roman"/>
+          <w:bCs/>
+          <w:sz w:val="28"/>
+          <w:szCs w:val="28"/>
+        </w:rPr>
+      </w:pPr>
+    </w:p>
+    <w:p>
+      <w:pPr>
+        <w:spacing w:after="0" w:line="276" w:lineRule="auto"/>
+        <w:rPr>
+          <w:rFonts w:ascii="Times New Roman" w:hAnsi="Times New Roman" w:cs="Times New Roman"/>
+          <w:b/>
+          <w:bCs/>
+          <w:sz w:val="28"/>
+          <w:szCs w:val="28"/>
+        </w:rPr>
+      </w:pPr>
+      <w:r>
+        <w:rPr>
+          <w:rFonts w:ascii="Times New Roman" w:hAnsi="Times New Roman" w:cs="Times New Roman"/>
+          <w:b/>
+          <w:bCs/>
+          <w:sz w:val="28"/>
+          <w:szCs w:val="28"/>
+        </w:rPr>
+        <w:t>7.</w:t>
+      </w:r>
+      <w:r>
+        <w:rPr>
+          <w:rFonts w:ascii="Times New Roman" w:hAnsi="Times New Roman" w:cs="Times New Roman"/>
+          <w:b/>
+          <w:bCs/>
+          <w:sz w:val="28"/>
+          <w:szCs w:val="28"/>
+        </w:rPr>
+        <w:t>Concatination of array</w:t>
+      </w:r>
+    </w:p>
+    <w:p>
+      <w:pPr>
+        <w:spacing w:after="0" w:line="276" w:lineRule="auto"/>
+        <w:rPr>
+          <w:rFonts w:ascii="Times New Roman" w:hAnsi="Times New Roman" w:cs="Times New Roman"/>
+          <w:bCs/>
+          <w:sz w:val="28"/>
+          <w:szCs w:val="28"/>
+        </w:rPr>
+      </w:pPr>
+      <w:hyperlink r:id="rId11" w:history="1">
+        <w:r>
+          <w:rPr>
+            <w:rStyle w:val="Hyperlink"/>
+            <w:rFonts w:ascii="Times New Roman" w:hAnsi="Times New Roman" w:cs="Times New Roman"/>
+            <w:bCs/>
+            <w:sz w:val="28"/>
+            <w:szCs w:val="28"/>
+          </w:rPr>
+          <w:t>https://leetcode.com/problems/concatenation-of-array/</w:t>
+        </w:r>
+      </w:hyperlink>
+    </w:p>
+    <w:p>
+      <w:pPr>
+        <w:autoSpaceDE w:val="0"/>
+        <w:autoSpaceDN w:val="0"/>
+        <w:adjustRightInd w:val="0"/>
+        <w:spacing w:after="0" w:line="240" w:lineRule="auto"/>
+        <w:rPr>
+          <w:rFonts w:ascii="Times New Roman" w:hAnsi="Times New Roman" w:cs="Times New Roman"/>
+          <w:bCs/>
+          <w:sz w:val="28"/>
+          <w:szCs w:val="28"/>
+        </w:rPr>
+      </w:pPr>
+      <w:r>
+        <w:rPr>
+          <w:rFonts w:ascii="Times New Roman" w:hAnsi="Times New Roman" w:cs="Times New Roman"/>
+          <w:bCs/>
+          <w:sz w:val="28"/>
+          <w:szCs w:val="28"/>
+        </w:rPr>
+        <w:t xml:space="preserve">Approach: The naive approach is that first copy the elements of nums and then starts copying the same elements once again till 2*n size. Better approach is to use the modulus operator such that </w:t>
+      </w:r>
+    </w:p>
+    <w:p>
+      <w:pPr>
+        <w:autoSpaceDE w:val="0"/>
+        <w:autoSpaceDN w:val="0"/>
+        <w:adjustRightInd w:val="0"/>
+        <w:spacing w:after="0" w:line="240" w:lineRule="auto"/>
+        <w:rPr>
+          <w:rFonts w:ascii="Times New Roman" w:hAnsi="Times New Roman" w:cs="Times New Roman"/>
+          <w:color w:val="000000" w:themeColor="text1"/>
+          <w:sz w:val="28"/>
+          <w:szCs w:val="28"/>
+          <w:lang w:val="en-US"/>
+        </w:rPr>
+      </w:pPr>
+      <w:r>
+        <w:rPr>
+          <w:rFonts w:ascii="Times New Roman" w:hAnsi="Times New Roman" w:cs="Times New Roman"/>
+          <w:bCs/>
+          <w:color w:val="000000" w:themeColor="text1"/>
+          <w:sz w:val="28"/>
+          <w:szCs w:val="28"/>
+          <w:lang w:val="en-US"/>
+        </w:rPr>
+        <w:lastRenderedPageBreak/>
+        <w:t>for</w:t>
+      </w:r>
+      <w:r>
+        <w:rPr>
+          <w:rFonts w:ascii="Times New Roman" w:hAnsi="Times New Roman" w:cs="Times New Roman"/>
+          <w:color w:val="000000" w:themeColor="text1"/>
+          <w:sz w:val="28"/>
+          <w:szCs w:val="28"/>
+          <w:lang w:val="en-US"/>
+        </w:rPr>
+        <w:t xml:space="preserve"> (</w:t>
+      </w:r>
+      <w:r>
+        <w:rPr>
+          <w:rFonts w:ascii="Times New Roman" w:hAnsi="Times New Roman" w:cs="Times New Roman"/>
+          <w:bCs/>
+          <w:color w:val="000000" w:themeColor="text1"/>
+          <w:sz w:val="28"/>
+          <w:szCs w:val="28"/>
+          <w:lang w:val="en-US"/>
+        </w:rPr>
+        <w:t>int</w:t>
+      </w:r>
+      <w:r>
+        <w:rPr>
+          <w:rFonts w:ascii="Times New Roman" w:hAnsi="Times New Roman" w:cs="Times New Roman"/>
+          <w:color w:val="000000" w:themeColor="text1"/>
+          <w:sz w:val="28"/>
+          <w:szCs w:val="28"/>
+          <w:lang w:val="en-US"/>
+        </w:rPr>
+        <w:t xml:space="preserve"> i = 0; i &lt; 2 * n; i++) {</w:t>
+      </w:r>
+    </w:p>
+    <w:p>
+      <w:pPr>
+        <w:autoSpaceDE w:val="0"/>
+        <w:autoSpaceDN w:val="0"/>
+        <w:adjustRightInd w:val="0"/>
+        <w:spacing w:after="0" w:line="240" w:lineRule="auto"/>
+        <w:rPr>
+          <w:rFonts w:ascii="Times New Roman" w:hAnsi="Times New Roman" w:cs="Times New Roman"/>
+          <w:color w:val="000000" w:themeColor="text1"/>
+          <w:sz w:val="28"/>
+          <w:szCs w:val="28"/>
+          <w:lang w:val="en-US"/>
+        </w:rPr>
+      </w:pPr>
+      <w:r>
+        <w:rPr>
+          <w:rFonts w:ascii="Times New Roman" w:hAnsi="Times New Roman" w:cs="Times New Roman"/>
+          <w:color w:val="000000" w:themeColor="text1"/>
+          <w:sz w:val="28"/>
+          <w:szCs w:val="28"/>
+          <w:lang w:val="en-US"/>
+        </w:rPr>
+        <w:tab/>
+        <w:t>ans[i] = nums[i % n];</w:t>
+      </w:r>
+    </w:p>
+    <w:p>
+      <w:pPr>
+        <w:spacing w:after="0" w:line="276" w:lineRule="auto"/>
+        <w:rPr>
+          <w:rFonts w:ascii="Times New Roman" w:hAnsi="Times New Roman" w:cs="Times New Roman"/>
+          <w:color w:val="000000" w:themeColor="text1"/>
+          <w:sz w:val="28"/>
+          <w:szCs w:val="28"/>
+          <w:lang w:val="en-US"/>
+        </w:rPr>
+      </w:pPr>
+      <w:r>
+        <w:rPr>
+          <w:rFonts w:ascii="Times New Roman" w:hAnsi="Times New Roman" w:cs="Times New Roman"/>
+          <w:color w:val="000000" w:themeColor="text1"/>
+          <w:sz w:val="28"/>
+          <w:szCs w:val="28"/>
+          <w:lang w:val="en-US"/>
+        </w:rPr>
+        <w:t>}</w:t>
+      </w:r>
+    </w:p>
+    <w:p>
+      <w:pPr>
+        <w:spacing w:after="0" w:line="276" w:lineRule="auto"/>
+        <w:rPr>
+          <w:rFonts w:ascii="Times New Roman" w:hAnsi="Times New Roman" w:cs="Times New Roman"/>
+          <w:color w:val="000000" w:themeColor="text1"/>
+          <w:sz w:val="28"/>
+          <w:szCs w:val="28"/>
+          <w:lang w:val="en-US"/>
+        </w:rPr>
+      </w:pPr>
+    </w:p>
+    <w:p>
+      <w:pPr>
+        <w:spacing w:after="0" w:line="276" w:lineRule="auto"/>
+        <w:rPr>
+          <w:rFonts w:ascii="Times New Roman" w:hAnsi="Times New Roman" w:cs="Times New Roman"/>
+          <w:b/>
+          <w:color w:val="000000" w:themeColor="text1"/>
+          <w:sz w:val="28"/>
+          <w:szCs w:val="28"/>
+          <w:lang w:val="en-US"/>
+        </w:rPr>
+      </w:pPr>
+      <w:r>
+        <w:rPr>
+          <w:rFonts w:ascii="Times New Roman" w:hAnsi="Times New Roman" w:cs="Times New Roman"/>
+          <w:b/>
+          <w:color w:val="000000" w:themeColor="text1"/>
+          <w:sz w:val="28"/>
+          <w:szCs w:val="28"/>
+          <w:lang w:val="en-US"/>
+        </w:rPr>
+        <w:t>8. Minimum number of distinct elements after k removals</w:t>
+      </w:r>
+    </w:p>
+    <w:p>
+      <w:pPr>
+        <w:spacing w:after="0" w:line="276" w:lineRule="auto"/>
+        <w:rPr>
+          <w:rFonts w:ascii="Times New Roman" w:hAnsi="Times New Roman" w:cs="Times New Roman"/>
+          <w:color w:val="000000" w:themeColor="text1"/>
+          <w:sz w:val="28"/>
+          <w:szCs w:val="28"/>
+          <w:lang w:val="en-US"/>
+        </w:rPr>
+      </w:pPr>
+      <w:hyperlink r:id="rId12" w:history="1">
+        <w:r>
+          <w:rPr>
+            <w:rStyle w:val="Hyperlink"/>
+            <w:rFonts w:ascii="Times New Roman" w:hAnsi="Times New Roman" w:cs="Times New Roman"/>
+            <w:sz w:val="28"/>
+            <w:szCs w:val="28"/>
+            <w:lang w:val="en-US"/>
+          </w:rPr>
+          <w:t>https://leetcode.com/problems/least-number-of-unique-integers-after-k-removals/</w:t>
+        </w:r>
+      </w:hyperlink>
+    </w:p>
+    <w:p>
+      <w:pPr>
+        <w:spacing w:after="0" w:line="276" w:lineRule="auto"/>
+        <w:rPr>
+          <w:rFonts w:ascii="Times New Roman" w:hAnsi="Times New Roman" w:cs="Times New Roman"/>
+          <w:color w:val="000000" w:themeColor="text1"/>
+          <w:sz w:val="28"/>
+          <w:szCs w:val="28"/>
+          <w:lang w:val="en-US"/>
+        </w:rPr>
+      </w:pPr>
+      <w:r>
+        <w:rPr>
+          <w:rFonts w:ascii="Times New Roman" w:hAnsi="Times New Roman" w:cs="Times New Roman"/>
+          <w:color w:val="000000" w:themeColor="text1"/>
+          <w:sz w:val="28"/>
+          <w:szCs w:val="28"/>
+          <w:lang w:val="en-US"/>
+        </w:rPr>
+        <w:t xml:space="preserve">Approach 1: The first approach is to count all the occurrences of each integers in hashmap, sort the hashmap according to the least frequency of the elements </w:t>
+      </w:r>
+      <w:r>
+        <w:rPr>
+          <w:rFonts w:ascii="Times New Roman" w:hAnsi="Times New Roman" w:cs="Times New Roman"/>
+          <w:color w:val="000000" w:themeColor="text1"/>
+          <w:sz w:val="28"/>
+          <w:szCs w:val="28"/>
+          <w:lang w:val="en-US"/>
+        </w:rPr>
+        <w:t xml:space="preserve">in ascending order, </w:t>
+      </w:r>
+      <w:r>
+        <w:rPr>
+          <w:rFonts w:ascii="Times New Roman" w:hAnsi="Times New Roman" w:cs="Times New Roman"/>
+          <w:color w:val="000000" w:themeColor="text1"/>
+          <w:sz w:val="28"/>
+          <w:szCs w:val="28"/>
+          <w:lang w:val="en-US"/>
+        </w:rPr>
+        <w:t xml:space="preserve">and go on subtracting the k value as sorted frequencies of </w:t>
+      </w:r>
+      <w:r>
+        <w:rPr>
+          <w:rFonts w:ascii="Times New Roman" w:hAnsi="Times New Roman" w:cs="Times New Roman"/>
+          <w:color w:val="000000" w:themeColor="text1"/>
+          <w:sz w:val="28"/>
+          <w:szCs w:val="28"/>
+          <w:lang w:val="en-US"/>
+        </w:rPr>
+        <w:t>integers</w:t>
+      </w:r>
+      <w:r>
+        <w:rPr>
+          <w:rFonts w:ascii="Times New Roman" w:hAnsi="Times New Roman" w:cs="Times New Roman"/>
+          <w:color w:val="000000" w:themeColor="text1"/>
+          <w:sz w:val="28"/>
+          <w:szCs w:val="28"/>
+          <w:lang w:val="en-US"/>
+        </w:rPr>
+        <w:t xml:space="preserve"> from the sorted map</w:t>
+      </w:r>
+      <w:r>
+        <w:rPr>
+          <w:rFonts w:ascii="Times New Roman" w:hAnsi="Times New Roman" w:cs="Times New Roman"/>
+          <w:color w:val="000000" w:themeColor="text1"/>
+          <w:sz w:val="28"/>
+          <w:szCs w:val="28"/>
+          <w:lang w:val="en-US"/>
+        </w:rPr>
+        <w:t>.</w:t>
+      </w:r>
+      <w:r>
+        <w:rPr>
+          <w:rFonts w:ascii="Times New Roman" w:hAnsi="Times New Roman" w:cs="Times New Roman"/>
+          <w:color w:val="000000" w:themeColor="text1"/>
+          <w:sz w:val="28"/>
+          <w:szCs w:val="28"/>
+          <w:lang w:val="en-US"/>
+        </w:rPr>
+        <w:t xml:space="preserve"> And go on subtracting k value and remove the element from the unsorted map if and only if the frequency of the removing element is less than or equal to k.</w:t>
+      </w:r>
+    </w:p>
+    <w:p>
+      <w:pPr>
+        <w:spacing w:after="0" w:line="276" w:lineRule="auto"/>
+        <w:rPr>
+          <w:rFonts w:ascii="Times New Roman" w:hAnsi="Times New Roman" w:cs="Times New Roman"/>
+          <w:color w:val="000000" w:themeColor="text1"/>
+          <w:sz w:val="28"/>
+          <w:szCs w:val="28"/>
+          <w:lang w:val="en-US"/>
+        </w:rPr>
+      </w:pPr>
+      <w:r>
+        <w:rPr>
+          <w:rFonts w:ascii="Times New Roman" w:hAnsi="Times New Roman" w:cs="Times New Roman"/>
+          <w:color w:val="000000" w:themeColor="text1"/>
+          <w:sz w:val="28"/>
+          <w:szCs w:val="28"/>
+          <w:lang w:val="en-US"/>
+        </w:rPr>
+        <w:t>Time complexity: O(n log(n))</w:t>
+      </w:r>
+    </w:p>
+    <w:p>
+      <w:pPr>
+        <w:spacing w:after="0" w:line="276" w:lineRule="auto"/>
+        <w:rPr>
+          <w:rFonts w:ascii="Times New Roman" w:hAnsi="Times New Roman" w:cs="Times New Roman"/>
+          <w:color w:val="000000" w:themeColor="text1"/>
+          <w:sz w:val="28"/>
+          <w:szCs w:val="28"/>
+          <w:lang w:val="en-US"/>
+        </w:rPr>
+      </w:pPr>
+      <w:r>
+        <w:rPr>
+          <w:rFonts w:ascii="Times New Roman" w:hAnsi="Times New Roman" w:cs="Times New Roman"/>
+          <w:color w:val="000000" w:themeColor="text1"/>
+          <w:sz w:val="28"/>
+          <w:szCs w:val="28"/>
+          <w:lang w:val="en-US"/>
+        </w:rPr>
+        <w:t>Approach 2:</w:t>
+      </w:r>
+      <w:r>
+        <w:rPr>
+          <w:rFonts w:ascii="Times New Roman" w:hAnsi="Times New Roman" w:cs="Times New Roman"/>
+          <w:color w:val="000000" w:themeColor="text1"/>
+          <w:sz w:val="28"/>
+          <w:szCs w:val="28"/>
+          <w:lang w:val="en-US"/>
+        </w:rPr>
+        <w:t xml:space="preserve"> The second approach is to use the priority queue and hashmap the approach is same as that of the Approach [1],  but this approach is efficient that previous as the priority queue makes the frequency of the integer from the input array in descending order.</w:t>
+      </w:r>
+      <w:r>
+        <w:rPr>
+          <w:rFonts w:ascii="Times New Roman" w:hAnsi="Times New Roman" w:cs="Times New Roman"/>
+          <w:color w:val="000000" w:themeColor="text1"/>
+          <w:sz w:val="28"/>
+          <w:szCs w:val="28"/>
+          <w:lang w:val="en-US"/>
+        </w:rPr>
+        <w:t xml:space="preserve"> </w:t>
+      </w:r>
+      <w:r>
+        <w:rPr>
+          <w:rFonts w:ascii="Times New Roman" w:hAnsi="Times New Roman" w:cs="Times New Roman"/>
+          <w:color w:val="000000" w:themeColor="text1"/>
+          <w:sz w:val="28"/>
+          <w:szCs w:val="28"/>
+          <w:lang w:val="en-US"/>
+        </w:rPr>
+        <w:t>And go on removing the elements from the priority queue until the k &gt;= 0.</w:t>
+      </w:r>
+    </w:p>
+    <w:p>
+      <w:pPr>
+        <w:spacing w:after="0" w:line="276" w:lineRule="auto"/>
+        <w:rPr>
+          <w:rFonts w:ascii="Times New Roman" w:hAnsi="Times New Roman" w:cs="Times New Roman"/>
+          <w:color w:val="000000" w:themeColor="text1"/>
+          <w:sz w:val="28"/>
+          <w:szCs w:val="28"/>
+          <w:lang w:val="en-US"/>
+        </w:rPr>
+      </w:pPr>
+      <w:r>
+        <w:rPr>
+          <w:rFonts w:ascii="Times New Roman" w:hAnsi="Times New Roman" w:cs="Times New Roman"/>
+          <w:color w:val="000000" w:themeColor="text1"/>
+          <w:sz w:val="28"/>
+          <w:szCs w:val="28"/>
+          <w:lang w:val="en-US"/>
+        </w:rPr>
+        <w:t>Time complexity: O(n log(n</w:t>
+      </w:r>
+      <w:r>
+        <w:rPr>
+          <w:rFonts w:ascii="Times New Roman" w:hAnsi="Times New Roman" w:cs="Times New Roman"/>
+          <w:color w:val="000000" w:themeColor="text1"/>
+          <w:sz w:val="28"/>
+          <w:szCs w:val="28"/>
+          <w:lang w:val="en-US"/>
+        </w:rPr>
+        <w:t>))</w:t>
+      </w:r>
+    </w:p>
+    <w:p>
+      <w:pPr>
+        <w:spacing w:after="0" w:line="276" w:lineRule="auto"/>
+        <w:rPr>
+          <w:rFonts w:ascii="Times New Roman" w:hAnsi="Times New Roman" w:cs="Times New Roman"/>
+          <w:color w:val="000000" w:themeColor="text1"/>
+          <w:sz w:val="28"/>
+          <w:szCs w:val="28"/>
+          <w:lang w:val="en-US"/>
+        </w:rPr>
+      </w:pPr>
+    </w:p>
+    <w:p>
+      <w:pPr>
+        <w:spacing w:after="0" w:line="276" w:lineRule="auto"/>
+        <w:rPr>
+          <w:rFonts w:ascii="Times New Roman" w:hAnsi="Times New Roman" w:cs="Times New Roman"/>
+          <w:bCs/>
+          <w:sz w:val="28"/>
+          <w:szCs w:val="28"/>
+        </w:rPr>
+      </w:pPr>
+      <w:r>
+        <w:rPr>
+          <w:rFonts w:ascii="Times New Roman" w:hAnsi="Times New Roman" w:cs="Times New Roman"/>
+          <w:bCs/>
+          <w:sz w:val="28"/>
+          <w:szCs w:val="28"/>
         </w:rPr>
         <w:br w:type="page"/>
       </w:r>
@@ -593,7 +1078,7 @@
           <w:szCs w:val="28"/>
         </w:rPr>
       </w:pPr>
-      <w:hyperlink r:id="rId10" w:history="1">
+      <w:hyperlink r:id="rId13" w:history="1">
         <w:r>
           <w:rPr>
             <w:rStyle w:val="Hyperlink"/>
@@ -620,25 +1105,7 @@
           <w:sz w:val="28"/>
           <w:szCs w:val="28"/>
         </w:rPr>
-        <w:t>Approach 1: (</w:t>
-      </w:r>
-      <w:proofErr w:type="spellStart"/>
-      <w:r>
-        <w:rPr>
-          <w:rFonts w:ascii="Times New Roman" w:hAnsi="Times New Roman" w:cs="Times New Roman"/>
-          <w:sz w:val="28"/>
-          <w:szCs w:val="28"/>
-        </w:rPr>
-        <w:t>Bruteforce</w:t>
-      </w:r>
-      <w:proofErr w:type="spellEnd"/>
-      <w:r>
-        <w:rPr>
-          <w:rFonts w:ascii="Times New Roman" w:hAnsi="Times New Roman" w:cs="Times New Roman"/>
-          <w:sz w:val="28"/>
-          <w:szCs w:val="28"/>
-        </w:rPr>
-        <w:t>) Iterate over the array and check whether the element exists such that its left and right elements are less than that element.</w:t>
+        <w:t>Approach 1: (Bruteforce) Iterate over the array and check whether the element exists such that its left and right elements are less than that element.</w:t>
       </w:r>
     </w:p>
     <w:p>
@@ -696,59 +1163,13 @@
           <w:szCs w:val="28"/>
         </w:rPr>
       </w:pPr>
-      <w:proofErr w:type="gramStart"/>
-      <w:r>
-        <w:rPr>
-          <w:rFonts w:ascii="Times New Roman" w:hAnsi="Times New Roman" w:cs="Times New Roman"/>
-          <w:sz w:val="28"/>
-          <w:szCs w:val="28"/>
-        </w:rPr>
-        <w:t>if</w:t>
-      </w:r>
-      <w:proofErr w:type="gramEnd"/>
-      <w:r>
-        <w:rPr>
-          <w:rFonts w:ascii="Times New Roman" w:hAnsi="Times New Roman" w:cs="Times New Roman"/>
-          <w:sz w:val="28"/>
-          <w:szCs w:val="28"/>
-        </w:rPr>
-        <w:t xml:space="preserve"> (</w:t>
-      </w:r>
-      <w:proofErr w:type="spellStart"/>
-      <w:r>
-        <w:rPr>
-          <w:rFonts w:ascii="Times New Roman" w:hAnsi="Times New Roman" w:cs="Times New Roman"/>
-          <w:sz w:val="28"/>
-          <w:szCs w:val="28"/>
-        </w:rPr>
-        <w:t>nums</w:t>
-      </w:r>
-      <w:proofErr w:type="spellEnd"/>
-      <w:r>
-        <w:rPr>
-          <w:rFonts w:ascii="Times New Roman" w:hAnsi="Times New Roman" w:cs="Times New Roman"/>
-          <w:sz w:val="28"/>
-          <w:szCs w:val="28"/>
-        </w:rPr>
-        <w:t>[mid] &lt;</w:t>
-      </w:r>
-      <w:proofErr w:type="spellStart"/>
-      <w:r>
-        <w:rPr>
-          <w:rFonts w:ascii="Times New Roman" w:hAnsi="Times New Roman" w:cs="Times New Roman"/>
-          <w:sz w:val="28"/>
-          <w:szCs w:val="28"/>
-        </w:rPr>
-        <w:t>nums</w:t>
-      </w:r>
-      <w:proofErr w:type="spellEnd"/>
-      <w:r>
-        <w:rPr>
-          <w:rFonts w:ascii="Times New Roman" w:hAnsi="Times New Roman" w:cs="Times New Roman"/>
-          <w:sz w:val="28"/>
-          <w:szCs w:val="28"/>
-        </w:rPr>
-        <w:t>[mid + 1]) {</w:t>
+      <w:r>
+        <w:rPr>
+          <w:rFonts w:ascii="Times New Roman" w:hAnsi="Times New Roman" w:cs="Times New Roman"/>
+          <w:sz w:val="28"/>
+          <w:szCs w:val="28"/>
+        </w:rPr>
+        <w:t>if (nums[mid] &lt;nums[mid + 1]) {</w:t>
       </w:r>
     </w:p>
     <w:p>
@@ -848,25 +1269,7 @@
           <w:szCs w:val="28"/>
         </w:rPr>
         <w:br/>
-        <w:t xml:space="preserve">Time complexity: </w:t>
-      </w:r>
-      <w:proofErr w:type="gramStart"/>
-      <w:r>
-        <w:rPr>
-          <w:rFonts w:ascii="Times New Roman" w:hAnsi="Times New Roman" w:cs="Times New Roman"/>
-          <w:sz w:val="28"/>
-          <w:szCs w:val="28"/>
-        </w:rPr>
-        <w:t>O(</w:t>
-      </w:r>
-      <w:proofErr w:type="gramEnd"/>
-      <w:r>
-        <w:rPr>
-          <w:rFonts w:ascii="Times New Roman" w:hAnsi="Times New Roman" w:cs="Times New Roman"/>
-          <w:sz w:val="28"/>
-          <w:szCs w:val="28"/>
-        </w:rPr>
-        <w:t>log N) N is the number of elements in array</w:t>
+        <w:t>Time complexity: O(log N) N is the number of elements in array</w:t>
       </w:r>
     </w:p>
     <w:p>
@@ -908,7 +1311,7 @@
           <w:szCs w:val="28"/>
         </w:rPr>
       </w:pPr>
-      <w:hyperlink r:id="rId11" w:history="1">
+      <w:hyperlink r:id="rId14" w:history="1">
         <w:r>
           <w:rPr>
             <w:rStyle w:val="Hyperlink"/>
@@ -935,25 +1338,7 @@
           <w:sz w:val="28"/>
           <w:szCs w:val="28"/>
         </w:rPr>
-        <w:t>Approach 1: (</w:t>
-      </w:r>
-      <w:proofErr w:type="spellStart"/>
-      <w:r>
-        <w:rPr>
-          <w:rFonts w:ascii="Times New Roman" w:hAnsi="Times New Roman" w:cs="Times New Roman"/>
-          <w:sz w:val="28"/>
-          <w:szCs w:val="28"/>
-        </w:rPr>
-        <w:t>Bruteforce</w:t>
-      </w:r>
-      <w:proofErr w:type="spellEnd"/>
-      <w:r>
-        <w:rPr>
-          <w:rFonts w:ascii="Times New Roman" w:hAnsi="Times New Roman" w:cs="Times New Roman"/>
-          <w:sz w:val="28"/>
-          <w:szCs w:val="28"/>
-        </w:rPr>
-        <w:t>) Iterate over the first occurrence of the element and then iterate from the last index of the array and store both of the results in the two variables.</w:t>
+        <w:t>Approach 1: (Bruteforce) Iterate over the first occurrence of the element and then iterate from the last index of the array and store both of the results in the two variables.</w:t>
       </w:r>
     </w:p>
     <w:p>
@@ -1496,25 +1881,7 @@
           <w:sz w:val="28"/>
           <w:szCs w:val="28"/>
         </w:rPr>
-        <w:t xml:space="preserve">Time Complexity: </w:t>
-      </w:r>
-      <w:proofErr w:type="gramStart"/>
-      <w:r>
-        <w:rPr>
-          <w:rFonts w:ascii="Times New Roman" w:hAnsi="Times New Roman" w:cs="Times New Roman"/>
-          <w:sz w:val="28"/>
-          <w:szCs w:val="28"/>
-        </w:rPr>
-        <w:t>O(</w:t>
-      </w:r>
-      <w:proofErr w:type="gramEnd"/>
-      <w:r>
-        <w:rPr>
-          <w:rFonts w:ascii="Times New Roman" w:hAnsi="Times New Roman" w:cs="Times New Roman"/>
-          <w:sz w:val="28"/>
-          <w:szCs w:val="28"/>
-        </w:rPr>
-        <w:t>log N) N is the number of elements in array</w:t>
+        <w:t>Time Complexity: O(log N) N is the number of elements in array</w:t>
       </w:r>
     </w:p>
     <w:p>
@@ -1556,7 +1923,7 @@
           <w:szCs w:val="28"/>
         </w:rPr>
       </w:pPr>
-      <w:hyperlink r:id="rId12" w:history="1">
+      <w:hyperlink r:id="rId15" w:history="1">
         <w:r>
           <w:rPr>
             <w:rStyle w:val="Hyperlink"/>
@@ -1583,25 +1950,7 @@
           <w:sz w:val="28"/>
           <w:szCs w:val="28"/>
         </w:rPr>
-        <w:t>Approach 1: (</w:t>
-      </w:r>
-      <w:proofErr w:type="spellStart"/>
-      <w:r>
-        <w:rPr>
-          <w:rFonts w:ascii="Times New Roman" w:hAnsi="Times New Roman" w:cs="Times New Roman"/>
-          <w:sz w:val="28"/>
-          <w:szCs w:val="28"/>
-        </w:rPr>
-        <w:t>Bruteforce</w:t>
-      </w:r>
-      <w:proofErr w:type="spellEnd"/>
-      <w:r>
-        <w:rPr>
-          <w:rFonts w:ascii="Times New Roman" w:hAnsi="Times New Roman" w:cs="Times New Roman"/>
-          <w:sz w:val="28"/>
-          <w:szCs w:val="28"/>
-        </w:rPr>
-        <w:t>) Iterate over both the arrays and find the elements which are common in both of the arrays and maintain the Set data structure for not making the duplicates of the common elements.</w:t>
+        <w:t>Approach 1: (Bruteforce) Iterate over both the arrays and find the elements which are common in both of the arrays and maintain the Set data structure for not making the duplicates of the common elements.</w:t>
       </w:r>
     </w:p>
     <w:p>
@@ -1647,25 +1996,7 @@
           <w:sz w:val="28"/>
           <w:szCs w:val="28"/>
         </w:rPr>
-        <w:t xml:space="preserve">Time Complexity: </w:t>
-      </w:r>
-      <w:proofErr w:type="gramStart"/>
-      <w:r>
-        <w:rPr>
-          <w:rFonts w:ascii="Times New Roman" w:hAnsi="Times New Roman" w:cs="Times New Roman"/>
-          <w:sz w:val="28"/>
-          <w:szCs w:val="28"/>
-        </w:rPr>
-        <w:t>O(</w:t>
-      </w:r>
-      <w:proofErr w:type="gramEnd"/>
-      <w:r>
-        <w:rPr>
-          <w:rFonts w:ascii="Times New Roman" w:hAnsi="Times New Roman" w:cs="Times New Roman"/>
-          <w:sz w:val="28"/>
-          <w:szCs w:val="28"/>
-        </w:rPr>
-        <w:t>log N) N is the number of elements in the length of the array.</w:t>
+        <w:t>Time Complexity: O(log N) N is the number of elements in the length of the array.</w:t>
       </w:r>
     </w:p>
     <w:p>
@@ -1707,7 +2038,7 @@
           <w:szCs w:val="28"/>
         </w:rPr>
       </w:pPr>
-      <w:hyperlink r:id="rId13" w:history="1">
+      <w:hyperlink r:id="rId16" w:history="1">
         <w:r>
           <w:rPr>
             <w:rStyle w:val="Hyperlink"/>
@@ -1734,43 +2065,7 @@
           <w:sz w:val="28"/>
           <w:szCs w:val="28"/>
         </w:rPr>
-        <w:t>Approach 1: (</w:t>
-      </w:r>
-      <w:proofErr w:type="spellStart"/>
-      <w:r>
-        <w:rPr>
-          <w:rFonts w:ascii="Times New Roman" w:hAnsi="Times New Roman" w:cs="Times New Roman"/>
-          <w:sz w:val="28"/>
-          <w:szCs w:val="28"/>
-        </w:rPr>
-        <w:t>Bruteforce</w:t>
-      </w:r>
-      <w:proofErr w:type="spellEnd"/>
-      <w:r>
-        <w:rPr>
-          <w:rFonts w:ascii="Times New Roman" w:hAnsi="Times New Roman" w:cs="Times New Roman"/>
-          <w:sz w:val="28"/>
-          <w:szCs w:val="28"/>
-        </w:rPr>
-        <w:t xml:space="preserve">) Iterate over the entire array and if the element found such that current element is greater than or equal to target then return current element index. </w:t>
-      </w:r>
-      <w:proofErr w:type="gramStart"/>
-      <w:r>
-        <w:rPr>
-          <w:rFonts w:ascii="Times New Roman" w:hAnsi="Times New Roman" w:cs="Times New Roman"/>
-          <w:sz w:val="28"/>
-          <w:szCs w:val="28"/>
-        </w:rPr>
-        <w:t>and</w:t>
-      </w:r>
-      <w:proofErr w:type="gramEnd"/>
-      <w:r>
-        <w:rPr>
-          <w:rFonts w:ascii="Times New Roman" w:hAnsi="Times New Roman" w:cs="Times New Roman"/>
-          <w:sz w:val="28"/>
-          <w:szCs w:val="28"/>
-        </w:rPr>
-        <w:t xml:space="preserve"> if the iterator is reached to the last element then if it is less than target then return i+1th index.</w:t>
+        <w:t>Approach 1: (Bruteforce) Iterate over the entire array and if the element found such that current element is greater than or equal to target then return current element index. and if the iterator is reached to the last element then if it is less than target then return i+1th index.</w:t>
       </w:r>
     </w:p>
     <w:p>
@@ -1820,39 +2115,27 @@
           <w:szCs w:val="28"/>
         </w:rPr>
       </w:pPr>
-      <w:proofErr w:type="gramStart"/>
-      <w:r>
-        <w:rPr>
-          <w:rFonts w:ascii="Times New Roman" w:hAnsi="Times New Roman" w:cs="Times New Roman"/>
-          <w:b/>
-          <w:bCs/>
-          <w:sz w:val="28"/>
-          <w:szCs w:val="28"/>
-        </w:rPr>
-        <w:t>5.Two</w:t>
-      </w:r>
-      <w:proofErr w:type="gramEnd"/>
-      <w:r>
-        <w:rPr>
-          <w:rFonts w:ascii="Times New Roman" w:hAnsi="Times New Roman" w:cs="Times New Roman"/>
-          <w:b/>
-          <w:bCs/>
-          <w:sz w:val="28"/>
-          <w:szCs w:val="28"/>
-        </w:rPr>
-        <w:t xml:space="preserve"> sum - II</w:t>
-      </w:r>
-    </w:p>
-    <w:p>
-      <w:pPr>
-        <w:spacing w:after="0" w:line="276" w:lineRule="auto"/>
-        <w:rPr>
-          <w:rFonts w:ascii="Times New Roman" w:hAnsi="Times New Roman" w:cs="Times New Roman"/>
-          <w:sz w:val="28"/>
-          <w:szCs w:val="28"/>
-        </w:rPr>
-      </w:pPr>
-      <w:hyperlink r:id="rId14" w:history="1">
+      <w:r>
+        <w:rPr>
+          <w:rFonts w:ascii="Times New Roman" w:hAnsi="Times New Roman" w:cs="Times New Roman"/>
+          <w:b/>
+          <w:bCs/>
+          <w:sz w:val="28"/>
+          <w:szCs w:val="28"/>
+        </w:rPr>
+        <w:t>5.Two sum - II</w:t>
+      </w:r>
+    </w:p>
+    <w:p>
+      <w:pPr>
+        <w:spacing w:after="0" w:line="276" w:lineRule="auto"/>
+        <w:rPr>
+          <w:rFonts w:ascii="Times New Roman" w:hAnsi="Times New Roman" w:cs="Times New Roman"/>
+          <w:sz w:val="28"/>
+          <w:szCs w:val="28"/>
+        </w:rPr>
+      </w:pPr>
+      <w:hyperlink r:id="rId17" w:history="1">
         <w:r>
           <w:rPr>
             <w:rStyle w:val="Hyperlink"/>
@@ -1956,7 +2239,7 @@
           <w:szCs w:val="28"/>
         </w:rPr>
       </w:pPr>
-      <w:hyperlink r:id="rId15" w:history="1">
+      <w:hyperlink r:id="rId18" w:history="1">
         <w:r>
           <w:rPr>
             <w:rStyle w:val="Hyperlink"/>
@@ -1983,53 +2266,7 @@
           <w:sz w:val="28"/>
           <w:szCs w:val="28"/>
         </w:rPr>
-        <w:t>Approach 1: (</w:t>
-      </w:r>
-      <w:proofErr w:type="spellStart"/>
-      <w:r>
-        <w:rPr>
-          <w:rFonts w:ascii="Times New Roman" w:hAnsi="Times New Roman" w:cs="Times New Roman"/>
-          <w:sz w:val="28"/>
-          <w:szCs w:val="28"/>
-        </w:rPr>
-        <w:t>Bruteforce</w:t>
-      </w:r>
-      <w:proofErr w:type="spellEnd"/>
-      <w:r>
-        <w:rPr>
-          <w:rFonts w:ascii="Times New Roman" w:hAnsi="Times New Roman" w:cs="Times New Roman"/>
-          <w:sz w:val="28"/>
-          <w:szCs w:val="28"/>
-        </w:rPr>
-        <w:t xml:space="preserve">) get the evens and odds in separate lists and make the new array </w:t>
-      </w:r>
-      <w:proofErr w:type="spellStart"/>
-      <w:proofErr w:type="gramStart"/>
-      <w:r>
-        <w:rPr>
-          <w:rFonts w:ascii="Times New Roman" w:hAnsi="Times New Roman" w:cs="Times New Roman"/>
-          <w:sz w:val="28"/>
-          <w:szCs w:val="28"/>
-        </w:rPr>
-        <w:t>ans</w:t>
-      </w:r>
-      <w:proofErr w:type="spellEnd"/>
-      <w:r>
-        <w:rPr>
-          <w:rFonts w:ascii="Times New Roman" w:hAnsi="Times New Roman" w:cs="Times New Roman"/>
-          <w:sz w:val="28"/>
-          <w:szCs w:val="28"/>
-        </w:rPr>
-        <w:t>[</w:t>
-      </w:r>
-      <w:proofErr w:type="gramEnd"/>
-      <w:r>
-        <w:rPr>
-          <w:rFonts w:ascii="Times New Roman" w:hAnsi="Times New Roman" w:cs="Times New Roman"/>
-          <w:sz w:val="28"/>
-          <w:szCs w:val="28"/>
-        </w:rPr>
-        <w:t>] of length of number of evens and odds</w:t>
+        <w:t>Approach 1: (Bruteforce) get the evens and odds in separate lists and make the new array ans[] of length of number of evens and odds</w:t>
       </w:r>
       <w:r>
         <w:rPr>
@@ -2038,71 +2275,35 @@
           <w:szCs w:val="28"/>
         </w:rPr>
         <w:tab/>
-        <w:t xml:space="preserve">and evens first and then odds after inserting the evens in the answer array and then return </w:t>
-      </w:r>
-      <w:proofErr w:type="spellStart"/>
-      <w:r>
-        <w:rPr>
-          <w:rFonts w:ascii="Times New Roman" w:hAnsi="Times New Roman" w:cs="Times New Roman"/>
-          <w:sz w:val="28"/>
-          <w:szCs w:val="28"/>
-        </w:rPr>
-        <w:t>ans</w:t>
-      </w:r>
-      <w:proofErr w:type="spellEnd"/>
-      <w:r>
-        <w:rPr>
-          <w:rFonts w:ascii="Times New Roman" w:hAnsi="Times New Roman" w:cs="Times New Roman"/>
-          <w:sz w:val="28"/>
-          <w:szCs w:val="28"/>
-        </w:rPr>
-        <w:t xml:space="preserve"> array.</w:t>
-      </w:r>
-    </w:p>
-    <w:p>
-      <w:pPr>
-        <w:spacing w:after="0" w:line="276" w:lineRule="auto"/>
-        <w:rPr>
-          <w:rFonts w:ascii="Times New Roman" w:hAnsi="Times New Roman" w:cs="Times New Roman"/>
-          <w:sz w:val="28"/>
-          <w:szCs w:val="28"/>
-        </w:rPr>
-      </w:pPr>
-    </w:p>
-    <w:p>
-      <w:pPr>
-        <w:spacing w:after="0" w:line="276" w:lineRule="auto"/>
-        <w:rPr>
-          <w:rFonts w:ascii="Times New Roman" w:hAnsi="Times New Roman" w:cs="Times New Roman"/>
-          <w:sz w:val="28"/>
-          <w:szCs w:val="28"/>
-        </w:rPr>
-      </w:pPr>
-      <w:r>
-        <w:rPr>
-          <w:rFonts w:ascii="Times New Roman" w:hAnsi="Times New Roman" w:cs="Times New Roman"/>
-          <w:sz w:val="28"/>
-          <w:szCs w:val="28"/>
-        </w:rPr>
-        <w:t xml:space="preserve">Approach 2: (Efficient in terms of time </w:t>
-      </w:r>
-      <w:proofErr w:type="spellStart"/>
-      <w:r>
-        <w:rPr>
-          <w:rFonts w:ascii="Times New Roman" w:hAnsi="Times New Roman" w:cs="Times New Roman"/>
-          <w:sz w:val="28"/>
-          <w:szCs w:val="28"/>
-        </w:rPr>
-        <w:t>compl</w:t>
-      </w:r>
-      <w:proofErr w:type="spellEnd"/>
-      <w:r>
-        <w:rPr>
-          <w:rFonts w:ascii="Times New Roman" w:hAnsi="Times New Roman" w:cs="Times New Roman"/>
-          <w:sz w:val="28"/>
-          <w:szCs w:val="28"/>
-        </w:rPr>
-        <w:t>.) make two pointers even and odd and assign them to start and end of the given array respectively. Then check whether the even has occurred in an array pointed by an even pointer, if found leave as it is and also same with odd in which the odd occurs in the last position of then leave it as it</w:t>
+        <w:t>and evens first and then odds after inserting the evens in the answer array and then return ans array.</w:t>
+      </w:r>
+    </w:p>
+    <w:p>
+      <w:pPr>
+        <w:spacing w:after="0" w:line="276" w:lineRule="auto"/>
+        <w:rPr>
+          <w:rFonts w:ascii="Times New Roman" w:hAnsi="Times New Roman" w:cs="Times New Roman"/>
+          <w:sz w:val="28"/>
+          <w:szCs w:val="28"/>
+        </w:rPr>
+      </w:pPr>
+    </w:p>
+    <w:p>
+      <w:pPr>
+        <w:spacing w:after="0" w:line="276" w:lineRule="auto"/>
+        <w:rPr>
+          <w:rFonts w:ascii="Times New Roman" w:hAnsi="Times New Roman" w:cs="Times New Roman"/>
+          <w:sz w:val="28"/>
+          <w:szCs w:val="28"/>
+        </w:rPr>
+      </w:pPr>
+      <w:r>
+        <w:rPr>
+          <w:rFonts w:ascii="Times New Roman" w:hAnsi="Times New Roman" w:cs="Times New Roman"/>
+          <w:sz w:val="28"/>
+          <w:szCs w:val="28"/>
+        </w:rPr>
+        <w:t>Approach 2: (Efficient in terms of time compl.) make two pointers even and odd and assign them to start and end of the given array respectively. Then check whether the even has occurred in an array pointed by an even pointer, if found leave as it is and also same with odd in which the odd occurs in the last position of then leave it as it</w:t>
       </w:r>
       <w:r>
         <w:rPr>
@@ -2195,7 +2396,7 @@
           <w:szCs w:val="28"/>
         </w:rPr>
       </w:pPr>
-      <w:hyperlink r:id="rId16" w:history="1">
+      <w:hyperlink r:id="rId19" w:history="1">
         <w:r>
           <w:rPr>
             <w:rStyle w:val="Hyperlink"/>
@@ -2261,37 +2462,26 @@
           <w:szCs w:val="28"/>
         </w:rPr>
       </w:pPr>
-      <w:proofErr w:type="gramStart"/>
-      <w:r>
-        <w:rPr>
-          <w:rFonts w:ascii="Times New Roman" w:hAnsi="Times New Roman" w:cs="Times New Roman"/>
-          <w:b/>
-          <w:sz w:val="28"/>
-          <w:szCs w:val="28"/>
-        </w:rPr>
-        <w:t>2.Longest</w:t>
-      </w:r>
-      <w:proofErr w:type="gramEnd"/>
-      <w:r>
-        <w:rPr>
-          <w:rFonts w:ascii="Times New Roman" w:hAnsi="Times New Roman" w:cs="Times New Roman"/>
-          <w:b/>
-          <w:sz w:val="28"/>
-          <w:szCs w:val="28"/>
-        </w:rPr>
-        <w:t xml:space="preserve"> Common prefix</w:t>
-      </w:r>
-    </w:p>
-    <w:p>
-      <w:pPr>
-        <w:spacing w:after="0" w:line="276" w:lineRule="auto"/>
-        <w:rPr>
-          <w:rFonts w:ascii="Times New Roman" w:hAnsi="Times New Roman" w:cs="Times New Roman"/>
-          <w:sz w:val="28"/>
-          <w:szCs w:val="28"/>
-        </w:rPr>
-      </w:pPr>
-      <w:hyperlink r:id="rId17" w:history="1">
+      <w:r>
+        <w:rPr>
+          <w:rFonts w:ascii="Times New Roman" w:hAnsi="Times New Roman" w:cs="Times New Roman"/>
+          <w:b/>
+          <w:sz w:val="28"/>
+          <w:szCs w:val="28"/>
+        </w:rPr>
+        <w:t>2.Longest Common prefix</w:t>
+      </w:r>
+    </w:p>
+    <w:p>
+      <w:pPr>
+        <w:spacing w:after="0" w:line="276" w:lineRule="auto"/>
+        <w:rPr>
+          <w:rFonts w:ascii="Times New Roman" w:hAnsi="Times New Roman" w:cs="Times New Roman"/>
+          <w:sz w:val="28"/>
+          <w:szCs w:val="28"/>
+        </w:rPr>
+      </w:pPr>
+      <w:hyperlink r:id="rId20" w:history="1">
         <w:r>
           <w:rPr>
             <w:rStyle w:val="Hyperlink"/>
@@ -2349,61 +2539,32 @@
           <w:szCs w:val="28"/>
         </w:rPr>
       </w:pPr>
-      <w:proofErr w:type="gramStart"/>
-      <w:r>
-        <w:rPr>
-          <w:rFonts w:ascii="Times New Roman" w:hAnsi="Times New Roman" w:cs="Times New Roman"/>
-          <w:b/>
-          <w:sz w:val="28"/>
-          <w:szCs w:val="28"/>
-        </w:rPr>
-        <w:t>3.Valid</w:t>
-      </w:r>
-      <w:proofErr w:type="gramEnd"/>
-      <w:r>
-        <w:rPr>
-          <w:rFonts w:ascii="Times New Roman" w:hAnsi="Times New Roman" w:cs="Times New Roman"/>
-          <w:b/>
-          <w:sz w:val="28"/>
-          <w:szCs w:val="28"/>
-        </w:rPr>
-        <w:t xml:space="preserve"> palindrome</w:t>
-      </w:r>
-    </w:p>
-    <w:p>
-      <w:pPr>
-        <w:spacing w:after="0" w:line="276" w:lineRule="auto"/>
-        <w:rPr>
-          <w:rFonts w:ascii="Times New Roman" w:hAnsi="Times New Roman" w:cs="Times New Roman"/>
-          <w:sz w:val="28"/>
-          <w:szCs w:val="28"/>
-        </w:rPr>
-      </w:pPr>
-      <w:r>
-        <w:rPr>
-          <w:rFonts w:ascii="Times New Roman" w:hAnsi="Times New Roman" w:cs="Times New Roman"/>
-          <w:sz w:val="28"/>
-          <w:szCs w:val="28"/>
-        </w:rPr>
-        <w:t>Approach 1: (</w:t>
-      </w:r>
-      <w:proofErr w:type="spellStart"/>
-      <w:r>
-        <w:rPr>
-          <w:rFonts w:ascii="Times New Roman" w:hAnsi="Times New Roman" w:cs="Times New Roman"/>
-          <w:sz w:val="28"/>
-          <w:szCs w:val="28"/>
-        </w:rPr>
-        <w:t>Bruteforce</w:t>
-      </w:r>
-      <w:proofErr w:type="spellEnd"/>
-      <w:r>
-        <w:rPr>
-          <w:rFonts w:ascii="Times New Roman" w:hAnsi="Times New Roman" w:cs="Times New Roman"/>
-          <w:sz w:val="28"/>
-          <w:szCs w:val="28"/>
-        </w:rPr>
-        <w:t xml:space="preserve">) Iterate the entire string and check the string character by character and </w:t>
+      <w:r>
+        <w:rPr>
+          <w:rFonts w:ascii="Times New Roman" w:hAnsi="Times New Roman" w:cs="Times New Roman"/>
+          <w:b/>
+          <w:sz w:val="28"/>
+          <w:szCs w:val="28"/>
+        </w:rPr>
+        <w:t>3.Valid palindrome</w:t>
+      </w:r>
+    </w:p>
+    <w:p>
+      <w:pPr>
+        <w:spacing w:after="0" w:line="276" w:lineRule="auto"/>
+        <w:rPr>
+          <w:rFonts w:ascii="Times New Roman" w:hAnsi="Times New Roman" w:cs="Times New Roman"/>
+          <w:sz w:val="28"/>
+          <w:szCs w:val="28"/>
+        </w:rPr>
+      </w:pPr>
+      <w:r>
+        <w:rPr>
+          <w:rFonts w:ascii="Times New Roman" w:hAnsi="Times New Roman" w:cs="Times New Roman"/>
+          <w:sz w:val="28"/>
+          <w:szCs w:val="28"/>
+        </w:rPr>
+        <w:t xml:space="preserve">Approach 1: (Bruteforce) Iterate the entire string and check the string character by character and </w:t>
       </w:r>
       <w:r>
         <w:rPr>
@@ -2506,7 +2667,7 @@
           <w:szCs w:val="28"/>
         </w:rPr>
       </w:pPr>
-      <w:hyperlink r:id="rId18" w:history="1">
+      <w:hyperlink r:id="rId21" w:history="1">
         <w:r>
           <w:rPr>
             <w:rStyle w:val="Hyperlink"/>
@@ -3104,7 +3265,7 @@
   <a:extraClrSchemeLst/>
   <a:extLst>
     <a:ext uri="{05A4C25C-085E-4340-85A3-A5531E510DB2}">
-      <thm15:themeFamily xmlns="" xmlns:thm15="http://schemas.microsoft.com/office/thememl/2012/main" name="Office Theme" id="{62F939B6-93AF-4DB8-9C6B-D6C7DFDC589F}" vid="{4A3C46E8-61CC-4603-A589-7422A47A8E4A}"/>
+      <thm15:themeFamily xmlns:thm15="http://schemas.microsoft.com/office/thememl/2012/main" xmlns="" name="Office Theme" id="{62F939B6-93AF-4DB8-9C6B-D6C7DFDC589F}" vid="{4A3C46E8-61CC-4603-A589-7422A47A8E4A}"/>
     </a:ext>
   </a:extLst>
 </a:theme>

</xml_diff>